<commit_message>
Discipline -> izmijenjen alfabetski redoslijed sortiranja
</commit_message>
<xml_diff>
--- a/user_guide/Korisničke upute.docx
+++ b/user_guide/Korisničke upute.docx
@@ -224,7 +224,7 @@
                 <w:noProof/>
                 <w:webHidden/>
               </w:rPr>
-              <w:t>3</w:t>
+              <w:t>1</w:t>
             </w:r>
             <w:r>
               <w:rPr>
@@ -302,7 +302,7 @@
                 <w:noProof/>
                 <w:webHidden/>
               </w:rPr>
-              <w:t>4</w:t>
+              <w:t>2</w:t>
             </w:r>
             <w:r>
               <w:rPr>
@@ -380,7 +380,7 @@
                 <w:noProof/>
                 <w:webHidden/>
               </w:rPr>
-              <w:t>4</w:t>
+              <w:t>2</w:t>
             </w:r>
             <w:r>
               <w:rPr>
@@ -458,7 +458,7 @@
                 <w:noProof/>
                 <w:webHidden/>
               </w:rPr>
-              <w:t>6</w:t>
+              <w:t>4</w:t>
             </w:r>
             <w:r>
               <w:rPr>
@@ -1612,6 +1612,581 @@
         <w:t xml:space="preserve"> Uspješno ažurirani osobni podaci</w:t>
       </w:r>
     </w:p>
+    <w:p/>
+    <w:p>
+      <w:pPr>
+        <w:pStyle w:val="Heading2"/>
+        <w:sectPr>
+          <w:pgSz w:w="11906" w:h="16838"/>
+          <w:pgMar w:top="1417" w:right="1417" w:bottom="1417" w:left="1417" w:header="708" w:footer="708" w:gutter="0"/>
+          <w:cols w:space="708"/>
+          <w:docGrid w:linePitch="360"/>
+        </w:sectPr>
+      </w:pPr>
+    </w:p>
+    <w:p>
+      <w:pPr>
+        <w:pStyle w:val="Heading2"/>
+      </w:pPr>
+      <w:r>
+        <w:lastRenderedPageBreak/>
+        <w:t>Ažuriranje pomoćnih podataka</w:t>
+      </w:r>
+    </w:p>
+    <w:p/>
+    <w:p>
+      <w:r>
+        <w:t xml:space="preserve">Sadržaj opisan unutar ovih potpoglavlja vrijedi kako za administratore, tako i za članove odbora. Sve navedene funkcionalnosti dostupne su preko kartice </w:t>
+      </w:r>
+      <w:r>
+        <w:rPr>
+          <w:i/>
+        </w:rPr>
+        <w:t>Pomoćni Podaci</w:t>
+      </w:r>
+      <w:r>
+        <w:t xml:space="preserve"> u traci s opcijama.</w:t>
+      </w:r>
+    </w:p>
+    <w:p>
+      <w:pPr>
+        <w:pStyle w:val="Heading3"/>
+      </w:pPr>
+      <w:r>
+        <w:t>Discipline</w:t>
+      </w:r>
+    </w:p>
+    <w:p>
+      <w:r>
+        <w:t>Odabirom opcije Discipline, inicijalno se prikazuje prozor kao na slici (</w:t>
+      </w:r>
+      <w:r>
+        <w:fldChar w:fldCharType="begin"/>
+      </w:r>
+      <w:r>
+        <w:instrText xml:space="preserve"> REF _Ref388959724 \h </w:instrText>
+      </w:r>
+      <w:r>
+        <w:fldChar w:fldCharType="separate"/>
+      </w:r>
+      <w:r>
+        <w:t xml:space="preserve">Sl. </w:t>
+      </w:r>
+      <w:r>
+        <w:rPr>
+          <w:noProof/>
+        </w:rPr>
+        <w:t>2</w:t>
+      </w:r>
+      <w:r>
+        <w:t>.</w:t>
+      </w:r>
+      <w:r>
+        <w:rPr>
+          <w:noProof/>
+        </w:rPr>
+        <w:t>9</w:t>
+      </w:r>
+      <w:r>
+        <w:fldChar w:fldCharType="end"/>
+      </w:r>
+      <w:r>
+        <w:t xml:space="preserve">). Unutar ove kartice moguće je definirati sve podatke vezane uz discipline na određenoj Elektrijadi. Nove discipline moguće je definirati odabirom opcije </w:t>
+      </w:r>
+      <w:r>
+        <w:rPr>
+          <w:i/>
+        </w:rPr>
+        <w:t>Dodaj novu disciplinu</w:t>
+      </w:r>
+      <w:r>
+        <w:t>. Pritom se pojavljuje obrazac (</w:t>
+      </w:r>
+      <w:r>
+        <w:fldChar w:fldCharType="begin"/>
+      </w:r>
+      <w:r>
+        <w:instrText xml:space="preserve"> REF _Ref388959713 \h </w:instrText>
+      </w:r>
+      <w:r>
+        <w:fldChar w:fldCharType="separate"/>
+      </w:r>
+      <w:r>
+        <w:t xml:space="preserve">Sl. </w:t>
+      </w:r>
+      <w:r>
+        <w:rPr>
+          <w:noProof/>
+        </w:rPr>
+        <w:t>2</w:t>
+      </w:r>
+      <w:r>
+        <w:t>.</w:t>
+      </w:r>
+      <w:r>
+        <w:rPr>
+          <w:noProof/>
+        </w:rPr>
+        <w:t>10</w:t>
+      </w:r>
+      <w:r>
+        <w:fldChar w:fldCharType="end"/>
+      </w:r>
+      <w:r>
+        <w:t xml:space="preserve">) unutar kojeg je moguće definirati naziv discipline i njezinu vrstu. Vrsta se definira pomoću padajućeg izbornika. Pritom opcija </w:t>
+      </w:r>
+      <w:r>
+        <w:rPr>
+          <w:i/>
+        </w:rPr>
+        <w:t>Nema nadređenog</w:t>
+      </w:r>
+      <w:r>
+        <w:t xml:space="preserve"> označava da uneseni zapis predstavlja vršnu disciplinu, odnosno vrstu discipline (npr.: Znanje, Sport...).</w:t>
+      </w:r>
+      <w:r>
+        <w:t xml:space="preserve"> Nakon uspješnog dodavanja discipline, prikazuje se poruka kao na slici (</w:t>
+      </w:r>
+      <w:r>
+        <w:fldChar w:fldCharType="begin"/>
+      </w:r>
+      <w:r>
+        <w:instrText xml:space="preserve"> REF _Ref388959707 \h </w:instrText>
+      </w:r>
+      <w:r>
+        <w:fldChar w:fldCharType="separate"/>
+      </w:r>
+      <w:r>
+        <w:t xml:space="preserve">Sl. </w:t>
+      </w:r>
+      <w:r>
+        <w:rPr>
+          <w:noProof/>
+        </w:rPr>
+        <w:t>2</w:t>
+      </w:r>
+      <w:r>
+        <w:t>.</w:t>
+      </w:r>
+      <w:r>
+        <w:rPr>
+          <w:noProof/>
+        </w:rPr>
+        <w:t>11</w:t>
+      </w:r>
+      <w:r>
+        <w:fldChar w:fldCharType="end"/>
+      </w:r>
+      <w:r>
+        <w:t>).</w:t>
+      </w:r>
+    </w:p>
+    <w:p>
+      <w:pPr>
+        <w:pStyle w:val="Caption"/>
+      </w:pPr>
+      <w:r>
+        <w:rPr>
+          <w:noProof/>
+          <w:lang w:eastAsia="hr-BA"/>
+        </w:rPr>
+        <w:drawing>
+          <wp:inline distT="0" distB="0" distL="0" distR="0">
+            <wp:extent cx="5760720" cy="3240405"/>
+            <wp:effectExtent l="19050" t="0" r="0" b="0"/>
+            <wp:docPr id="25" name="Picture 25"/>
+            <wp:cNvGraphicFramePr>
+              <a:graphicFrameLocks xmlns:a="http://schemas.openxmlformats.org/drawingml/2006/main" noChangeAspect="1"/>
+            </wp:cNvGraphicFramePr>
+            <a:graphic xmlns:a="http://schemas.openxmlformats.org/drawingml/2006/main">
+              <a:graphicData uri="http://schemas.openxmlformats.org/drawingml/2006/picture">
+                <pic:pic xmlns:pic="http://schemas.openxmlformats.org/drawingml/2006/picture">
+                  <pic:nvPicPr>
+                    <pic:cNvPr id="0" name="Picture 25"/>
+                    <pic:cNvPicPr>
+                      <a:picLocks noChangeAspect="1" noChangeArrowheads="1"/>
+                    </pic:cNvPicPr>
+                  </pic:nvPicPr>
+                  <pic:blipFill>
+                    <a:blip r:embed="rId18" cstate="print"/>
+                    <a:srcRect/>
+                    <a:stretch>
+                      <a:fillRect/>
+                    </a:stretch>
+                  </pic:blipFill>
+                  <pic:spPr bwMode="auto">
+                    <a:xfrm>
+                      <a:off x="0" y="0"/>
+                      <a:ext cx="5760720" cy="3240405"/>
+                    </a:xfrm>
+                    <a:prstGeom prst="rect">
+                      <a:avLst/>
+                    </a:prstGeom>
+                    <a:noFill/>
+                    <a:ln w="9525">
+                      <a:noFill/>
+                      <a:miter lim="800000"/>
+                      <a:headEnd/>
+                      <a:tailEnd/>
+                    </a:ln>
+                  </pic:spPr>
+                </pic:pic>
+              </a:graphicData>
+            </a:graphic>
+          </wp:inline>
+        </w:drawing>
+      </w:r>
+    </w:p>
+    <w:p>
+      <w:pPr>
+        <w:pStyle w:val="Caption"/>
+      </w:pPr>
+      <w:bookmarkStart w:id="12" w:name="_Ref388959724"/>
+      <w:r>
+        <w:t xml:space="preserve">Sl. </w:t>
+      </w:r>
+      <w:fldSimple w:instr=" STYLEREF 1 \s ">
+        <w:r>
+          <w:rPr>
+            <w:noProof/>
+          </w:rPr>
+          <w:t>2</w:t>
+        </w:r>
+      </w:fldSimple>
+      <w:r>
+        <w:t>.</w:t>
+      </w:r>
+      <w:fldSimple w:instr=" SEQ Sl. \* ARABIC \s 1 ">
+        <w:r>
+          <w:rPr>
+            <w:noProof/>
+          </w:rPr>
+          <w:t>9</w:t>
+        </w:r>
+      </w:fldSimple>
+      <w:bookmarkEnd w:id="12"/>
+      <w:r>
+        <w:t xml:space="preserve"> Pregled disciplina</w:t>
+      </w:r>
+    </w:p>
+    <w:p/>
+    <w:p>
+      <w:pPr>
+        <w:pStyle w:val="Caption"/>
+      </w:pPr>
+      <w:r>
+        <w:rPr>
+          <w:noProof/>
+          <w:lang w:eastAsia="hr-BA"/>
+        </w:rPr>
+        <w:lastRenderedPageBreak/>
+        <w:drawing>
+          <wp:inline distT="0" distB="0" distL="0" distR="0">
+            <wp:extent cx="5760720" cy="3240405"/>
+            <wp:effectExtent l="19050" t="0" r="0" b="0"/>
+            <wp:docPr id="28" name="Picture 28"/>
+            <wp:cNvGraphicFramePr>
+              <a:graphicFrameLocks xmlns:a="http://schemas.openxmlformats.org/drawingml/2006/main" noChangeAspect="1"/>
+            </wp:cNvGraphicFramePr>
+            <a:graphic xmlns:a="http://schemas.openxmlformats.org/drawingml/2006/main">
+              <a:graphicData uri="http://schemas.openxmlformats.org/drawingml/2006/picture">
+                <pic:pic xmlns:pic="http://schemas.openxmlformats.org/drawingml/2006/picture">
+                  <pic:nvPicPr>
+                    <pic:cNvPr id="0" name="Picture 28"/>
+                    <pic:cNvPicPr>
+                      <a:picLocks noChangeAspect="1" noChangeArrowheads="1"/>
+                    </pic:cNvPicPr>
+                  </pic:nvPicPr>
+                  <pic:blipFill>
+                    <a:blip r:embed="rId19" cstate="print"/>
+                    <a:srcRect/>
+                    <a:stretch>
+                      <a:fillRect/>
+                    </a:stretch>
+                  </pic:blipFill>
+                  <pic:spPr bwMode="auto">
+                    <a:xfrm>
+                      <a:off x="0" y="0"/>
+                      <a:ext cx="5760720" cy="3240405"/>
+                    </a:xfrm>
+                    <a:prstGeom prst="rect">
+                      <a:avLst/>
+                    </a:prstGeom>
+                    <a:noFill/>
+                    <a:ln w="9525">
+                      <a:noFill/>
+                      <a:miter lim="800000"/>
+                      <a:headEnd/>
+                      <a:tailEnd/>
+                    </a:ln>
+                  </pic:spPr>
+                </pic:pic>
+              </a:graphicData>
+            </a:graphic>
+          </wp:inline>
+        </w:drawing>
+      </w:r>
+    </w:p>
+    <w:p>
+      <w:pPr>
+        <w:pStyle w:val="Caption"/>
+      </w:pPr>
+      <w:bookmarkStart w:id="13" w:name="_Ref388959713"/>
+      <w:r>
+        <w:t xml:space="preserve">Sl. </w:t>
+      </w:r>
+      <w:fldSimple w:instr=" STYLEREF 1 \s ">
+        <w:r>
+          <w:rPr>
+            <w:noProof/>
+          </w:rPr>
+          <w:t>2</w:t>
+        </w:r>
+      </w:fldSimple>
+      <w:r>
+        <w:t>.</w:t>
+      </w:r>
+      <w:fldSimple w:instr=" SEQ Sl. \* ARABIC \s 1 ">
+        <w:r>
+          <w:rPr>
+            <w:noProof/>
+          </w:rPr>
+          <w:t>10</w:t>
+        </w:r>
+      </w:fldSimple>
+      <w:bookmarkEnd w:id="13"/>
+      <w:r>
+        <w:t xml:space="preserve"> Dodavanje vršne discipline</w:t>
+      </w:r>
+    </w:p>
+    <w:p/>
+    <w:p>
+      <w:pPr>
+        <w:pStyle w:val="Caption"/>
+      </w:pPr>
+      <w:r>
+        <w:rPr>
+          <w:noProof/>
+          <w:lang w:eastAsia="hr-BA"/>
+        </w:rPr>
+        <w:drawing>
+          <wp:inline distT="0" distB="0" distL="0" distR="0">
+            <wp:extent cx="5760720" cy="3240405"/>
+            <wp:effectExtent l="19050" t="0" r="0" b="0"/>
+            <wp:docPr id="31" name="Picture 31"/>
+            <wp:cNvGraphicFramePr>
+              <a:graphicFrameLocks xmlns:a="http://schemas.openxmlformats.org/drawingml/2006/main" noChangeAspect="1"/>
+            </wp:cNvGraphicFramePr>
+            <a:graphic xmlns:a="http://schemas.openxmlformats.org/drawingml/2006/main">
+              <a:graphicData uri="http://schemas.openxmlformats.org/drawingml/2006/picture">
+                <pic:pic xmlns:pic="http://schemas.openxmlformats.org/drawingml/2006/picture">
+                  <pic:nvPicPr>
+                    <pic:cNvPr id="0" name="Picture 31"/>
+                    <pic:cNvPicPr>
+                      <a:picLocks noChangeAspect="1" noChangeArrowheads="1"/>
+                    </pic:cNvPicPr>
+                  </pic:nvPicPr>
+                  <pic:blipFill>
+                    <a:blip r:embed="rId20" cstate="print"/>
+                    <a:srcRect/>
+                    <a:stretch>
+                      <a:fillRect/>
+                    </a:stretch>
+                  </pic:blipFill>
+                  <pic:spPr bwMode="auto">
+                    <a:xfrm>
+                      <a:off x="0" y="0"/>
+                      <a:ext cx="5760720" cy="3240405"/>
+                    </a:xfrm>
+                    <a:prstGeom prst="rect">
+                      <a:avLst/>
+                    </a:prstGeom>
+                    <a:noFill/>
+                    <a:ln w="9525">
+                      <a:noFill/>
+                      <a:miter lim="800000"/>
+                      <a:headEnd/>
+                      <a:tailEnd/>
+                    </a:ln>
+                  </pic:spPr>
+                </pic:pic>
+              </a:graphicData>
+            </a:graphic>
+          </wp:inline>
+        </w:drawing>
+      </w:r>
+    </w:p>
+    <w:p>
+      <w:pPr>
+        <w:pStyle w:val="Caption"/>
+      </w:pPr>
+      <w:bookmarkStart w:id="14" w:name="_Ref388959707"/>
+      <w:r>
+        <w:t xml:space="preserve">Sl. </w:t>
+      </w:r>
+      <w:fldSimple w:instr=" STYLEREF 1 \s ">
+        <w:r>
+          <w:rPr>
+            <w:noProof/>
+          </w:rPr>
+          <w:t>2</w:t>
+        </w:r>
+      </w:fldSimple>
+      <w:r>
+        <w:t>.</w:t>
+      </w:r>
+      <w:fldSimple w:instr=" SEQ Sl. \* ARABIC \s 1 ">
+        <w:r>
+          <w:rPr>
+            <w:noProof/>
+          </w:rPr>
+          <w:t>11</w:t>
+        </w:r>
+      </w:fldSimple>
+      <w:bookmarkEnd w:id="14"/>
+      <w:r>
+        <w:t xml:space="preserve"> Uspješno dodana disciplina</w:t>
+      </w:r>
+    </w:p>
+    <w:p/>
+    <w:p>
+      <w:r>
+        <w:t xml:space="preserve">Sučelje dozvoljava i ažuriranje podataka o disciplini putem opcije </w:t>
+      </w:r>
+      <w:r>
+        <w:rPr>
+          <w:i/>
+        </w:rPr>
+        <w:t>Uredi</w:t>
+      </w:r>
+      <w:r>
+        <w:t>. Pritom se prikazuje obrazac kao na slici (</w:t>
+      </w:r>
+      <w:r>
+        <w:fldChar w:fldCharType="begin"/>
+      </w:r>
+      <w:r>
+        <w:instrText xml:space="preserve"> REF _Ref388960120 \h </w:instrText>
+      </w:r>
+      <w:r>
+        <w:fldChar w:fldCharType="separate"/>
+      </w:r>
+      <w:r>
+        <w:t xml:space="preserve">Sl. </w:t>
+      </w:r>
+      <w:r>
+        <w:rPr>
+          <w:noProof/>
+        </w:rPr>
+        <w:t>2</w:t>
+      </w:r>
+      <w:r>
+        <w:t>.</w:t>
+      </w:r>
+      <w:r>
+        <w:rPr>
+          <w:noProof/>
+        </w:rPr>
+        <w:t>12</w:t>
+      </w:r>
+      <w:r>
+        <w:fldChar w:fldCharType="end"/>
+      </w:r>
+      <w:r>
+        <w:t>), u kojem je moguće promijeniti željene podatke.</w:t>
+      </w:r>
+    </w:p>
+    <w:p>
+      <w:pPr>
+        <w:pStyle w:val="Caption"/>
+      </w:pPr>
+      <w:r>
+        <w:rPr>
+          <w:noProof/>
+          <w:lang w:eastAsia="hr-BA"/>
+        </w:rPr>
+        <w:lastRenderedPageBreak/>
+        <w:drawing>
+          <wp:inline distT="0" distB="0" distL="0" distR="0">
+            <wp:extent cx="5760720" cy="3240405"/>
+            <wp:effectExtent l="19050" t="0" r="0" b="0"/>
+            <wp:docPr id="34" name="Picture 34"/>
+            <wp:cNvGraphicFramePr>
+              <a:graphicFrameLocks xmlns:a="http://schemas.openxmlformats.org/drawingml/2006/main" noChangeAspect="1"/>
+            </wp:cNvGraphicFramePr>
+            <a:graphic xmlns:a="http://schemas.openxmlformats.org/drawingml/2006/main">
+              <a:graphicData uri="http://schemas.openxmlformats.org/drawingml/2006/picture">
+                <pic:pic xmlns:pic="http://schemas.openxmlformats.org/drawingml/2006/picture">
+                  <pic:nvPicPr>
+                    <pic:cNvPr id="0" name="Picture 34"/>
+                    <pic:cNvPicPr>
+                      <a:picLocks noChangeAspect="1" noChangeArrowheads="1"/>
+                    </pic:cNvPicPr>
+                  </pic:nvPicPr>
+                  <pic:blipFill>
+                    <a:blip r:embed="rId21" cstate="print"/>
+                    <a:srcRect/>
+                    <a:stretch>
+                      <a:fillRect/>
+                    </a:stretch>
+                  </pic:blipFill>
+                  <pic:spPr bwMode="auto">
+                    <a:xfrm>
+                      <a:off x="0" y="0"/>
+                      <a:ext cx="5760720" cy="3240405"/>
+                    </a:xfrm>
+                    <a:prstGeom prst="rect">
+                      <a:avLst/>
+                    </a:prstGeom>
+                    <a:noFill/>
+                    <a:ln w="9525">
+                      <a:noFill/>
+                      <a:miter lim="800000"/>
+                      <a:headEnd/>
+                      <a:tailEnd/>
+                    </a:ln>
+                  </pic:spPr>
+                </pic:pic>
+              </a:graphicData>
+            </a:graphic>
+          </wp:inline>
+        </w:drawing>
+      </w:r>
+    </w:p>
+    <w:p>
+      <w:pPr>
+        <w:pStyle w:val="Caption"/>
+      </w:pPr>
+      <w:bookmarkStart w:id="15" w:name="_Ref388960120"/>
+      <w:r>
+        <w:t xml:space="preserve">Sl. </w:t>
+      </w:r>
+      <w:fldSimple w:instr=" STYLEREF 1 \s ">
+        <w:r>
+          <w:rPr>
+            <w:noProof/>
+          </w:rPr>
+          <w:t>2</w:t>
+        </w:r>
+      </w:fldSimple>
+      <w:r>
+        <w:t>.</w:t>
+      </w:r>
+      <w:fldSimple w:instr=" SEQ Sl. \* ARABIC \s 1 ">
+        <w:r>
+          <w:rPr>
+            <w:noProof/>
+          </w:rPr>
+          <w:t>12</w:t>
+        </w:r>
+      </w:fldSimple>
+      <w:bookmarkEnd w:id="15"/>
+      <w:r>
+        <w:t xml:space="preserve"> Mijenjanje podataka o disciplini</w:t>
+      </w:r>
+    </w:p>
+    <w:p/>
+    <w:p/>
     <w:sectPr>
       <w:pgSz w:w="11906" w:h="16838"/>
       <w:pgMar w:top="1417" w:right="1417" w:bottom="1417" w:left="1417" w:header="708" w:footer="708" w:gutter="0"/>
@@ -1684,7 +2259,7 @@
             <w:rPr>
               <w:noProof/>
             </w:rPr>
-            <w:t>1</w:t>
+            <w:t>9</w:t>
           </w:r>
         </w:fldSimple>
       </w:p>
@@ -2625,10 +3200,9 @@
     <w:next w:val="Normal"/>
     <w:link w:val="Heading3Char"/>
     <w:uiPriority w:val="9"/>
-    <w:semiHidden/>
     <w:unhideWhenUsed/>
     <w:qFormat/>
-    <w:rsid w:val="004861E2"/>
+    <w:rsid w:val="0050080B"/>
     <w:pPr>
       <w:keepNext/>
       <w:keepLines/>
@@ -2640,10 +3214,9 @@
       <w:outlineLvl w:val="2"/>
     </w:pPr>
     <w:rPr>
-      <w:rFonts w:asciiTheme="majorHAnsi" w:eastAsiaTheme="majorEastAsia" w:hAnsiTheme="majorHAnsi" w:cstheme="majorBidi"/>
+      <w:rFonts w:eastAsiaTheme="majorEastAsia" w:cstheme="majorBidi"/>
       <w:b/>
       <w:bCs/>
-      <w:color w:val="4F81BD" w:themeColor="accent1"/>
     </w:rPr>
   </w:style>
   <w:style w:type="paragraph" w:styleId="Heading4">
@@ -2945,13 +3518,11 @@
     <w:basedOn w:val="DefaultParagraphFont"/>
     <w:link w:val="Heading3"/>
     <w:uiPriority w:val="9"/>
-    <w:semiHidden/>
-    <w:rsid w:val="004861E2"/>
+    <w:rsid w:val="0050080B"/>
     <w:rPr>
-      <w:rFonts w:asciiTheme="majorHAnsi" w:eastAsiaTheme="majorEastAsia" w:hAnsiTheme="majorHAnsi" w:cstheme="majorBidi"/>
+      <w:rFonts w:ascii="Arial" w:eastAsiaTheme="majorEastAsia" w:hAnsi="Arial" w:cstheme="majorBidi"/>
       <w:b/>
       <w:bCs/>
-      <w:color w:val="4F81BD" w:themeColor="accent1"/>
       <w:sz w:val="24"/>
     </w:rPr>
   </w:style>
@@ -3461,7 +4032,7 @@
 </file>
 
 <file path=customXml/itemProps1.xml><?xml version="1.0" encoding="utf-8"?>
-<ds:datastoreItem xmlns:ds="http://schemas.openxmlformats.org/officeDocument/2006/customXml" ds:itemID="{BBF7D68D-DBB8-47A9-9E0E-F7A37DC80C58}">
+<ds:datastoreItem xmlns:ds="http://schemas.openxmlformats.org/officeDocument/2006/customXml" ds:itemID="{D26D8A28-6A62-4E5B-B5DA-684704B01AE5}">
   <ds:schemaRefs>
     <ds:schemaRef ds:uri="http://schemas.openxmlformats.org/officeDocument/2006/bibliography"/>
   </ds:schemaRefs>

</xml_diff>

<commit_message>
Dokumentacija -> Discipline obrađene + izvoz podataka
</commit_message>
<xml_diff>
--- a/user_guide/Korisničke upute.docx
+++ b/user_guide/Korisničke upute.docx
@@ -152,7 +152,10 @@
           <w:pPr>
             <w:pStyle w:val="TOC1"/>
             <w:rPr>
+              <w:rFonts w:asciiTheme="minorHAnsi" w:eastAsiaTheme="minorEastAsia" w:hAnsiTheme="minorHAnsi"/>
               <w:noProof/>
+              <w:sz w:val="22"/>
+              <w:lang w:eastAsia="hr-BA"/>
             </w:rPr>
           </w:pPr>
           <w:r>
@@ -164,7 +167,7 @@
           <w:r>
             <w:fldChar w:fldCharType="separate"/>
           </w:r>
-          <w:hyperlink w:anchor="_Toc388957888" w:history="1">
+          <w:hyperlink w:anchor="_Toc388961373" w:history="1">
             <w:r>
               <w:rPr>
                 <w:rStyle w:val="Hyperlink"/>
@@ -174,7 +177,10 @@
             </w:r>
             <w:r>
               <w:rPr>
-                <w:noProof/>
+                <w:rFonts w:asciiTheme="minorHAnsi" w:eastAsiaTheme="minorEastAsia" w:hAnsiTheme="minorHAnsi"/>
+                <w:noProof/>
+                <w:sz w:val="22"/>
+                <w:lang w:eastAsia="hr-BA"/>
               </w:rPr>
               <w:tab/>
             </w:r>
@@ -204,7 +210,7 @@
                 <w:noProof/>
                 <w:webHidden/>
               </w:rPr>
-              <w:instrText xml:space="preserve"> PAGEREF _Toc388957888 \h </w:instrText>
+              <w:instrText xml:space="preserve"> PAGEREF _Toc388961373 \h </w:instrText>
             </w:r>
             <w:r>
               <w:rPr>
@@ -239,10 +245,13 @@
           <w:pPr>
             <w:pStyle w:val="TOC1"/>
             <w:rPr>
+              <w:rFonts w:asciiTheme="minorHAnsi" w:eastAsiaTheme="minorEastAsia" w:hAnsiTheme="minorHAnsi"/>
               <w:noProof/>
+              <w:sz w:val="22"/>
+              <w:lang w:eastAsia="hr-BA"/>
             </w:rPr>
           </w:pPr>
-          <w:hyperlink w:anchor="_Toc388957889" w:history="1">
+          <w:hyperlink w:anchor="_Toc388961374" w:history="1">
             <w:r>
               <w:rPr>
                 <w:rStyle w:val="Hyperlink"/>
@@ -252,7 +261,10 @@
             </w:r>
             <w:r>
               <w:rPr>
-                <w:noProof/>
+                <w:rFonts w:asciiTheme="minorHAnsi" w:eastAsiaTheme="minorEastAsia" w:hAnsiTheme="minorHAnsi"/>
+                <w:noProof/>
+                <w:sz w:val="22"/>
+                <w:lang w:eastAsia="hr-BA"/>
               </w:rPr>
               <w:tab/>
             </w:r>
@@ -282,7 +294,7 @@
                 <w:noProof/>
                 <w:webHidden/>
               </w:rPr>
-              <w:instrText xml:space="preserve"> PAGEREF _Toc388957889 \h </w:instrText>
+              <w:instrText xml:space="preserve"> PAGEREF _Toc388961374 \h </w:instrText>
             </w:r>
             <w:r>
               <w:rPr>
@@ -317,10 +329,13 @@
           <w:pPr>
             <w:pStyle w:val="TOC2"/>
             <w:rPr>
+              <w:rFonts w:asciiTheme="minorHAnsi" w:eastAsiaTheme="minorEastAsia" w:hAnsiTheme="minorHAnsi"/>
               <w:noProof/>
+              <w:sz w:val="22"/>
+              <w:lang w:eastAsia="hr-BA"/>
             </w:rPr>
           </w:pPr>
-          <w:hyperlink w:anchor="_Toc388957890" w:history="1">
+          <w:hyperlink w:anchor="_Toc388961375" w:history="1">
             <w:r>
               <w:rPr>
                 <w:rStyle w:val="Hyperlink"/>
@@ -330,7 +345,10 @@
             </w:r>
             <w:r>
               <w:rPr>
-                <w:noProof/>
+                <w:rFonts w:asciiTheme="minorHAnsi" w:eastAsiaTheme="minorEastAsia" w:hAnsiTheme="minorHAnsi"/>
+                <w:noProof/>
+                <w:sz w:val="22"/>
+                <w:lang w:eastAsia="hr-BA"/>
               </w:rPr>
               <w:tab/>
             </w:r>
@@ -360,7 +378,7 @@
                 <w:noProof/>
                 <w:webHidden/>
               </w:rPr>
-              <w:instrText xml:space="preserve"> PAGEREF _Toc388957890 \h </w:instrText>
+              <w:instrText xml:space="preserve"> PAGEREF _Toc388961375 \h </w:instrText>
             </w:r>
             <w:r>
               <w:rPr>
@@ -395,16 +413,184 @@
           <w:pPr>
             <w:pStyle w:val="TOC2"/>
             <w:rPr>
+              <w:rFonts w:asciiTheme="minorHAnsi" w:eastAsiaTheme="minorEastAsia" w:hAnsiTheme="minorHAnsi"/>
+              <w:noProof/>
+              <w:sz w:val="22"/>
+              <w:lang w:eastAsia="hr-BA"/>
+            </w:rPr>
+          </w:pPr>
+          <w:hyperlink w:anchor="_Toc388961376" w:history="1">
+            <w:r>
+              <w:rPr>
+                <w:rStyle w:val="Hyperlink"/>
+                <w:noProof/>
+              </w:rPr>
+              <w:t>2.2</w:t>
+            </w:r>
+            <w:r>
+              <w:rPr>
+                <w:rFonts w:asciiTheme="minorHAnsi" w:eastAsiaTheme="minorEastAsia" w:hAnsiTheme="minorHAnsi"/>
+                <w:noProof/>
+                <w:sz w:val="22"/>
+                <w:lang w:eastAsia="hr-BA"/>
+              </w:rPr>
+              <w:tab/>
+            </w:r>
+            <w:r>
+              <w:rPr>
+                <w:rStyle w:val="Hyperlink"/>
+                <w:noProof/>
+              </w:rPr>
+              <w:t>Odjava i ažuriranje osobnih podataka</w:t>
+            </w:r>
+            <w:r>
+              <w:rPr>
+                <w:noProof/>
+                <w:webHidden/>
+              </w:rPr>
+              <w:tab/>
+            </w:r>
+            <w:r>
+              <w:rPr>
+                <w:noProof/>
+                <w:webHidden/>
+              </w:rPr>
+              <w:fldChar w:fldCharType="begin"/>
+            </w:r>
+            <w:r>
+              <w:rPr>
+                <w:noProof/>
+                <w:webHidden/>
+              </w:rPr>
+              <w:instrText xml:space="preserve"> PAGEREF _Toc388961376 \h </w:instrText>
+            </w:r>
+            <w:r>
+              <w:rPr>
+                <w:noProof/>
+                <w:webHidden/>
+              </w:rPr>
+            </w:r>
+            <w:r>
+              <w:rPr>
+                <w:noProof/>
+                <w:webHidden/>
+              </w:rPr>
+              <w:fldChar w:fldCharType="separate"/>
+            </w:r>
+            <w:r>
+              <w:rPr>
+                <w:noProof/>
+                <w:webHidden/>
+              </w:rPr>
+              <w:t>4</w:t>
+            </w:r>
+            <w:r>
+              <w:rPr>
+                <w:noProof/>
+                <w:webHidden/>
+              </w:rPr>
+              <w:fldChar w:fldCharType="end"/>
+            </w:r>
+          </w:hyperlink>
+        </w:p>
+        <w:p>
+          <w:pPr>
+            <w:pStyle w:val="TOC2"/>
+            <w:rPr>
+              <w:rFonts w:asciiTheme="minorHAnsi" w:eastAsiaTheme="minorEastAsia" w:hAnsiTheme="minorHAnsi"/>
+              <w:noProof/>
+              <w:sz w:val="22"/>
+              <w:lang w:eastAsia="hr-BA"/>
+            </w:rPr>
+          </w:pPr>
+          <w:hyperlink w:anchor="_Toc388961377" w:history="1">
+            <w:r>
+              <w:rPr>
+                <w:rStyle w:val="Hyperlink"/>
+                <w:noProof/>
+              </w:rPr>
+              <w:t>2.3</w:t>
+            </w:r>
+            <w:r>
+              <w:rPr>
+                <w:rFonts w:asciiTheme="minorHAnsi" w:eastAsiaTheme="minorEastAsia" w:hAnsiTheme="minorHAnsi"/>
+                <w:noProof/>
+                <w:sz w:val="22"/>
+                <w:lang w:eastAsia="hr-BA"/>
+              </w:rPr>
+              <w:tab/>
+            </w:r>
+            <w:r>
+              <w:rPr>
+                <w:rStyle w:val="Hyperlink"/>
+                <w:noProof/>
+              </w:rPr>
+              <w:t>Ažuriranje pomoćnih podataka</w:t>
+            </w:r>
+            <w:r>
+              <w:rPr>
+                <w:noProof/>
+                <w:webHidden/>
+              </w:rPr>
+              <w:tab/>
+            </w:r>
+            <w:r>
+              <w:rPr>
+                <w:noProof/>
+                <w:webHidden/>
+              </w:rPr>
+              <w:fldChar w:fldCharType="begin"/>
+            </w:r>
+            <w:r>
+              <w:rPr>
+                <w:noProof/>
+                <w:webHidden/>
+              </w:rPr>
+              <w:instrText xml:space="preserve"> PAGEREF _Toc388961377 \h </w:instrText>
+            </w:r>
+            <w:r>
+              <w:rPr>
+                <w:noProof/>
+                <w:webHidden/>
+              </w:rPr>
+            </w:r>
+            <w:r>
+              <w:rPr>
+                <w:noProof/>
+                <w:webHidden/>
+              </w:rPr>
+              <w:fldChar w:fldCharType="separate"/>
+            </w:r>
+            <w:r>
+              <w:rPr>
+                <w:noProof/>
+                <w:webHidden/>
+              </w:rPr>
+              <w:t>7</w:t>
+            </w:r>
+            <w:r>
+              <w:rPr>
+                <w:noProof/>
+                <w:webHidden/>
+              </w:rPr>
+              <w:fldChar w:fldCharType="end"/>
+            </w:r>
+          </w:hyperlink>
+        </w:p>
+        <w:p>
+          <w:pPr>
+            <w:pStyle w:val="TOC3"/>
+            <w:rPr>
               <w:noProof/>
             </w:rPr>
           </w:pPr>
-          <w:hyperlink w:anchor="_Toc388957891" w:history="1">
+          <w:hyperlink w:anchor="_Toc388961378" w:history="1">
             <w:r>
               <w:rPr>
                 <w:rStyle w:val="Hyperlink"/>
                 <w:noProof/>
               </w:rPr>
-              <w:t>2.2</w:t>
+              <w:t>2.3.1</w:t>
             </w:r>
             <w:r>
               <w:rPr>
@@ -417,7 +603,7 @@
                 <w:rStyle w:val="Hyperlink"/>
                 <w:noProof/>
               </w:rPr>
-              <w:t>Odjava i ažuriranje osobnih podataka</w:t>
+              <w:t>Discipline</w:t>
             </w:r>
             <w:r>
               <w:rPr>
@@ -438,7 +624,7 @@
                 <w:noProof/>
                 <w:webHidden/>
               </w:rPr>
-              <w:instrText xml:space="preserve"> PAGEREF _Toc388957891 \h </w:instrText>
+              <w:instrText xml:space="preserve"> PAGEREF _Toc388961378 \h </w:instrText>
             </w:r>
             <w:r>
               <w:rPr>
@@ -458,7 +644,91 @@
                 <w:noProof/>
                 <w:webHidden/>
               </w:rPr>
-              <w:t>4</w:t>
+              <w:t>7</w:t>
+            </w:r>
+            <w:r>
+              <w:rPr>
+                <w:noProof/>
+                <w:webHidden/>
+              </w:rPr>
+              <w:fldChar w:fldCharType="end"/>
+            </w:r>
+          </w:hyperlink>
+        </w:p>
+        <w:p>
+          <w:pPr>
+            <w:pStyle w:val="TOC2"/>
+            <w:rPr>
+              <w:rFonts w:asciiTheme="minorHAnsi" w:eastAsiaTheme="minorEastAsia" w:hAnsiTheme="minorHAnsi"/>
+              <w:noProof/>
+              <w:sz w:val="22"/>
+              <w:lang w:eastAsia="hr-BA"/>
+            </w:rPr>
+          </w:pPr>
+          <w:hyperlink w:anchor="_Toc388961379" w:history="1">
+            <w:r>
+              <w:rPr>
+                <w:rStyle w:val="Hyperlink"/>
+                <w:noProof/>
+              </w:rPr>
+              <w:t>2.4</w:t>
+            </w:r>
+            <w:r>
+              <w:rPr>
+                <w:rFonts w:asciiTheme="minorHAnsi" w:eastAsiaTheme="minorEastAsia" w:hAnsiTheme="minorHAnsi"/>
+                <w:noProof/>
+                <w:sz w:val="22"/>
+                <w:lang w:eastAsia="hr-BA"/>
+              </w:rPr>
+              <w:tab/>
+            </w:r>
+            <w:r>
+              <w:rPr>
+                <w:rStyle w:val="Hyperlink"/>
+                <w:noProof/>
+              </w:rPr>
+              <w:t>Izvoz podataka</w:t>
+            </w:r>
+            <w:r>
+              <w:rPr>
+                <w:noProof/>
+                <w:webHidden/>
+              </w:rPr>
+              <w:tab/>
+            </w:r>
+            <w:r>
+              <w:rPr>
+                <w:noProof/>
+                <w:webHidden/>
+              </w:rPr>
+              <w:fldChar w:fldCharType="begin"/>
+            </w:r>
+            <w:r>
+              <w:rPr>
+                <w:noProof/>
+                <w:webHidden/>
+              </w:rPr>
+              <w:instrText xml:space="preserve"> PAGEREF _Toc388961379 \h </w:instrText>
+            </w:r>
+            <w:r>
+              <w:rPr>
+                <w:noProof/>
+                <w:webHidden/>
+              </w:rPr>
+            </w:r>
+            <w:r>
+              <w:rPr>
+                <w:noProof/>
+                <w:webHidden/>
+              </w:rPr>
+              <w:fldChar w:fldCharType="separate"/>
+            </w:r>
+            <w:r>
+              <w:rPr>
+                <w:noProof/>
+                <w:webHidden/>
+              </w:rPr>
+              <w:t>10</w:t>
             </w:r>
             <w:r>
               <w:rPr>
@@ -491,7 +761,7 @@
       <w:pPr>
         <w:pStyle w:val="Heading1"/>
       </w:pPr>
-      <w:bookmarkStart w:id="0" w:name="_Toc388957888"/>
+      <w:bookmarkStart w:id="0" w:name="_Toc388961373"/>
       <w:r>
         <w:lastRenderedPageBreak/>
         <w:t>Razine pristupa</w:t>
@@ -571,7 +841,7 @@
       <w:pPr>
         <w:pStyle w:val="Heading1"/>
       </w:pPr>
-      <w:bookmarkStart w:id="1" w:name="_Toc388957889"/>
+      <w:bookmarkStart w:id="1" w:name="_Toc388961374"/>
       <w:r>
         <w:lastRenderedPageBreak/>
         <w:t>Administrator</w:t>
@@ -582,7 +852,7 @@
       <w:pPr>
         <w:pStyle w:val="Heading2"/>
       </w:pPr>
-      <w:bookmarkStart w:id="2" w:name="_Toc388957890"/>
+      <w:bookmarkStart w:id="2" w:name="_Toc388961375"/>
       <w:r>
         <w:t>Prijava u sustav</w:t>
       </w:r>
@@ -1060,7 +1330,7 @@
       <w:pPr>
         <w:pStyle w:val="Heading2"/>
       </w:pPr>
-      <w:bookmarkStart w:id="7" w:name="_Toc388957891"/>
+      <w:bookmarkStart w:id="7" w:name="_Toc388961376"/>
       <w:r>
         <w:t>Odjava i ažuriranje osobnih podataka</w:t>
       </w:r>
@@ -1628,10 +1898,12 @@
       <w:pPr>
         <w:pStyle w:val="Heading2"/>
       </w:pPr>
+      <w:bookmarkStart w:id="12" w:name="_Toc388961377"/>
       <w:r>
         <w:lastRenderedPageBreak/>
         <w:t>Ažuriranje pomoćnih podataka</w:t>
       </w:r>
+      <w:bookmarkEnd w:id="12"/>
     </w:p>
     <w:p/>
     <w:p>
@@ -1652,9 +1924,11 @@
       <w:pPr>
         <w:pStyle w:val="Heading3"/>
       </w:pPr>
+      <w:bookmarkStart w:id="13" w:name="_Toc388961378"/>
       <w:r>
         <w:t>Discipline</w:t>
       </w:r>
+      <w:bookmarkEnd w:id="13"/>
     </w:p>
     <w:p>
       <w:r>
@@ -1841,7 +2115,7 @@
       <w:pPr>
         <w:pStyle w:val="Caption"/>
       </w:pPr>
-      <w:bookmarkStart w:id="12" w:name="_Ref388959724"/>
+      <w:bookmarkStart w:id="14" w:name="_Ref388959724"/>
       <w:r>
         <w:t xml:space="preserve">Sl. </w:t>
       </w:r>
@@ -1864,7 +2138,7 @@
           <w:t>9</w:t>
         </w:r>
       </w:fldSimple>
-      <w:bookmarkEnd w:id="12"/>
+      <w:bookmarkEnd w:id="14"/>
       <w:r>
         <w:t xml:space="preserve"> Pregled disciplina</w:t>
       </w:r>
@@ -1931,7 +2205,7 @@
       <w:pPr>
         <w:pStyle w:val="Caption"/>
       </w:pPr>
-      <w:bookmarkStart w:id="13" w:name="_Ref388959713"/>
+      <w:bookmarkStart w:id="15" w:name="_Ref388959713"/>
       <w:r>
         <w:t xml:space="preserve">Sl. </w:t>
       </w:r>
@@ -1954,7 +2228,7 @@
           <w:t>10</w:t>
         </w:r>
       </w:fldSimple>
-      <w:bookmarkEnd w:id="13"/>
+      <w:bookmarkEnd w:id="15"/>
       <w:r>
         <w:t xml:space="preserve"> Dodavanje vršne discipline</w:t>
       </w:r>
@@ -2020,7 +2294,7 @@
       <w:pPr>
         <w:pStyle w:val="Caption"/>
       </w:pPr>
-      <w:bookmarkStart w:id="14" w:name="_Ref388959707"/>
+      <w:bookmarkStart w:id="16" w:name="_Ref388959707"/>
       <w:r>
         <w:t xml:space="preserve">Sl. </w:t>
       </w:r>
@@ -2043,7 +2317,7 @@
           <w:t>11</w:t>
         </w:r>
       </w:fldSimple>
-      <w:bookmarkEnd w:id="14"/>
+      <w:bookmarkEnd w:id="16"/>
       <w:r>
         <w:t xml:space="preserve"> Uspješno dodana disciplina</w:t>
       </w:r>
@@ -2157,7 +2431,7 @@
       <w:pPr>
         <w:pStyle w:val="Caption"/>
       </w:pPr>
-      <w:bookmarkStart w:id="15" w:name="_Ref388960120"/>
+      <w:bookmarkStart w:id="17" w:name="_Ref388960120"/>
       <w:r>
         <w:t xml:space="preserve">Sl. </w:t>
       </w:r>
@@ -2180,13 +2454,427 @@
           <w:t>12</w:t>
         </w:r>
       </w:fldSimple>
-      <w:bookmarkEnd w:id="15"/>
+      <w:bookmarkEnd w:id="17"/>
       <w:r>
         <w:t xml:space="preserve"> Mijenjanje podataka o disciplini</w:t>
       </w:r>
     </w:p>
     <w:p/>
+    <w:p>
+      <w:r>
+        <w:t xml:space="preserve">Ukoliko želite izbrisati neku disciplinu, navedenu operaciju možete ostvariti odabirom opcije </w:t>
+      </w:r>
+      <w:r>
+        <w:rPr>
+          <w:i/>
+        </w:rPr>
+        <w:t>Obrisi</w:t>
+      </w:r>
+      <w:r>
+        <w:t>. Sustav će Vas potom pitati da potvrdite svoju odluku (</w:t>
+      </w:r>
+      <w:r>
+        <w:fldChar w:fldCharType="begin"/>
+      </w:r>
+      <w:r>
+        <w:instrText xml:space="preserve"> REF _Ref388960592 \h </w:instrText>
+      </w:r>
+      <w:r>
+        <w:fldChar w:fldCharType="separate"/>
+      </w:r>
+      <w:r>
+        <w:t xml:space="preserve">Sl. </w:t>
+      </w:r>
+      <w:r>
+        <w:rPr>
+          <w:noProof/>
+        </w:rPr>
+        <w:t>2</w:t>
+      </w:r>
+      <w:r>
+        <w:t>.</w:t>
+      </w:r>
+      <w:r>
+        <w:rPr>
+          <w:noProof/>
+        </w:rPr>
+        <w:t>13</w:t>
+      </w:r>
+      <w:r>
+        <w:fldChar w:fldCharType="end"/>
+      </w:r>
+      <w:r>
+        <w:t>).</w:t>
+      </w:r>
+    </w:p>
+    <w:p>
+      <w:pPr>
+        <w:pStyle w:val="Caption"/>
+      </w:pPr>
+      <w:r>
+        <w:rPr>
+          <w:noProof/>
+          <w:lang w:eastAsia="hr-BA"/>
+        </w:rPr>
+        <w:drawing>
+          <wp:inline distT="0" distB="0" distL="0" distR="0">
+            <wp:extent cx="5760720" cy="3240405"/>
+            <wp:effectExtent l="19050" t="0" r="0" b="0"/>
+            <wp:docPr id="37" name="Picture 37"/>
+            <wp:cNvGraphicFramePr>
+              <a:graphicFrameLocks xmlns:a="http://schemas.openxmlformats.org/drawingml/2006/main" noChangeAspect="1"/>
+            </wp:cNvGraphicFramePr>
+            <a:graphic xmlns:a="http://schemas.openxmlformats.org/drawingml/2006/main">
+              <a:graphicData uri="http://schemas.openxmlformats.org/drawingml/2006/picture">
+                <pic:pic xmlns:pic="http://schemas.openxmlformats.org/drawingml/2006/picture">
+                  <pic:nvPicPr>
+                    <pic:cNvPr id="0" name="Picture 37"/>
+                    <pic:cNvPicPr>
+                      <a:picLocks noChangeAspect="1" noChangeArrowheads="1"/>
+                    </pic:cNvPicPr>
+                  </pic:nvPicPr>
+                  <pic:blipFill>
+                    <a:blip r:embed="rId22" cstate="print"/>
+                    <a:srcRect/>
+                    <a:stretch>
+                      <a:fillRect/>
+                    </a:stretch>
+                  </pic:blipFill>
+                  <pic:spPr bwMode="auto">
+                    <a:xfrm>
+                      <a:off x="0" y="0"/>
+                      <a:ext cx="5760720" cy="3240405"/>
+                    </a:xfrm>
+                    <a:prstGeom prst="rect">
+                      <a:avLst/>
+                    </a:prstGeom>
+                    <a:noFill/>
+                    <a:ln w="9525">
+                      <a:noFill/>
+                      <a:miter lim="800000"/>
+                      <a:headEnd/>
+                      <a:tailEnd/>
+                    </a:ln>
+                  </pic:spPr>
+                </pic:pic>
+              </a:graphicData>
+            </a:graphic>
+          </wp:inline>
+        </w:drawing>
+      </w:r>
+    </w:p>
+    <w:p>
+      <w:pPr>
+        <w:pStyle w:val="Caption"/>
+      </w:pPr>
+      <w:bookmarkStart w:id="18" w:name="_Ref388960592"/>
+      <w:r>
+        <w:t xml:space="preserve">Sl. </w:t>
+      </w:r>
+      <w:fldSimple w:instr=" STYLEREF 1 \s ">
+        <w:r>
+          <w:rPr>
+            <w:noProof/>
+          </w:rPr>
+          <w:t>2</w:t>
+        </w:r>
+      </w:fldSimple>
+      <w:r>
+        <w:t>.</w:t>
+      </w:r>
+      <w:fldSimple w:instr=" SEQ Sl. \* ARABIC \s 1 ">
+        <w:r>
+          <w:rPr>
+            <w:noProof/>
+          </w:rPr>
+          <w:t>13</w:t>
+        </w:r>
+      </w:fldSimple>
+      <w:bookmarkEnd w:id="18"/>
+      <w:r>
+        <w:t xml:space="preserve"> Potvrda odluke o brisanju</w:t>
+      </w:r>
+    </w:p>
+    <w:p>
+      <w:pPr>
+        <w:sectPr>
+          <w:pgSz w:w="11906" w:h="16838"/>
+          <w:pgMar w:top="1417" w:right="1417" w:bottom="1417" w:left="1417" w:header="708" w:footer="708" w:gutter="0"/>
+          <w:cols w:space="708"/>
+          <w:docGrid w:linePitch="360"/>
+        </w:sectPr>
+      </w:pPr>
+    </w:p>
+    <w:p>
+      <w:pPr>
+        <w:pStyle w:val="Heading2"/>
+      </w:pPr>
+      <w:bookmarkStart w:id="19" w:name="_Toc388961379"/>
+      <w:r>
+        <w:lastRenderedPageBreak/>
+        <w:t>Izvoz podataka</w:t>
+      </w:r>
+      <w:bookmarkEnd w:id="19"/>
+    </w:p>
     <w:p/>
+    <w:p>
+      <w:r>
+        <w:t xml:space="preserve">Sadržaj ovog poglavlja odnosi se na sve kategorije korisnika. Sustav podržava izvoz podataka u tri osnovna formata: PDF, XLS i XLSX. Pored mogućnosti generiranja korisnički definiranih izvještaja, što je opisano u zasebnom poglavlju, sustav pruža mogućnost izvoza podataka putem opcije </w:t>
+      </w:r>
+      <w:r>
+        <w:rPr>
+          <w:i/>
+        </w:rPr>
+        <w:t>Izvoz</w:t>
+      </w:r>
+      <w:r>
+        <w:t xml:space="preserve"> (</w:t>
+      </w:r>
+      <w:r>
+        <w:fldChar w:fldCharType="begin"/>
+      </w:r>
+      <w:r>
+        <w:instrText xml:space="preserve"> REF _Ref388961029 \h </w:instrText>
+      </w:r>
+      <w:r>
+        <w:fldChar w:fldCharType="separate"/>
+      </w:r>
+      <w:r>
+        <w:t xml:space="preserve">Sl. </w:t>
+      </w:r>
+      <w:r>
+        <w:rPr>
+          <w:noProof/>
+        </w:rPr>
+        <w:t>2</w:t>
+      </w:r>
+      <w:r>
+        <w:t>.</w:t>
+      </w:r>
+      <w:r>
+        <w:rPr>
+          <w:noProof/>
+        </w:rPr>
+        <w:t>14</w:t>
+      </w:r>
+      <w:r>
+        <w:fldChar w:fldCharType="end"/>
+      </w:r>
+      <w:r>
+        <w:t>), koja se pojavljuje na svim stranicama koje sadrže odgovarajuću kolekciju podataka. Nakon odabira željenog formata, otvara se prozor za preuzimanje generirane datoteke (</w:t>
+      </w:r>
+      <w:r>
+        <w:fldChar w:fldCharType="begin"/>
+      </w:r>
+      <w:r>
+        <w:instrText xml:space="preserve"> REF _Ref388961020 \h </w:instrText>
+      </w:r>
+      <w:r>
+        <w:fldChar w:fldCharType="separate"/>
+      </w:r>
+      <w:r>
+        <w:t xml:space="preserve">Sl. </w:t>
+      </w:r>
+      <w:r>
+        <w:rPr>
+          <w:noProof/>
+        </w:rPr>
+        <w:t>2</w:t>
+      </w:r>
+      <w:r>
+        <w:t>.</w:t>
+      </w:r>
+      <w:r>
+        <w:rPr>
+          <w:noProof/>
+        </w:rPr>
+        <w:t>15</w:t>
+      </w:r>
+      <w:r>
+        <w:fldChar w:fldCharType="end"/>
+      </w:r>
+      <w:r>
+        <w:t>).</w:t>
+      </w:r>
+    </w:p>
+    <w:p>
+      <w:pPr>
+        <w:pStyle w:val="Caption"/>
+      </w:pPr>
+      <w:r>
+        <w:rPr>
+          <w:noProof/>
+          <w:lang w:eastAsia="hr-BA"/>
+        </w:rPr>
+        <w:drawing>
+          <wp:inline distT="0" distB="0" distL="0" distR="0">
+            <wp:extent cx="5760720" cy="3240405"/>
+            <wp:effectExtent l="19050" t="0" r="0" b="0"/>
+            <wp:docPr id="40" name="Picture 40"/>
+            <wp:cNvGraphicFramePr>
+              <a:graphicFrameLocks xmlns:a="http://schemas.openxmlformats.org/drawingml/2006/main" noChangeAspect="1"/>
+            </wp:cNvGraphicFramePr>
+            <a:graphic xmlns:a="http://schemas.openxmlformats.org/drawingml/2006/main">
+              <a:graphicData uri="http://schemas.openxmlformats.org/drawingml/2006/picture">
+                <pic:pic xmlns:pic="http://schemas.openxmlformats.org/drawingml/2006/picture">
+                  <pic:nvPicPr>
+                    <pic:cNvPr id="0" name="Picture 40"/>
+                    <pic:cNvPicPr>
+                      <a:picLocks noChangeAspect="1" noChangeArrowheads="1"/>
+                    </pic:cNvPicPr>
+                  </pic:nvPicPr>
+                  <pic:blipFill>
+                    <a:blip r:embed="rId23" cstate="print"/>
+                    <a:srcRect/>
+                    <a:stretch>
+                      <a:fillRect/>
+                    </a:stretch>
+                  </pic:blipFill>
+                  <pic:spPr bwMode="auto">
+                    <a:xfrm>
+                      <a:off x="0" y="0"/>
+                      <a:ext cx="5760720" cy="3240405"/>
+                    </a:xfrm>
+                    <a:prstGeom prst="rect">
+                      <a:avLst/>
+                    </a:prstGeom>
+                    <a:noFill/>
+                    <a:ln w="9525">
+                      <a:noFill/>
+                      <a:miter lim="800000"/>
+                      <a:headEnd/>
+                      <a:tailEnd/>
+                    </a:ln>
+                  </pic:spPr>
+                </pic:pic>
+              </a:graphicData>
+            </a:graphic>
+          </wp:inline>
+        </w:drawing>
+      </w:r>
+    </w:p>
+    <w:p>
+      <w:pPr>
+        <w:pStyle w:val="Caption"/>
+      </w:pPr>
+      <w:bookmarkStart w:id="20" w:name="_Ref388961029"/>
+      <w:r>
+        <w:t xml:space="preserve">Sl. </w:t>
+      </w:r>
+      <w:fldSimple w:instr=" STYLEREF 1 \s ">
+        <w:r>
+          <w:rPr>
+            <w:noProof/>
+          </w:rPr>
+          <w:t>2</w:t>
+        </w:r>
+      </w:fldSimple>
+      <w:r>
+        <w:t>.</w:t>
+      </w:r>
+      <w:fldSimple w:instr=" SEQ Sl. \* ARABIC \s 1 ">
+        <w:r>
+          <w:rPr>
+            <w:noProof/>
+          </w:rPr>
+          <w:t>14</w:t>
+        </w:r>
+      </w:fldSimple>
+      <w:bookmarkEnd w:id="20"/>
+      <w:r>
+        <w:t xml:space="preserve"> Izvoz podataka</w:t>
+      </w:r>
+    </w:p>
+    <w:p/>
+    <w:p>
+      <w:pPr>
+        <w:pStyle w:val="Caption"/>
+      </w:pPr>
+      <w:r>
+        <w:rPr>
+          <w:noProof/>
+          <w:lang w:eastAsia="hr-BA"/>
+        </w:rPr>
+        <w:lastRenderedPageBreak/>
+        <w:drawing>
+          <wp:inline distT="0" distB="0" distL="0" distR="0">
+            <wp:extent cx="5760720" cy="3240405"/>
+            <wp:effectExtent l="19050" t="0" r="0" b="0"/>
+            <wp:docPr id="43" name="Picture 43"/>
+            <wp:cNvGraphicFramePr>
+              <a:graphicFrameLocks xmlns:a="http://schemas.openxmlformats.org/drawingml/2006/main" noChangeAspect="1"/>
+            </wp:cNvGraphicFramePr>
+            <a:graphic xmlns:a="http://schemas.openxmlformats.org/drawingml/2006/main">
+              <a:graphicData uri="http://schemas.openxmlformats.org/drawingml/2006/picture">
+                <pic:pic xmlns:pic="http://schemas.openxmlformats.org/drawingml/2006/picture">
+                  <pic:nvPicPr>
+                    <pic:cNvPr id="0" name="Picture 43"/>
+                    <pic:cNvPicPr>
+                      <a:picLocks noChangeAspect="1" noChangeArrowheads="1"/>
+                    </pic:cNvPicPr>
+                  </pic:nvPicPr>
+                  <pic:blipFill>
+                    <a:blip r:embed="rId24" cstate="print"/>
+                    <a:srcRect/>
+                    <a:stretch>
+                      <a:fillRect/>
+                    </a:stretch>
+                  </pic:blipFill>
+                  <pic:spPr bwMode="auto">
+                    <a:xfrm>
+                      <a:off x="0" y="0"/>
+                      <a:ext cx="5760720" cy="3240405"/>
+                    </a:xfrm>
+                    <a:prstGeom prst="rect">
+                      <a:avLst/>
+                    </a:prstGeom>
+                    <a:noFill/>
+                    <a:ln w="9525">
+                      <a:noFill/>
+                      <a:miter lim="800000"/>
+                      <a:headEnd/>
+                      <a:tailEnd/>
+                    </a:ln>
+                  </pic:spPr>
+                </pic:pic>
+              </a:graphicData>
+            </a:graphic>
+          </wp:inline>
+        </w:drawing>
+      </w:r>
+    </w:p>
+    <w:p>
+      <w:pPr>
+        <w:pStyle w:val="Caption"/>
+      </w:pPr>
+      <w:bookmarkStart w:id="21" w:name="_Ref388961020"/>
+      <w:r>
+        <w:t xml:space="preserve">Sl. </w:t>
+      </w:r>
+      <w:fldSimple w:instr=" STYLEREF 1 \s ">
+        <w:r>
+          <w:rPr>
+            <w:noProof/>
+          </w:rPr>
+          <w:t>2</w:t>
+        </w:r>
+      </w:fldSimple>
+      <w:r>
+        <w:t>.</w:t>
+      </w:r>
+      <w:fldSimple w:instr=" SEQ Sl. \* ARABIC \s 1 ">
+        <w:r>
+          <w:rPr>
+            <w:noProof/>
+          </w:rPr>
+          <w:t>15</w:t>
+        </w:r>
+      </w:fldSimple>
+      <w:bookmarkEnd w:id="21"/>
+      <w:r>
+        <w:t xml:space="preserve"> Preuzimanje datoteke</w:t>
+      </w:r>
+    </w:p>
     <w:sectPr>
       <w:pgSz w:w="11906" w:h="16838"/>
       <w:pgMar w:top="1417" w:right="1417" w:bottom="1417" w:left="1417" w:header="708" w:footer="708" w:gutter="0"/>
@@ -2259,7 +2947,7 @@
             <w:rPr>
               <w:noProof/>
             </w:rPr>
-            <w:t>9</w:t>
+            <w:t>11</w:t>
           </w:r>
         </w:fldSimple>
       </w:p>
@@ -3739,6 +4427,23 @@
       <w:sz w:val="24"/>
     </w:rPr>
   </w:style>
+  <w:style w:type="paragraph" w:styleId="TOC3">
+    <w:name w:val="toc 3"/>
+    <w:basedOn w:val="Normal"/>
+    <w:next w:val="Normal"/>
+    <w:autoRedefine/>
+    <w:uiPriority w:val="39"/>
+    <w:unhideWhenUsed/>
+    <w:rsid w:val="00753166"/>
+    <w:pPr>
+      <w:tabs>
+        <w:tab w:val="left" w:pos="1320"/>
+        <w:tab w:val="right" w:leader="dot" w:pos="9062"/>
+      </w:tabs>
+      <w:spacing w:after="100"/>
+      <w:ind w:left="482" w:firstLine="0"/>
+    </w:pPr>
+  </w:style>
 </w:styles>
 </file>
 
@@ -4032,7 +4737,7 @@
 </file>
 
 <file path=customXml/itemProps1.xml><?xml version="1.0" encoding="utf-8"?>
-<ds:datastoreItem xmlns:ds="http://schemas.openxmlformats.org/officeDocument/2006/customXml" ds:itemID="{D26D8A28-6A62-4E5B-B5DA-684704B01AE5}">
+<ds:datastoreItem xmlns:ds="http://schemas.openxmlformats.org/officeDocument/2006/customXml" ds:itemID="{B834BF99-C674-485D-97DC-A15F93224F63}">
   <ds:schemaRefs>
     <ds:schemaRef ds:uri="http://schemas.openxmlformats.org/officeDocument/2006/bibliography"/>
   </ds:schemaRefs>

</xml_diff>

<commit_message>
Dokumentacija -> Obrađena kartica O meni ; ozsn
</commit_message>
<xml_diff>
--- a/user_guide/Korisničke upute.docx
+++ b/user_guide/Korisničke upute.docx
@@ -105,13 +105,6 @@
     </w:p>
     <w:sdt>
       <w:sdtPr>
-        <w:id w:val="1005444297"/>
-        <w:docPartObj>
-          <w:docPartGallery w:val="Table of Contents"/>
-          <w:docPartUnique/>
-        </w:docPartObj>
-      </w:sdtPr>
-      <w:sdtEndPr>
         <w:rPr>
           <w:rFonts w:ascii="Arial" w:eastAsiaTheme="minorHAnsi" w:hAnsi="Arial" w:cstheme="minorBidi"/>
           <w:b w:val="0"/>
@@ -121,7 +114,12 @@
           <w:szCs w:val="22"/>
           <w:lang w:val="hr-BA"/>
         </w:rPr>
-      </w:sdtEndPr>
+        <w:id w:val="1005444297"/>
+        <w:docPartObj>
+          <w:docPartGallery w:val="Table of Contents"/>
+          <w:docPartUnique/>
+        </w:docPartObj>
+      </w:sdtPr>
       <w:sdtContent>
         <w:p>
           <w:pPr>
@@ -131,7 +129,6 @@
               <w:color w:val="auto"/>
             </w:rPr>
           </w:pPr>
-          <w:proofErr w:type="spellStart"/>
           <w:r>
             <w:rPr>
               <w:rFonts w:ascii="Arial" w:hAnsi="Arial" w:cs="Arial"/>
@@ -139,7 +136,6 @@
             </w:rPr>
             <w:t>Sadržaj</w:t>
           </w:r>
-          <w:proofErr w:type="spellEnd"/>
         </w:p>
         <w:p>
           <w:pPr>
@@ -155,7 +151,7 @@
               <w:rFonts w:asciiTheme="minorHAnsi" w:eastAsiaTheme="minorEastAsia" w:hAnsiTheme="minorHAnsi"/>
               <w:noProof/>
               <w:sz w:val="22"/>
-              <w:lang w:eastAsia="hr-BA"/>
+              <w:lang w:val="hr-HR" w:eastAsia="hr-HR"/>
             </w:rPr>
           </w:pPr>
           <w:r>
@@ -167,7 +163,7 @@
           <w:r>
             <w:fldChar w:fldCharType="separate"/>
           </w:r>
-          <w:hyperlink w:anchor="_Toc388961373" w:history="1">
+          <w:hyperlink w:anchor="_Toc389062167" w:history="1">
             <w:r>
               <w:rPr>
                 <w:rStyle w:val="Hyperlink"/>
@@ -180,7 +176,7 @@
                 <w:rFonts w:asciiTheme="minorHAnsi" w:eastAsiaTheme="minorEastAsia" w:hAnsiTheme="minorHAnsi"/>
                 <w:noProof/>
                 <w:sz w:val="22"/>
-                <w:lang w:eastAsia="hr-BA"/>
+                <w:lang w:val="hr-HR" w:eastAsia="hr-HR"/>
               </w:rPr>
               <w:tab/>
             </w:r>
@@ -210,7 +206,7 @@
                 <w:noProof/>
                 <w:webHidden/>
               </w:rPr>
-              <w:instrText xml:space="preserve"> PAGEREF _Toc388961373 \h </w:instrText>
+              <w:instrText xml:space="preserve"> PAGEREF _Toc389062167 \h </w:instrText>
             </w:r>
             <w:r>
               <w:rPr>
@@ -248,10 +244,10 @@
               <w:rFonts w:asciiTheme="minorHAnsi" w:eastAsiaTheme="minorEastAsia" w:hAnsiTheme="minorHAnsi"/>
               <w:noProof/>
               <w:sz w:val="22"/>
-              <w:lang w:eastAsia="hr-BA"/>
+              <w:lang w:val="hr-HR" w:eastAsia="hr-HR"/>
             </w:rPr>
           </w:pPr>
-          <w:hyperlink w:anchor="_Toc388961374" w:history="1">
+          <w:hyperlink w:anchor="_Toc389062168" w:history="1">
             <w:r>
               <w:rPr>
                 <w:rStyle w:val="Hyperlink"/>
@@ -264,7 +260,7 @@
                 <w:rFonts w:asciiTheme="minorHAnsi" w:eastAsiaTheme="minorEastAsia" w:hAnsiTheme="minorHAnsi"/>
                 <w:noProof/>
                 <w:sz w:val="22"/>
-                <w:lang w:eastAsia="hr-BA"/>
+                <w:lang w:val="hr-HR" w:eastAsia="hr-HR"/>
               </w:rPr>
               <w:tab/>
             </w:r>
@@ -294,7 +290,7 @@
                 <w:noProof/>
                 <w:webHidden/>
               </w:rPr>
-              <w:instrText xml:space="preserve"> PAGEREF _Toc388961374 \h </w:instrText>
+              <w:instrText xml:space="preserve"> PAGEREF _Toc389062168 \h </w:instrText>
             </w:r>
             <w:r>
               <w:rPr>
@@ -332,10 +328,10 @@
               <w:rFonts w:asciiTheme="minorHAnsi" w:eastAsiaTheme="minorEastAsia" w:hAnsiTheme="minorHAnsi"/>
               <w:noProof/>
               <w:sz w:val="22"/>
-              <w:lang w:eastAsia="hr-BA"/>
+              <w:lang w:val="hr-HR" w:eastAsia="hr-HR"/>
             </w:rPr>
           </w:pPr>
-          <w:hyperlink w:anchor="_Toc388961375" w:history="1">
+          <w:hyperlink w:anchor="_Toc389062169" w:history="1">
             <w:r>
               <w:rPr>
                 <w:rStyle w:val="Hyperlink"/>
@@ -348,7 +344,7 @@
                 <w:rFonts w:asciiTheme="minorHAnsi" w:eastAsiaTheme="minorEastAsia" w:hAnsiTheme="minorHAnsi"/>
                 <w:noProof/>
                 <w:sz w:val="22"/>
-                <w:lang w:eastAsia="hr-BA"/>
+                <w:lang w:val="hr-HR" w:eastAsia="hr-HR"/>
               </w:rPr>
               <w:tab/>
             </w:r>
@@ -378,7 +374,7 @@
                 <w:noProof/>
                 <w:webHidden/>
               </w:rPr>
-              <w:instrText xml:space="preserve"> PAGEREF _Toc388961375 \h </w:instrText>
+              <w:instrText xml:space="preserve"> PAGEREF _Toc389062169 \h </w:instrText>
             </w:r>
             <w:r>
               <w:rPr>
@@ -416,10 +412,10 @@
               <w:rFonts w:asciiTheme="minorHAnsi" w:eastAsiaTheme="minorEastAsia" w:hAnsiTheme="minorHAnsi"/>
               <w:noProof/>
               <w:sz w:val="22"/>
-              <w:lang w:eastAsia="hr-BA"/>
+              <w:lang w:val="hr-HR" w:eastAsia="hr-HR"/>
             </w:rPr>
           </w:pPr>
-          <w:hyperlink w:anchor="_Toc388961376" w:history="1">
+          <w:hyperlink w:anchor="_Toc389062170" w:history="1">
             <w:r>
               <w:rPr>
                 <w:rStyle w:val="Hyperlink"/>
@@ -432,7 +428,7 @@
                 <w:rFonts w:asciiTheme="minorHAnsi" w:eastAsiaTheme="minorEastAsia" w:hAnsiTheme="minorHAnsi"/>
                 <w:noProof/>
                 <w:sz w:val="22"/>
-                <w:lang w:eastAsia="hr-BA"/>
+                <w:lang w:val="hr-HR" w:eastAsia="hr-HR"/>
               </w:rPr>
               <w:tab/>
             </w:r>
@@ -462,7 +458,7 @@
                 <w:noProof/>
                 <w:webHidden/>
               </w:rPr>
-              <w:instrText xml:space="preserve"> PAGEREF _Toc388961376 \h </w:instrText>
+              <w:instrText xml:space="preserve"> PAGEREF _Toc389062170 \h </w:instrText>
             </w:r>
             <w:r>
               <w:rPr>
@@ -500,10 +496,10 @@
               <w:rFonts w:asciiTheme="minorHAnsi" w:eastAsiaTheme="minorEastAsia" w:hAnsiTheme="minorHAnsi"/>
               <w:noProof/>
               <w:sz w:val="22"/>
-              <w:lang w:eastAsia="hr-BA"/>
+              <w:lang w:val="hr-HR" w:eastAsia="hr-HR"/>
             </w:rPr>
           </w:pPr>
-          <w:hyperlink w:anchor="_Toc388961377" w:history="1">
+          <w:hyperlink w:anchor="_Toc389062171" w:history="1">
             <w:r>
               <w:rPr>
                 <w:rStyle w:val="Hyperlink"/>
@@ -516,7 +512,7 @@
                 <w:rFonts w:asciiTheme="minorHAnsi" w:eastAsiaTheme="minorEastAsia" w:hAnsiTheme="minorHAnsi"/>
                 <w:noProof/>
                 <w:sz w:val="22"/>
-                <w:lang w:eastAsia="hr-BA"/>
+                <w:lang w:val="hr-HR" w:eastAsia="hr-HR"/>
               </w:rPr>
               <w:tab/>
             </w:r>
@@ -546,7 +542,7 @@
                 <w:noProof/>
                 <w:webHidden/>
               </w:rPr>
-              <w:instrText xml:space="preserve"> PAGEREF _Toc388961377 \h </w:instrText>
+              <w:instrText xml:space="preserve"> PAGEREF _Toc389062171 \h </w:instrText>
             </w:r>
             <w:r>
               <w:rPr>
@@ -581,10 +577,13 @@
           <w:pPr>
             <w:pStyle w:val="TOC3"/>
             <w:rPr>
+              <w:rFonts w:asciiTheme="minorHAnsi" w:eastAsiaTheme="minorEastAsia" w:hAnsiTheme="minorHAnsi"/>
               <w:noProof/>
+              <w:sz w:val="22"/>
+              <w:lang w:val="hr-HR" w:eastAsia="hr-HR"/>
             </w:rPr>
           </w:pPr>
-          <w:hyperlink w:anchor="_Toc388961378" w:history="1">
+          <w:hyperlink w:anchor="_Toc389062172" w:history="1">
             <w:r>
               <w:rPr>
                 <w:rStyle w:val="Hyperlink"/>
@@ -594,7 +593,10 @@
             </w:r>
             <w:r>
               <w:rPr>
-                <w:noProof/>
+                <w:rFonts w:asciiTheme="minorHAnsi" w:eastAsiaTheme="minorEastAsia" w:hAnsiTheme="minorHAnsi"/>
+                <w:noProof/>
+                <w:sz w:val="22"/>
+                <w:lang w:val="hr-HR" w:eastAsia="hr-HR"/>
               </w:rPr>
               <w:tab/>
             </w:r>
@@ -624,7 +626,7 @@
                 <w:noProof/>
                 <w:webHidden/>
               </w:rPr>
-              <w:instrText xml:space="preserve"> PAGEREF _Toc388961378 \h </w:instrText>
+              <w:instrText xml:space="preserve"> PAGEREF _Toc389062172 \h </w:instrText>
             </w:r>
             <w:r>
               <w:rPr>
@@ -662,10 +664,10 @@
               <w:rFonts w:asciiTheme="minorHAnsi" w:eastAsiaTheme="minorEastAsia" w:hAnsiTheme="minorHAnsi"/>
               <w:noProof/>
               <w:sz w:val="22"/>
-              <w:lang w:eastAsia="hr-BA"/>
+              <w:lang w:val="hr-HR" w:eastAsia="hr-HR"/>
             </w:rPr>
           </w:pPr>
-          <w:hyperlink w:anchor="_Toc388961379" w:history="1">
+          <w:hyperlink w:anchor="_Toc389062173" w:history="1">
             <w:r>
               <w:rPr>
                 <w:rStyle w:val="Hyperlink"/>
@@ -678,7 +680,7 @@
                 <w:rFonts w:asciiTheme="minorHAnsi" w:eastAsiaTheme="minorEastAsia" w:hAnsiTheme="minorHAnsi"/>
                 <w:noProof/>
                 <w:sz w:val="22"/>
-                <w:lang w:eastAsia="hr-BA"/>
+                <w:lang w:val="hr-HR" w:eastAsia="hr-HR"/>
               </w:rPr>
               <w:tab/>
             </w:r>
@@ -708,7 +710,7 @@
                 <w:noProof/>
                 <w:webHidden/>
               </w:rPr>
-              <w:instrText xml:space="preserve"> PAGEREF _Toc388961379 \h </w:instrText>
+              <w:instrText xml:space="preserve"> PAGEREF _Toc389062173 \h </w:instrText>
             </w:r>
             <w:r>
               <w:rPr>
@@ -729,6 +731,342 @@
                 <w:webHidden/>
               </w:rPr>
               <w:t>10</w:t>
+            </w:r>
+            <w:r>
+              <w:rPr>
+                <w:noProof/>
+                <w:webHidden/>
+              </w:rPr>
+              <w:fldChar w:fldCharType="end"/>
+            </w:r>
+          </w:hyperlink>
+        </w:p>
+        <w:p>
+          <w:pPr>
+            <w:pStyle w:val="TOC1"/>
+            <w:rPr>
+              <w:rFonts w:asciiTheme="minorHAnsi" w:eastAsiaTheme="minorEastAsia" w:hAnsiTheme="minorHAnsi"/>
+              <w:noProof/>
+              <w:sz w:val="22"/>
+              <w:lang w:val="hr-HR" w:eastAsia="hr-HR"/>
+            </w:rPr>
+          </w:pPr>
+          <w:hyperlink w:anchor="_Toc389062174" w:history="1">
+            <w:r>
+              <w:rPr>
+                <w:rStyle w:val="Hyperlink"/>
+                <w:noProof/>
+              </w:rPr>
+              <w:t>3</w:t>
+            </w:r>
+            <w:r>
+              <w:rPr>
+                <w:rFonts w:asciiTheme="minorHAnsi" w:eastAsiaTheme="minorEastAsia" w:hAnsiTheme="minorHAnsi"/>
+                <w:noProof/>
+                <w:sz w:val="22"/>
+                <w:lang w:val="hr-HR" w:eastAsia="hr-HR"/>
+              </w:rPr>
+              <w:tab/>
+            </w:r>
+            <w:r>
+              <w:rPr>
+                <w:rStyle w:val="Hyperlink"/>
+                <w:noProof/>
+              </w:rPr>
+              <w:t>OZSN</w:t>
+            </w:r>
+            <w:r>
+              <w:rPr>
+                <w:noProof/>
+                <w:webHidden/>
+              </w:rPr>
+              <w:tab/>
+            </w:r>
+            <w:r>
+              <w:rPr>
+                <w:noProof/>
+                <w:webHidden/>
+              </w:rPr>
+              <w:fldChar w:fldCharType="begin"/>
+            </w:r>
+            <w:r>
+              <w:rPr>
+                <w:noProof/>
+                <w:webHidden/>
+              </w:rPr>
+              <w:instrText xml:space="preserve"> PAGEREF _Toc389062174 \h </w:instrText>
+            </w:r>
+            <w:r>
+              <w:rPr>
+                <w:noProof/>
+                <w:webHidden/>
+              </w:rPr>
+            </w:r>
+            <w:r>
+              <w:rPr>
+                <w:noProof/>
+                <w:webHidden/>
+              </w:rPr>
+              <w:fldChar w:fldCharType="separate"/>
+            </w:r>
+            <w:r>
+              <w:rPr>
+                <w:noProof/>
+                <w:webHidden/>
+              </w:rPr>
+              <w:t>12</w:t>
+            </w:r>
+            <w:r>
+              <w:rPr>
+                <w:noProof/>
+                <w:webHidden/>
+              </w:rPr>
+              <w:fldChar w:fldCharType="end"/>
+            </w:r>
+          </w:hyperlink>
+        </w:p>
+        <w:p>
+          <w:pPr>
+            <w:pStyle w:val="TOC2"/>
+            <w:rPr>
+              <w:rFonts w:asciiTheme="minorHAnsi" w:eastAsiaTheme="minorEastAsia" w:hAnsiTheme="minorHAnsi"/>
+              <w:noProof/>
+              <w:sz w:val="22"/>
+              <w:lang w:val="hr-HR" w:eastAsia="hr-HR"/>
+            </w:rPr>
+          </w:pPr>
+          <w:hyperlink w:anchor="_Toc389062175" w:history="1">
+            <w:r>
+              <w:rPr>
+                <w:rStyle w:val="Hyperlink"/>
+                <w:noProof/>
+              </w:rPr>
+              <w:t>3.1</w:t>
+            </w:r>
+            <w:r>
+              <w:rPr>
+                <w:rFonts w:asciiTheme="minorHAnsi" w:eastAsiaTheme="minorEastAsia" w:hAnsiTheme="minorHAnsi"/>
+                <w:noProof/>
+                <w:sz w:val="22"/>
+                <w:lang w:val="hr-HR" w:eastAsia="hr-HR"/>
+              </w:rPr>
+              <w:tab/>
+            </w:r>
+            <w:r>
+              <w:rPr>
+                <w:rStyle w:val="Hyperlink"/>
+                <w:noProof/>
+              </w:rPr>
+              <w:t>O meni</w:t>
+            </w:r>
+            <w:r>
+              <w:rPr>
+                <w:noProof/>
+                <w:webHidden/>
+              </w:rPr>
+              <w:tab/>
+            </w:r>
+            <w:r>
+              <w:rPr>
+                <w:noProof/>
+                <w:webHidden/>
+              </w:rPr>
+              <w:fldChar w:fldCharType="begin"/>
+            </w:r>
+            <w:r>
+              <w:rPr>
+                <w:noProof/>
+                <w:webHidden/>
+              </w:rPr>
+              <w:instrText xml:space="preserve"> PAGEREF _Toc389062175 \h </w:instrText>
+            </w:r>
+            <w:r>
+              <w:rPr>
+                <w:noProof/>
+                <w:webHidden/>
+              </w:rPr>
+            </w:r>
+            <w:r>
+              <w:rPr>
+                <w:noProof/>
+                <w:webHidden/>
+              </w:rPr>
+              <w:fldChar w:fldCharType="separate"/>
+            </w:r>
+            <w:r>
+              <w:rPr>
+                <w:noProof/>
+                <w:webHidden/>
+              </w:rPr>
+              <w:t>12</w:t>
+            </w:r>
+            <w:r>
+              <w:rPr>
+                <w:noProof/>
+                <w:webHidden/>
+              </w:rPr>
+              <w:fldChar w:fldCharType="end"/>
+            </w:r>
+          </w:hyperlink>
+        </w:p>
+        <w:p>
+          <w:pPr>
+            <w:pStyle w:val="TOC3"/>
+            <w:rPr>
+              <w:rFonts w:asciiTheme="minorHAnsi" w:eastAsiaTheme="minorEastAsia" w:hAnsiTheme="minorHAnsi"/>
+              <w:noProof/>
+              <w:sz w:val="22"/>
+              <w:lang w:val="hr-HR" w:eastAsia="hr-HR"/>
+            </w:rPr>
+          </w:pPr>
+          <w:hyperlink w:anchor="_Toc389062176" w:history="1">
+            <w:r>
+              <w:rPr>
+                <w:rStyle w:val="Hyperlink"/>
+                <w:noProof/>
+              </w:rPr>
+              <w:t>3.1.1</w:t>
+            </w:r>
+            <w:r>
+              <w:rPr>
+                <w:rFonts w:asciiTheme="minorHAnsi" w:eastAsiaTheme="minorEastAsia" w:hAnsiTheme="minorHAnsi"/>
+                <w:noProof/>
+                <w:sz w:val="22"/>
+                <w:lang w:val="hr-HR" w:eastAsia="hr-HR"/>
+              </w:rPr>
+              <w:tab/>
+            </w:r>
+            <w:r>
+              <w:rPr>
+                <w:rStyle w:val="Hyperlink"/>
+                <w:noProof/>
+              </w:rPr>
+              <w:t>Moje udruge</w:t>
+            </w:r>
+            <w:r>
+              <w:rPr>
+                <w:noProof/>
+                <w:webHidden/>
+              </w:rPr>
+              <w:tab/>
+            </w:r>
+            <w:r>
+              <w:rPr>
+                <w:noProof/>
+                <w:webHidden/>
+              </w:rPr>
+              <w:fldChar w:fldCharType="begin"/>
+            </w:r>
+            <w:r>
+              <w:rPr>
+                <w:noProof/>
+                <w:webHidden/>
+              </w:rPr>
+              <w:instrText xml:space="preserve"> PAGEREF _Toc389062176 \h </w:instrText>
+            </w:r>
+            <w:r>
+              <w:rPr>
+                <w:noProof/>
+                <w:webHidden/>
+              </w:rPr>
+            </w:r>
+            <w:r>
+              <w:rPr>
+                <w:noProof/>
+                <w:webHidden/>
+              </w:rPr>
+              <w:fldChar w:fldCharType="separate"/>
+            </w:r>
+            <w:r>
+              <w:rPr>
+                <w:noProof/>
+                <w:webHidden/>
+              </w:rPr>
+              <w:t>12</w:t>
+            </w:r>
+            <w:r>
+              <w:rPr>
+                <w:noProof/>
+                <w:webHidden/>
+              </w:rPr>
+              <w:fldChar w:fldCharType="end"/>
+            </w:r>
+          </w:hyperlink>
+        </w:p>
+        <w:p>
+          <w:pPr>
+            <w:pStyle w:val="TOC3"/>
+            <w:rPr>
+              <w:rFonts w:asciiTheme="minorHAnsi" w:eastAsiaTheme="minorEastAsia" w:hAnsiTheme="minorHAnsi"/>
+              <w:noProof/>
+              <w:sz w:val="22"/>
+              <w:lang w:val="hr-HR" w:eastAsia="hr-HR"/>
+            </w:rPr>
+          </w:pPr>
+          <w:hyperlink w:anchor="_Toc389062177" w:history="1">
+            <w:r>
+              <w:rPr>
+                <w:rStyle w:val="Hyperlink"/>
+                <w:noProof/>
+              </w:rPr>
+              <w:t>3.1.2</w:t>
+            </w:r>
+            <w:r>
+              <w:rPr>
+                <w:rFonts w:asciiTheme="minorHAnsi" w:eastAsiaTheme="minorEastAsia" w:hAnsiTheme="minorHAnsi"/>
+                <w:noProof/>
+                <w:sz w:val="22"/>
+                <w:lang w:val="hr-HR" w:eastAsia="hr-HR"/>
+              </w:rPr>
+              <w:tab/>
+            </w:r>
+            <w:r>
+              <w:rPr>
+                <w:rStyle w:val="Hyperlink"/>
+                <w:noProof/>
+              </w:rPr>
+              <w:t>Moje funkcije</w:t>
+            </w:r>
+            <w:r>
+              <w:rPr>
+                <w:noProof/>
+                <w:webHidden/>
+              </w:rPr>
+              <w:tab/>
+            </w:r>
+            <w:r>
+              <w:rPr>
+                <w:noProof/>
+                <w:webHidden/>
+              </w:rPr>
+              <w:fldChar w:fldCharType="begin"/>
+            </w:r>
+            <w:r>
+              <w:rPr>
+                <w:noProof/>
+                <w:webHidden/>
+              </w:rPr>
+              <w:instrText xml:space="preserve"> PAGEREF _Toc389062177 \h </w:instrText>
+            </w:r>
+            <w:r>
+              <w:rPr>
+                <w:noProof/>
+                <w:webHidden/>
+              </w:rPr>
+            </w:r>
+            <w:r>
+              <w:rPr>
+                <w:noProof/>
+                <w:webHidden/>
+              </w:rPr>
+              <w:fldChar w:fldCharType="separate"/>
+            </w:r>
+            <w:r>
+              <w:rPr>
+                <w:noProof/>
+                <w:webHidden/>
+              </w:rPr>
+              <w:t>15</w:t>
             </w:r>
             <w:r>
               <w:rPr>
@@ -761,7 +1099,7 @@
       <w:pPr>
         <w:pStyle w:val="Heading1"/>
       </w:pPr>
-      <w:bookmarkStart w:id="0" w:name="_Toc388961373"/>
+      <w:bookmarkStart w:id="0" w:name="_Toc389062167"/>
       <w:r>
         <w:lastRenderedPageBreak/>
         <w:t>Razine pristupa</w:t>
@@ -841,7 +1179,7 @@
       <w:pPr>
         <w:pStyle w:val="Heading1"/>
       </w:pPr>
-      <w:bookmarkStart w:id="1" w:name="_Toc388961374"/>
+      <w:bookmarkStart w:id="1" w:name="_Toc389062168"/>
       <w:r>
         <w:lastRenderedPageBreak/>
         <w:t>Administrator</w:t>
@@ -852,7 +1190,7 @@
       <w:pPr>
         <w:pStyle w:val="Heading2"/>
       </w:pPr>
-      <w:bookmarkStart w:id="2" w:name="_Toc388961375"/>
+      <w:bookmarkStart w:id="2" w:name="_Toc389062169"/>
       <w:r>
         <w:t>Prijava u sustav</w:t>
       </w:r>
@@ -937,7 +1275,7 @@
       <w:r>
         <w:rPr>
           <w:noProof/>
-          <w:lang w:eastAsia="hr-BA"/>
+          <w:lang w:val="hr-HR" w:eastAsia="hr-HR"/>
         </w:rPr>
         <w:drawing>
           <wp:inline distT="0" distB="0" distL="0" distR="0">
@@ -1064,7 +1402,7 @@
       <w:r>
         <w:rPr>
           <w:noProof/>
-          <w:lang w:eastAsia="hr-BA"/>
+          <w:lang w:val="hr-HR" w:eastAsia="hr-HR"/>
         </w:rPr>
         <w:lastRenderedPageBreak/>
         <w:drawing>
@@ -1154,7 +1492,7 @@
       <w:r>
         <w:rPr>
           <w:noProof/>
-          <w:lang w:eastAsia="hr-BA"/>
+          <w:lang w:val="hr-HR" w:eastAsia="hr-HR"/>
         </w:rPr>
         <w:drawing>
           <wp:inline distT="0" distB="0" distL="0" distR="0">
@@ -1243,7 +1581,7 @@
       <w:r>
         <w:rPr>
           <w:noProof/>
-          <w:lang w:eastAsia="hr-BA"/>
+          <w:lang w:val="hr-HR" w:eastAsia="hr-HR"/>
         </w:rPr>
         <w:lastRenderedPageBreak/>
         <w:drawing>
@@ -1330,7 +1668,7 @@
       <w:pPr>
         <w:pStyle w:val="Heading2"/>
       </w:pPr>
-      <w:bookmarkStart w:id="7" w:name="_Toc388961376"/>
+      <w:bookmarkStart w:id="7" w:name="_Toc389062170"/>
       <w:r>
         <w:t>Odjava i ažuriranje osobnih podataka</w:t>
       </w:r>
@@ -1532,7 +1870,7 @@
       <w:r>
         <w:rPr>
           <w:noProof/>
-          <w:lang w:eastAsia="hr-BA"/>
+          <w:lang w:val="hr-HR" w:eastAsia="hr-HR"/>
         </w:rPr>
         <w:lastRenderedPageBreak/>
         <w:drawing>
@@ -1622,7 +1960,7 @@
       <w:r>
         <w:rPr>
           <w:noProof/>
-          <w:lang w:eastAsia="hr-BA"/>
+          <w:lang w:val="hr-HR" w:eastAsia="hr-HR"/>
         </w:rPr>
         <w:drawing>
           <wp:inline distT="0" distB="0" distL="0" distR="0">
@@ -1711,7 +2049,7 @@
       <w:r>
         <w:rPr>
           <w:noProof/>
-          <w:lang w:eastAsia="hr-BA"/>
+          <w:lang w:val="hr-HR" w:eastAsia="hr-HR"/>
         </w:rPr>
         <w:lastRenderedPageBreak/>
         <w:drawing>
@@ -1801,7 +2139,7 @@
       <w:r>
         <w:rPr>
           <w:noProof/>
-          <w:lang w:eastAsia="hr-BA"/>
+          <w:lang w:val="hr-HR" w:eastAsia="hr-HR"/>
         </w:rPr>
         <w:drawing>
           <wp:inline distT="0" distB="0" distL="0" distR="0">
@@ -1898,7 +2236,7 @@
       <w:pPr>
         <w:pStyle w:val="Heading2"/>
       </w:pPr>
-      <w:bookmarkStart w:id="12" w:name="_Toc388961377"/>
+      <w:bookmarkStart w:id="12" w:name="_Toc389062171"/>
       <w:r>
         <w:lastRenderedPageBreak/>
         <w:t>Ažuriranje pomoćnih podataka</w:t>
@@ -1924,7 +2262,7 @@
       <w:pPr>
         <w:pStyle w:val="Heading3"/>
       </w:pPr>
-      <w:bookmarkStart w:id="13" w:name="_Toc388961378"/>
+      <w:bookmarkStart w:id="13" w:name="_Toc389062172"/>
       <w:r>
         <w:t>Discipline</w:t>
       </w:r>
@@ -2062,7 +2400,7 @@
       <w:r>
         <w:rPr>
           <w:noProof/>
-          <w:lang w:eastAsia="hr-BA"/>
+          <w:lang w:val="hr-HR" w:eastAsia="hr-HR"/>
         </w:rPr>
         <w:drawing>
           <wp:inline distT="0" distB="0" distL="0" distR="0">
@@ -2151,7 +2489,7 @@
       <w:r>
         <w:rPr>
           <w:noProof/>
-          <w:lang w:eastAsia="hr-BA"/>
+          <w:lang w:val="hr-HR" w:eastAsia="hr-HR"/>
         </w:rPr>
         <w:lastRenderedPageBreak/>
         <w:drawing>
@@ -2241,7 +2579,7 @@
       <w:r>
         <w:rPr>
           <w:noProof/>
-          <w:lang w:eastAsia="hr-BA"/>
+          <w:lang w:val="hr-HR" w:eastAsia="hr-HR"/>
         </w:rPr>
         <w:drawing>
           <wp:inline distT="0" distB="0" distL="0" distR="0">
@@ -2377,7 +2715,7 @@
       <w:r>
         <w:rPr>
           <w:noProof/>
-          <w:lang w:eastAsia="hr-BA"/>
+          <w:lang w:val="hr-HR" w:eastAsia="hr-HR"/>
         </w:rPr>
         <w:lastRenderedPageBreak/>
         <w:drawing>
@@ -2514,7 +2852,7 @@
       <w:r>
         <w:rPr>
           <w:noProof/>
-          <w:lang w:eastAsia="hr-BA"/>
+          <w:lang w:val="hr-HR" w:eastAsia="hr-HR"/>
         </w:rPr>
         <w:drawing>
           <wp:inline distT="0" distB="0" distL="0" distR="0">
@@ -2609,7 +2947,7 @@
       <w:pPr>
         <w:pStyle w:val="Heading2"/>
       </w:pPr>
-      <w:bookmarkStart w:id="19" w:name="_Toc388961379"/>
+      <w:bookmarkStart w:id="19" w:name="_Toc389062173"/>
       <w:r>
         <w:lastRenderedPageBreak/>
         <w:t>Izvoz podataka</w:t>
@@ -2704,7 +3042,7 @@
       <w:r>
         <w:rPr>
           <w:noProof/>
-          <w:lang w:eastAsia="hr-BA"/>
+          <w:lang w:val="hr-HR" w:eastAsia="hr-HR"/>
         </w:rPr>
         <w:drawing>
           <wp:inline distT="0" distB="0" distL="0" distR="0">
@@ -2793,7 +3131,7 @@
       <w:r>
         <w:rPr>
           <w:noProof/>
-          <w:lang w:eastAsia="hr-BA"/>
+          <w:lang w:val="hr-HR" w:eastAsia="hr-HR"/>
         </w:rPr>
         <w:lastRenderedPageBreak/>
         <w:drawing>
@@ -2875,6 +3213,1502 @@
         <w:t xml:space="preserve"> Preuzimanje datoteke</w:t>
       </w:r>
     </w:p>
+    <w:p/>
+    <w:p/>
+    <w:p/>
+    <w:p/>
+    <w:p/>
+    <w:p/>
+    <w:p/>
+    <w:p/>
+    <w:p/>
+    <w:p/>
+    <w:p/>
+    <w:p/>
+    <w:p/>
+    <w:p/>
+    <w:p>
+      <w:pPr>
+        <w:pStyle w:val="Heading1"/>
+      </w:pPr>
+      <w:bookmarkStart w:id="22" w:name="_Toc389062174"/>
+      <w:r>
+        <w:lastRenderedPageBreak/>
+        <w:t>OZSN</w:t>
+      </w:r>
+      <w:bookmarkEnd w:id="22"/>
+    </w:p>
+    <w:p>
+      <w:pPr>
+        <w:ind w:firstLine="0"/>
+      </w:pPr>
+    </w:p>
+    <w:p>
+      <w:pPr>
+        <w:pStyle w:val="Heading2"/>
+      </w:pPr>
+      <w:bookmarkStart w:id="23" w:name="_Toc389062175"/>
+      <w:r>
+        <w:t>O meni</w:t>
+      </w:r>
+      <w:bookmarkEnd w:id="23"/>
+      <w:r>
+        <w:t xml:space="preserve"> </w:t>
+      </w:r>
+    </w:p>
+    <w:p/>
+    <w:p>
+      <w:pPr>
+        <w:rPr>
+          <w:rFonts w:cs="Arial"/>
+          <w:lang w:val="hr-HR"/>
+        </w:rPr>
+      </w:pPr>
+      <w:r>
+        <w:rPr>
+          <w:rFonts w:cs="Arial"/>
+          <w:lang w:val="hr-HR"/>
+        </w:rPr>
+        <w:t xml:space="preserve">Član </w:t>
+      </w:r>
+      <w:r>
+        <w:rPr>
+          <w:rFonts w:cs="Arial"/>
+          <w:lang w:val="hr-HR"/>
+        </w:rPr>
+        <w:t>O</w:t>
+      </w:r>
+      <w:r>
+        <w:rPr>
+          <w:rFonts w:cs="Arial"/>
+          <w:lang w:val="hr-HR"/>
+        </w:rPr>
+        <w:t>dbora za znanstvena i sportska natjecanja</w:t>
+      </w:r>
+      <w:r>
+        <w:rPr>
+          <w:rFonts w:cs="Arial"/>
+          <w:lang w:val="hr-HR"/>
+        </w:rPr>
+        <w:t xml:space="preserve"> (OZSN) Studentskog zbora FER-a ima u </w:t>
+      </w:r>
+      <w:r>
+        <w:rPr>
+          <w:rFonts w:cs="Arial"/>
+          <w:lang w:val="hr-HR"/>
+        </w:rPr>
+        <w:t>o</w:t>
+      </w:r>
+      <w:r>
+        <w:rPr>
+          <w:rFonts w:cs="Arial"/>
+          <w:lang w:val="hr-HR"/>
+        </w:rPr>
+        <w:t>voj kartici</w:t>
+      </w:r>
+      <w:r>
+        <w:rPr>
+          <w:rFonts w:cs="Arial"/>
+          <w:lang w:val="hr-HR"/>
+        </w:rPr>
+        <w:t xml:space="preserve"> (</w:t>
+      </w:r>
+      <w:r>
+        <w:rPr>
+          <w:rFonts w:cs="Arial"/>
+          <w:lang w:val="hr-HR"/>
+        </w:rPr>
+        <w:fldChar w:fldCharType="begin"/>
+      </w:r>
+      <w:r>
+        <w:rPr>
+          <w:rFonts w:cs="Arial"/>
+          <w:lang w:val="hr-HR"/>
+        </w:rPr>
+        <w:instrText xml:space="preserve"> REF _Ref389058758 \h </w:instrText>
+      </w:r>
+      <w:r>
+        <w:rPr>
+          <w:rFonts w:cs="Arial"/>
+          <w:lang w:val="hr-HR"/>
+        </w:rPr>
+      </w:r>
+      <w:r>
+        <w:rPr>
+          <w:rFonts w:cs="Arial"/>
+          <w:lang w:val="hr-HR"/>
+        </w:rPr>
+        <w:fldChar w:fldCharType="separate"/>
+      </w:r>
+      <w:r>
+        <w:t xml:space="preserve">Sl. </w:t>
+      </w:r>
+      <w:r>
+        <w:rPr>
+          <w:noProof/>
+        </w:rPr>
+        <w:t>3</w:t>
+      </w:r>
+      <w:r>
+        <w:t>.</w:t>
+      </w:r>
+      <w:r>
+        <w:rPr>
+          <w:noProof/>
+        </w:rPr>
+        <w:t>1</w:t>
+      </w:r>
+      <w:r>
+        <w:rPr>
+          <w:rFonts w:cs="Arial"/>
+          <w:lang w:val="hr-HR"/>
+        </w:rPr>
+        <w:fldChar w:fldCharType="end"/>
+      </w:r>
+      <w:r>
+        <w:rPr>
+          <w:rFonts w:cs="Arial"/>
+          <w:lang w:val="hr-HR"/>
+        </w:rPr>
+        <w:t>)</w:t>
+      </w:r>
+      <w:r>
+        <w:rPr>
+          <w:rFonts w:cs="Arial"/>
+          <w:lang w:val="hr-HR"/>
+        </w:rPr>
+        <w:t xml:space="preserve"> mogućnost ažuriranja podataka o funkcijama i udrugama.</w:t>
+      </w:r>
+      <w:r>
+        <w:rPr>
+          <w:rFonts w:cs="Arial"/>
+          <w:lang w:val="hr-HR"/>
+        </w:rPr>
+        <w:t xml:space="preserve"> </w:t>
+      </w:r>
+    </w:p>
+    <w:p>
+      <w:pPr>
+        <w:rPr>
+          <w:rFonts w:cs="Arial"/>
+          <w:lang w:val="hr-HR"/>
+        </w:rPr>
+      </w:pPr>
+    </w:p>
+    <w:p>
+      <w:pPr>
+        <w:pStyle w:val="Caption"/>
+      </w:pPr>
+      <w:r>
+        <w:rPr>
+          <w:noProof/>
+          <w:lang w:val="hr-HR" w:eastAsia="hr-HR"/>
+        </w:rPr>
+        <w:drawing>
+          <wp:inline distT="0" distB="0" distL="0" distR="0">
+            <wp:extent cx="5657850" cy="3015312"/>
+            <wp:effectExtent l="19050" t="0" r="0" b="0"/>
+            <wp:docPr id="2" name="Picture 1" descr="C:\Users\Matija\Desktop\slika1.jpg"/>
+            <wp:cNvGraphicFramePr>
+              <a:graphicFrameLocks xmlns:a="http://schemas.openxmlformats.org/drawingml/2006/main" noChangeAspect="1"/>
+            </wp:cNvGraphicFramePr>
+            <a:graphic xmlns:a="http://schemas.openxmlformats.org/drawingml/2006/main">
+              <a:graphicData uri="http://schemas.openxmlformats.org/drawingml/2006/picture">
+                <pic:pic xmlns:pic="http://schemas.openxmlformats.org/drawingml/2006/picture">
+                  <pic:nvPicPr>
+                    <pic:cNvPr id="0" name="Picture 1" descr="C:\Users\Matija\Desktop\slika1.jpg"/>
+                    <pic:cNvPicPr>
+                      <a:picLocks noChangeAspect="1" noChangeArrowheads="1"/>
+                    </pic:cNvPicPr>
+                  </pic:nvPicPr>
+                  <pic:blipFill>
+                    <a:blip r:embed="rId25"/>
+                    <a:srcRect/>
+                    <a:stretch>
+                      <a:fillRect/>
+                    </a:stretch>
+                  </pic:blipFill>
+                  <pic:spPr bwMode="auto">
+                    <a:xfrm>
+                      <a:off x="0" y="0"/>
+                      <a:ext cx="5672654" cy="3023202"/>
+                    </a:xfrm>
+                    <a:prstGeom prst="rect">
+                      <a:avLst/>
+                    </a:prstGeom>
+                    <a:noFill/>
+                    <a:ln w="9525">
+                      <a:noFill/>
+                      <a:miter lim="800000"/>
+                      <a:headEnd/>
+                      <a:tailEnd/>
+                    </a:ln>
+                  </pic:spPr>
+                </pic:pic>
+              </a:graphicData>
+            </a:graphic>
+          </wp:inline>
+        </w:drawing>
+      </w:r>
+    </w:p>
+    <w:p>
+      <w:pPr>
+        <w:pStyle w:val="Caption"/>
+        <w:rPr>
+          <w:i/>
+        </w:rPr>
+      </w:pPr>
+      <w:bookmarkStart w:id="24" w:name="_Ref389058758"/>
+      <w:r>
+        <w:t>Sl</w:t>
+      </w:r>
+      <w:r>
+        <w:t>.</w:t>
+      </w:r>
+      <w:r>
+        <w:t xml:space="preserve"> </w:t>
+      </w:r>
+      <w:fldSimple w:instr=" STYLEREF 1 \s ">
+        <w:r>
+          <w:rPr>
+            <w:noProof/>
+          </w:rPr>
+          <w:t>3</w:t>
+        </w:r>
+      </w:fldSimple>
+      <w:r>
+        <w:t>.</w:t>
+      </w:r>
+      <w:fldSimple w:instr=" SEQ Slika \* ARABIC \s 1 ">
+        <w:r>
+          <w:rPr>
+            <w:noProof/>
+          </w:rPr>
+          <w:t>1</w:t>
+        </w:r>
+      </w:fldSimple>
+      <w:bookmarkEnd w:id="24"/>
+      <w:r>
+        <w:t xml:space="preserve"> Kartica </w:t>
+      </w:r>
+      <w:r>
+        <w:rPr>
+          <w:i/>
+        </w:rPr>
+        <w:t>O meni</w:t>
+      </w:r>
+    </w:p>
+    <w:p/>
+    <w:p>
+      <w:pPr>
+        <w:pStyle w:val="Heading3"/>
+      </w:pPr>
+      <w:bookmarkStart w:id="25" w:name="_Toc389062176"/>
+      <w:r>
+        <w:t>Moje udruge</w:t>
+      </w:r>
+      <w:bookmarkEnd w:id="25"/>
+    </w:p>
+    <w:p>
+      <w:r>
+        <w:t xml:space="preserve">Odabirom opcije </w:t>
+      </w:r>
+      <w:r>
+        <w:rPr>
+          <w:i/>
+        </w:rPr>
+        <w:t>Moje udruge</w:t>
+      </w:r>
+      <w:r>
+        <w:t>, inicijalno se prikazuje prozor kao na slici</w:t>
+      </w:r>
+      <w:r>
+        <w:t xml:space="preserve"> (</w:t>
+      </w:r>
+      <w:r>
+        <w:fldChar w:fldCharType="begin"/>
+      </w:r>
+      <w:r>
+        <w:instrText xml:space="preserve"> REF _Ref389059764 \h </w:instrText>
+      </w:r>
+      <w:r>
+        <w:fldChar w:fldCharType="separate"/>
+      </w:r>
+      <w:r>
+        <w:t xml:space="preserve">Sl. </w:t>
+      </w:r>
+      <w:r>
+        <w:rPr>
+          <w:noProof/>
+        </w:rPr>
+        <w:t>3</w:t>
+      </w:r>
+      <w:r>
+        <w:t>.</w:t>
+      </w:r>
+      <w:r>
+        <w:rPr>
+          <w:noProof/>
+        </w:rPr>
+        <w:t>2</w:t>
+      </w:r>
+      <w:r>
+        <w:fldChar w:fldCharType="end"/>
+      </w:r>
+      <w:r>
+        <w:t>)</w:t>
+      </w:r>
+      <w:r>
+        <w:t xml:space="preserve"> </w:t>
+      </w:r>
+      <w:r>
+        <w:t xml:space="preserve">. </w:t>
+      </w:r>
+      <w:r>
+        <w:t>U ovoj kartici moguće je definirati podatke vezane uz udruge u kojima se nalazi prijavljeni član odbora.</w:t>
+      </w:r>
+      <w:r>
+        <w:t xml:space="preserve"> Udrugu u kojoj se nalazi OZSN moguće je definirati opcijom </w:t>
+      </w:r>
+      <w:r>
+        <w:rPr>
+          <w:i/>
+        </w:rPr>
+        <w:t>Dodaj novu udrugu</w:t>
+      </w:r>
+      <w:r>
+        <w:t>. Pritom se prikaže obrazac</w:t>
+      </w:r>
+      <w:r>
+        <w:t xml:space="preserve"> (</w:t>
+      </w:r>
+      <w:r>
+        <w:fldChar w:fldCharType="begin"/>
+      </w:r>
+      <w:r>
+        <w:instrText xml:space="preserve"> REF _Ref389059894 \h </w:instrText>
+      </w:r>
+      <w:r>
+        <w:fldChar w:fldCharType="separate"/>
+      </w:r>
+      <w:r>
+        <w:t xml:space="preserve">Sl. </w:t>
+      </w:r>
+      <w:r>
+        <w:rPr>
+          <w:noProof/>
+        </w:rPr>
+        <w:t>3</w:t>
+      </w:r>
+      <w:r>
+        <w:t>.</w:t>
+      </w:r>
+      <w:r>
+        <w:rPr>
+          <w:noProof/>
+        </w:rPr>
+        <w:t>3</w:t>
+      </w:r>
+      <w:r>
+        <w:fldChar w:fldCharType="end"/>
+      </w:r>
+      <w:r>
+        <w:t>)</w:t>
+      </w:r>
+      <w:r>
+        <w:t xml:space="preserve"> unutar kojeg je moguće iz padajućeg izbornika odabrati naziv udruge. Nakon uspješnog dodavanja udruge, prikazuje se poruka kao na slici</w:t>
+      </w:r>
+      <w:r>
+        <w:t xml:space="preserve"> (</w:t>
+      </w:r>
+      <w:r>
+        <w:fldChar w:fldCharType="begin"/>
+      </w:r>
+      <w:r>
+        <w:instrText xml:space="preserve"> REF _Ref389059931 \h </w:instrText>
+      </w:r>
+      <w:r>
+        <w:fldChar w:fldCharType="separate"/>
+      </w:r>
+      <w:r>
+        <w:t xml:space="preserve">Sl. </w:t>
+      </w:r>
+      <w:r>
+        <w:rPr>
+          <w:noProof/>
+        </w:rPr>
+        <w:t>3</w:t>
+      </w:r>
+      <w:r>
+        <w:t>.</w:t>
+      </w:r>
+      <w:r>
+        <w:rPr>
+          <w:noProof/>
+        </w:rPr>
+        <w:t>4</w:t>
+      </w:r>
+      <w:r>
+        <w:fldChar w:fldCharType="end"/>
+      </w:r>
+      <w:r>
+        <w:t>)</w:t>
+      </w:r>
+      <w:r>
+        <w:t>.</w:t>
+      </w:r>
+    </w:p>
+    <w:p>
+      <w:pPr>
+        <w:pStyle w:val="Caption"/>
+        <w:keepNext/>
+      </w:pPr>
+      <w:r>
+        <w:rPr>
+          <w:noProof/>
+          <w:lang w:val="hr-HR" w:eastAsia="hr-HR"/>
+        </w:rPr>
+        <w:lastRenderedPageBreak/>
+        <w:drawing>
+          <wp:inline distT="0" distB="0" distL="0" distR="0">
+            <wp:extent cx="5572125" cy="2965809"/>
+            <wp:effectExtent l="19050" t="0" r="9525" b="0"/>
+            <wp:docPr id="3" name="Picture 2" descr="C:\Users\Matija\Desktop\slika2.jpg"/>
+            <wp:cNvGraphicFramePr>
+              <a:graphicFrameLocks xmlns:a="http://schemas.openxmlformats.org/drawingml/2006/main" noChangeAspect="1"/>
+            </wp:cNvGraphicFramePr>
+            <a:graphic xmlns:a="http://schemas.openxmlformats.org/drawingml/2006/main">
+              <a:graphicData uri="http://schemas.openxmlformats.org/drawingml/2006/picture">
+                <pic:pic xmlns:pic="http://schemas.openxmlformats.org/drawingml/2006/picture">
+                  <pic:nvPicPr>
+                    <pic:cNvPr id="0" name="Picture 2" descr="C:\Users\Matija\Desktop\slika2.jpg"/>
+                    <pic:cNvPicPr>
+                      <a:picLocks noChangeAspect="1" noChangeArrowheads="1"/>
+                    </pic:cNvPicPr>
+                  </pic:nvPicPr>
+                  <pic:blipFill>
+                    <a:blip r:embed="rId26" cstate="print"/>
+                    <a:srcRect/>
+                    <a:stretch>
+                      <a:fillRect/>
+                    </a:stretch>
+                  </pic:blipFill>
+                  <pic:spPr bwMode="auto">
+                    <a:xfrm>
+                      <a:off x="0" y="0"/>
+                      <a:ext cx="5571443" cy="2965446"/>
+                    </a:xfrm>
+                    <a:prstGeom prst="rect">
+                      <a:avLst/>
+                    </a:prstGeom>
+                    <a:noFill/>
+                    <a:ln w="9525">
+                      <a:noFill/>
+                      <a:miter lim="800000"/>
+                      <a:headEnd/>
+                      <a:tailEnd/>
+                    </a:ln>
+                  </pic:spPr>
+                </pic:pic>
+              </a:graphicData>
+            </a:graphic>
+          </wp:inline>
+        </w:drawing>
+      </w:r>
+    </w:p>
+    <w:p>
+      <w:pPr>
+        <w:pStyle w:val="Caption"/>
+      </w:pPr>
+      <w:bookmarkStart w:id="26" w:name="_Ref389059764"/>
+      <w:r>
+        <w:t>Sl.</w:t>
+      </w:r>
+      <w:r>
+        <w:t xml:space="preserve"> </w:t>
+      </w:r>
+      <w:fldSimple w:instr=" STYLEREF 1 \s ">
+        <w:r>
+          <w:rPr>
+            <w:noProof/>
+          </w:rPr>
+          <w:t>3</w:t>
+        </w:r>
+      </w:fldSimple>
+      <w:r>
+        <w:t>.</w:t>
+      </w:r>
+      <w:fldSimple w:instr=" SEQ Slika \* ARABIC \s 1 ">
+        <w:r>
+          <w:rPr>
+            <w:noProof/>
+          </w:rPr>
+          <w:t>2</w:t>
+        </w:r>
+      </w:fldSimple>
+      <w:bookmarkEnd w:id="26"/>
+      <w:r>
+        <w:t xml:space="preserve"> Pregled udruga</w:t>
+      </w:r>
+    </w:p>
+    <w:p/>
+    <w:p>
+      <w:pPr>
+        <w:pStyle w:val="Caption"/>
+        <w:keepNext/>
+      </w:pPr>
+      <w:r>
+        <w:rPr>
+          <w:noProof/>
+          <w:lang w:val="hr-HR" w:eastAsia="hr-HR"/>
+        </w:rPr>
+        <w:drawing>
+          <wp:inline distT="0" distB="0" distL="0" distR="0">
+            <wp:extent cx="5760720" cy="3049296"/>
+            <wp:effectExtent l="19050" t="0" r="0" b="0"/>
+            <wp:docPr id="5" name="Picture 3" descr="C:\Users\Matija\Desktop\slika3.jpg"/>
+            <wp:cNvGraphicFramePr>
+              <a:graphicFrameLocks xmlns:a="http://schemas.openxmlformats.org/drawingml/2006/main" noChangeAspect="1"/>
+            </wp:cNvGraphicFramePr>
+            <a:graphic xmlns:a="http://schemas.openxmlformats.org/drawingml/2006/main">
+              <a:graphicData uri="http://schemas.openxmlformats.org/drawingml/2006/picture">
+                <pic:pic xmlns:pic="http://schemas.openxmlformats.org/drawingml/2006/picture">
+                  <pic:nvPicPr>
+                    <pic:cNvPr id="0" name="Picture 3" descr="C:\Users\Matija\Desktop\slika3.jpg"/>
+                    <pic:cNvPicPr>
+                      <a:picLocks noChangeAspect="1" noChangeArrowheads="1"/>
+                    </pic:cNvPicPr>
+                  </pic:nvPicPr>
+                  <pic:blipFill>
+                    <a:blip r:embed="rId27"/>
+                    <a:srcRect/>
+                    <a:stretch>
+                      <a:fillRect/>
+                    </a:stretch>
+                  </pic:blipFill>
+                  <pic:spPr bwMode="auto">
+                    <a:xfrm>
+                      <a:off x="0" y="0"/>
+                      <a:ext cx="5760720" cy="3049296"/>
+                    </a:xfrm>
+                    <a:prstGeom prst="rect">
+                      <a:avLst/>
+                    </a:prstGeom>
+                    <a:noFill/>
+                    <a:ln w="9525">
+                      <a:noFill/>
+                      <a:miter lim="800000"/>
+                      <a:headEnd/>
+                      <a:tailEnd/>
+                    </a:ln>
+                  </pic:spPr>
+                </pic:pic>
+              </a:graphicData>
+            </a:graphic>
+          </wp:inline>
+        </w:drawing>
+      </w:r>
+    </w:p>
+    <w:p>
+      <w:pPr>
+        <w:pStyle w:val="Caption"/>
+      </w:pPr>
+      <w:bookmarkStart w:id="27" w:name="_Ref389059894"/>
+      <w:r>
+        <w:t>Sl.</w:t>
+      </w:r>
+      <w:r>
+        <w:t xml:space="preserve"> </w:t>
+      </w:r>
+      <w:fldSimple w:instr=" STYLEREF 1 \s ">
+        <w:r>
+          <w:rPr>
+            <w:noProof/>
+          </w:rPr>
+          <w:t>3</w:t>
+        </w:r>
+      </w:fldSimple>
+      <w:r>
+        <w:t>.</w:t>
+      </w:r>
+      <w:fldSimple w:instr=" SEQ Slika \* ARABIC \s 1 ">
+        <w:r>
+          <w:rPr>
+            <w:noProof/>
+          </w:rPr>
+          <w:t>3</w:t>
+        </w:r>
+      </w:fldSimple>
+      <w:bookmarkEnd w:id="27"/>
+      <w:r>
+        <w:t xml:space="preserve"> Dodavanje udruge</w:t>
+      </w:r>
+    </w:p>
+    <w:p>
+      <w:pPr>
+        <w:pStyle w:val="Caption"/>
+        <w:keepNext/>
+      </w:pPr>
+      <w:r>
+        <w:rPr>
+          <w:noProof/>
+          <w:lang w:val="hr-HR" w:eastAsia="hr-HR"/>
+        </w:rPr>
+        <w:lastRenderedPageBreak/>
+        <w:drawing>
+          <wp:inline distT="0" distB="0" distL="0" distR="0">
+            <wp:extent cx="5760720" cy="3083083"/>
+            <wp:effectExtent l="19050" t="0" r="0" b="0"/>
+            <wp:docPr id="6" name="Picture 4" descr="C:\Users\Matija\Desktop\slika4.jpg"/>
+            <wp:cNvGraphicFramePr>
+              <a:graphicFrameLocks xmlns:a="http://schemas.openxmlformats.org/drawingml/2006/main" noChangeAspect="1"/>
+            </wp:cNvGraphicFramePr>
+            <a:graphic xmlns:a="http://schemas.openxmlformats.org/drawingml/2006/main">
+              <a:graphicData uri="http://schemas.openxmlformats.org/drawingml/2006/picture">
+                <pic:pic xmlns:pic="http://schemas.openxmlformats.org/drawingml/2006/picture">
+                  <pic:nvPicPr>
+                    <pic:cNvPr id="0" name="Picture 4" descr="C:\Users\Matija\Desktop\slika4.jpg"/>
+                    <pic:cNvPicPr>
+                      <a:picLocks noChangeAspect="1" noChangeArrowheads="1"/>
+                    </pic:cNvPicPr>
+                  </pic:nvPicPr>
+                  <pic:blipFill>
+                    <a:blip r:embed="rId28"/>
+                    <a:srcRect/>
+                    <a:stretch>
+                      <a:fillRect/>
+                    </a:stretch>
+                  </pic:blipFill>
+                  <pic:spPr bwMode="auto">
+                    <a:xfrm>
+                      <a:off x="0" y="0"/>
+                      <a:ext cx="5760720" cy="3083083"/>
+                    </a:xfrm>
+                    <a:prstGeom prst="rect">
+                      <a:avLst/>
+                    </a:prstGeom>
+                    <a:noFill/>
+                    <a:ln w="9525">
+                      <a:noFill/>
+                      <a:miter lim="800000"/>
+                      <a:headEnd/>
+                      <a:tailEnd/>
+                    </a:ln>
+                  </pic:spPr>
+                </pic:pic>
+              </a:graphicData>
+            </a:graphic>
+          </wp:inline>
+        </w:drawing>
+      </w:r>
+    </w:p>
+    <w:p>
+      <w:pPr>
+        <w:pStyle w:val="Caption"/>
+      </w:pPr>
+      <w:bookmarkStart w:id="28" w:name="_Ref389059931"/>
+      <w:r>
+        <w:t>Sl.</w:t>
+      </w:r>
+      <w:r>
+        <w:t xml:space="preserve"> </w:t>
+      </w:r>
+      <w:fldSimple w:instr=" STYLEREF 1 \s ">
+        <w:r>
+          <w:rPr>
+            <w:noProof/>
+          </w:rPr>
+          <w:t>3</w:t>
+        </w:r>
+      </w:fldSimple>
+      <w:r>
+        <w:t>.</w:t>
+      </w:r>
+      <w:fldSimple w:instr=" SEQ Slika \* ARABIC \s 1 ">
+        <w:r>
+          <w:rPr>
+            <w:noProof/>
+          </w:rPr>
+          <w:t>4</w:t>
+        </w:r>
+      </w:fldSimple>
+      <w:bookmarkEnd w:id="28"/>
+      <w:r>
+        <w:t xml:space="preserve"> Uspješno dodana udruga</w:t>
+      </w:r>
+    </w:p>
+    <w:p/>
+    <w:p>
+      <w:r>
+        <w:t xml:space="preserve">Sučelje dozvoljava i ažuriranje podataka o udruzi putem opcije </w:t>
+      </w:r>
+      <w:r>
+        <w:rPr>
+          <w:i/>
+        </w:rPr>
+        <w:t>Uredi</w:t>
+      </w:r>
+      <w:r>
+        <w:t>. Pritom se prikazuje obrazac kao na slici</w:t>
+      </w:r>
+      <w:r>
+        <w:t xml:space="preserve"> (</w:t>
+      </w:r>
+      <w:r>
+        <w:fldChar w:fldCharType="begin"/>
+      </w:r>
+      <w:r>
+        <w:instrText xml:space="preserve"> REF _Ref389060433 \h </w:instrText>
+      </w:r>
+      <w:r>
+        <w:fldChar w:fldCharType="separate"/>
+      </w:r>
+      <w:r>
+        <w:t xml:space="preserve">Sl. </w:t>
+      </w:r>
+      <w:r>
+        <w:rPr>
+          <w:noProof/>
+        </w:rPr>
+        <w:t>3</w:t>
+      </w:r>
+      <w:r>
+        <w:t>.</w:t>
+      </w:r>
+      <w:r>
+        <w:rPr>
+          <w:noProof/>
+        </w:rPr>
+        <w:t>5</w:t>
+      </w:r>
+      <w:r>
+        <w:fldChar w:fldCharType="end"/>
+      </w:r>
+      <w:r>
+        <w:t>)</w:t>
+      </w:r>
+      <w:r>
+        <w:t xml:space="preserve"> u kojem je moguće promijeniti ime udruge.</w:t>
+      </w:r>
+    </w:p>
+    <w:p>
+      <w:pPr>
+        <w:pStyle w:val="Caption"/>
+        <w:keepNext/>
+      </w:pPr>
+      <w:r>
+        <w:rPr>
+          <w:noProof/>
+          <w:lang w:val="hr-HR" w:eastAsia="hr-HR"/>
+        </w:rPr>
+        <w:drawing>
+          <wp:inline distT="0" distB="0" distL="0" distR="0">
+            <wp:extent cx="5760720" cy="3079151"/>
+            <wp:effectExtent l="19050" t="0" r="0" b="0"/>
+            <wp:docPr id="9" name="Picture 6" descr="C:\Users\Matija\Desktop\slika5.jpg"/>
+            <wp:cNvGraphicFramePr>
+              <a:graphicFrameLocks xmlns:a="http://schemas.openxmlformats.org/drawingml/2006/main" noChangeAspect="1"/>
+            </wp:cNvGraphicFramePr>
+            <a:graphic xmlns:a="http://schemas.openxmlformats.org/drawingml/2006/main">
+              <a:graphicData uri="http://schemas.openxmlformats.org/drawingml/2006/picture">
+                <pic:pic xmlns:pic="http://schemas.openxmlformats.org/drawingml/2006/picture">
+                  <pic:nvPicPr>
+                    <pic:cNvPr id="0" name="Picture 6" descr="C:\Users\Matija\Desktop\slika5.jpg"/>
+                    <pic:cNvPicPr>
+                      <a:picLocks noChangeAspect="1" noChangeArrowheads="1"/>
+                    </pic:cNvPicPr>
+                  </pic:nvPicPr>
+                  <pic:blipFill>
+                    <a:blip r:embed="rId29"/>
+                    <a:srcRect/>
+                    <a:stretch>
+                      <a:fillRect/>
+                    </a:stretch>
+                  </pic:blipFill>
+                  <pic:spPr bwMode="auto">
+                    <a:xfrm>
+                      <a:off x="0" y="0"/>
+                      <a:ext cx="5760720" cy="3079151"/>
+                    </a:xfrm>
+                    <a:prstGeom prst="rect">
+                      <a:avLst/>
+                    </a:prstGeom>
+                    <a:noFill/>
+                    <a:ln w="9525">
+                      <a:noFill/>
+                      <a:miter lim="800000"/>
+                      <a:headEnd/>
+                      <a:tailEnd/>
+                    </a:ln>
+                  </pic:spPr>
+                </pic:pic>
+              </a:graphicData>
+            </a:graphic>
+          </wp:inline>
+        </w:drawing>
+      </w:r>
+    </w:p>
+    <w:p>
+      <w:pPr>
+        <w:pStyle w:val="Caption"/>
+      </w:pPr>
+      <w:bookmarkStart w:id="29" w:name="_Ref389060433"/>
+      <w:r>
+        <w:t xml:space="preserve">Sl. </w:t>
+      </w:r>
+      <w:fldSimple w:instr=" STYLEREF 1 \s ">
+        <w:r>
+          <w:rPr>
+            <w:noProof/>
+          </w:rPr>
+          <w:t>3</w:t>
+        </w:r>
+      </w:fldSimple>
+      <w:r>
+        <w:t>.</w:t>
+      </w:r>
+      <w:fldSimple w:instr=" SEQ Slika \* ARABIC \s 1 ">
+        <w:r>
+          <w:rPr>
+            <w:noProof/>
+          </w:rPr>
+          <w:t>5</w:t>
+        </w:r>
+      </w:fldSimple>
+      <w:bookmarkEnd w:id="29"/>
+      <w:r>
+        <w:t xml:space="preserve"> Mijenjanje podataka o udruzi</w:t>
+      </w:r>
+    </w:p>
+    <w:p/>
+    <w:p>
+      <w:r>
+        <w:t xml:space="preserve">Ako želite maknuti neku udrugu iz popisa vaših udruga, odaberite opciju </w:t>
+      </w:r>
+      <w:r>
+        <w:rPr>
+          <w:i/>
+        </w:rPr>
+        <w:t xml:space="preserve">Obriši. </w:t>
+      </w:r>
+      <w:r>
+        <w:t>Sustav će Vas potom pitati da potvrdite svoju odluku.</w:t>
+      </w:r>
+    </w:p>
+    <w:p>
+      <w:pPr>
+        <w:pStyle w:val="Heading3"/>
+      </w:pPr>
+      <w:bookmarkStart w:id="30" w:name="_Toc389062177"/>
+      <w:r>
+        <w:lastRenderedPageBreak/>
+        <w:t>Moje funkcije</w:t>
+      </w:r>
+      <w:bookmarkEnd w:id="30"/>
+    </w:p>
+    <w:p>
+      <w:r>
+        <w:t xml:space="preserve">Odabirom opcije </w:t>
+      </w:r>
+      <w:r>
+        <w:rPr>
+          <w:i/>
+        </w:rPr>
+        <w:t>Moje funkcije</w:t>
+      </w:r>
+      <w:r>
+        <w:t>, inicijalno se prikazuje prozor kao na slici (</w:t>
+      </w:r>
+      <w:r>
+        <w:fldChar w:fldCharType="begin"/>
+      </w:r>
+      <w:r>
+        <w:instrText xml:space="preserve"> REF _Ref389060887 \h </w:instrText>
+      </w:r>
+      <w:r>
+        <w:fldChar w:fldCharType="separate"/>
+      </w:r>
+      <w:r>
+        <w:t xml:space="preserve">Sl. </w:t>
+      </w:r>
+      <w:r>
+        <w:rPr>
+          <w:noProof/>
+        </w:rPr>
+        <w:t>3</w:t>
+      </w:r>
+      <w:r>
+        <w:t>.</w:t>
+      </w:r>
+      <w:r>
+        <w:rPr>
+          <w:noProof/>
+        </w:rPr>
+        <w:t>6</w:t>
+      </w:r>
+      <w:r>
+        <w:fldChar w:fldCharType="end"/>
+      </w:r>
+      <w:r>
+        <w:t xml:space="preserve">). U ovoj kartici moguće je definirati podatke vezane uz funkcije koje obavlja član odbora. </w:t>
+      </w:r>
+      <w:r>
+        <w:t>Funkciju koju obavlja OZSN mogće je dodati putem opcije</w:t>
+      </w:r>
+      <w:r>
+        <w:t xml:space="preserve"> </w:t>
+      </w:r>
+      <w:r>
+        <w:rPr>
+          <w:i/>
+        </w:rPr>
+        <w:t xml:space="preserve">Dodaj novu </w:t>
+      </w:r>
+      <w:r>
+        <w:rPr>
+          <w:i/>
+        </w:rPr>
+        <w:t>funkciju</w:t>
+      </w:r>
+      <w:r>
+        <w:t>. Pritom se prikaže obrazac (</w:t>
+      </w:r>
+      <w:r>
+        <w:fldChar w:fldCharType="begin"/>
+      </w:r>
+      <w:r>
+        <w:instrText xml:space="preserve"> REF _Ref389061314 \h </w:instrText>
+      </w:r>
+      <w:r>
+        <w:fldChar w:fldCharType="separate"/>
+      </w:r>
+      <w:r>
+        <w:t xml:space="preserve">Sl. </w:t>
+      </w:r>
+      <w:r>
+        <w:rPr>
+          <w:noProof/>
+        </w:rPr>
+        <w:t>3</w:t>
+      </w:r>
+      <w:r>
+        <w:t>.</w:t>
+      </w:r>
+      <w:r>
+        <w:rPr>
+          <w:noProof/>
+        </w:rPr>
+        <w:t>7</w:t>
+      </w:r>
+      <w:r>
+        <w:fldChar w:fldCharType="end"/>
+      </w:r>
+      <w:r>
+        <w:t xml:space="preserve">) </w:t>
+      </w:r>
+      <w:r>
+        <w:t>unutar kojeg je moguće iz padajućeg</w:t>
+      </w:r>
+      <w:r>
+        <w:t xml:space="preserve"> izbornika odabrati naziv funkcije</w:t>
+      </w:r>
+      <w:r>
+        <w:t xml:space="preserve">. </w:t>
+      </w:r>
+      <w:r>
+        <w:t>Nakon uspješnog dodavanja funkcije</w:t>
+      </w:r>
+      <w:r>
+        <w:t>, prikazuje se poruka kao na slici (</w:t>
+      </w:r>
+      <w:r>
+        <w:fldChar w:fldCharType="begin"/>
+      </w:r>
+      <w:r>
+        <w:instrText xml:space="preserve"> REF _Ref389061421 \h </w:instrText>
+      </w:r>
+      <w:r>
+        <w:fldChar w:fldCharType="separate"/>
+      </w:r>
+      <w:r>
+        <w:t xml:space="preserve">Sl. </w:t>
+      </w:r>
+      <w:r>
+        <w:rPr>
+          <w:noProof/>
+        </w:rPr>
+        <w:t>3</w:t>
+      </w:r>
+      <w:r>
+        <w:t>.</w:t>
+      </w:r>
+      <w:r>
+        <w:rPr>
+          <w:noProof/>
+        </w:rPr>
+        <w:t>8</w:t>
+      </w:r>
+      <w:r>
+        <w:fldChar w:fldCharType="end"/>
+      </w:r>
+      <w:r>
+        <w:t>)</w:t>
+      </w:r>
+      <w:r>
+        <w:t>.</w:t>
+      </w:r>
+    </w:p>
+    <w:p>
+      <w:pPr>
+        <w:pStyle w:val="Caption"/>
+        <w:keepNext/>
+      </w:pPr>
+      <w:r>
+        <w:rPr>
+          <w:noProof/>
+          <w:lang w:val="hr-HR" w:eastAsia="hr-HR"/>
+        </w:rPr>
+        <w:drawing>
+          <wp:inline distT="0" distB="0" distL="0" distR="0">
+            <wp:extent cx="5760720" cy="3079151"/>
+            <wp:effectExtent l="19050" t="0" r="0" b="0"/>
+            <wp:docPr id="12" name="Picture 13" descr="C:\Users\Matija\Desktop\slika6.jpg"/>
+            <wp:cNvGraphicFramePr>
+              <a:graphicFrameLocks xmlns:a="http://schemas.openxmlformats.org/drawingml/2006/main" noChangeAspect="1"/>
+            </wp:cNvGraphicFramePr>
+            <a:graphic xmlns:a="http://schemas.openxmlformats.org/drawingml/2006/main">
+              <a:graphicData uri="http://schemas.openxmlformats.org/drawingml/2006/picture">
+                <pic:pic xmlns:pic="http://schemas.openxmlformats.org/drawingml/2006/picture">
+                  <pic:nvPicPr>
+                    <pic:cNvPr id="0" name="Picture 13" descr="C:\Users\Matija\Desktop\slika6.jpg"/>
+                    <pic:cNvPicPr>
+                      <a:picLocks noChangeAspect="1" noChangeArrowheads="1"/>
+                    </pic:cNvPicPr>
+                  </pic:nvPicPr>
+                  <pic:blipFill>
+                    <a:blip r:embed="rId30"/>
+                    <a:srcRect/>
+                    <a:stretch>
+                      <a:fillRect/>
+                    </a:stretch>
+                  </pic:blipFill>
+                  <pic:spPr bwMode="auto">
+                    <a:xfrm>
+                      <a:off x="0" y="0"/>
+                      <a:ext cx="5760720" cy="3079151"/>
+                    </a:xfrm>
+                    <a:prstGeom prst="rect">
+                      <a:avLst/>
+                    </a:prstGeom>
+                    <a:noFill/>
+                    <a:ln w="9525">
+                      <a:noFill/>
+                      <a:miter lim="800000"/>
+                      <a:headEnd/>
+                      <a:tailEnd/>
+                    </a:ln>
+                  </pic:spPr>
+                </pic:pic>
+              </a:graphicData>
+            </a:graphic>
+          </wp:inline>
+        </w:drawing>
+      </w:r>
+    </w:p>
+    <w:p>
+      <w:pPr>
+        <w:pStyle w:val="Caption"/>
+      </w:pPr>
+      <w:bookmarkStart w:id="31" w:name="_Ref389060887"/>
+      <w:r>
+        <w:t xml:space="preserve">Sl. </w:t>
+      </w:r>
+      <w:fldSimple w:instr=" STYLEREF 1 \s ">
+        <w:r>
+          <w:rPr>
+            <w:noProof/>
+          </w:rPr>
+          <w:t>3</w:t>
+        </w:r>
+      </w:fldSimple>
+      <w:r>
+        <w:t>.</w:t>
+      </w:r>
+      <w:fldSimple w:instr=" SEQ Slika \* ARABIC \s 1 ">
+        <w:r>
+          <w:rPr>
+            <w:noProof/>
+          </w:rPr>
+          <w:t>6</w:t>
+        </w:r>
+      </w:fldSimple>
+      <w:bookmarkEnd w:id="31"/>
+      <w:r>
+        <w:t xml:space="preserve"> Pregled funkcija</w:t>
+      </w:r>
+    </w:p>
+    <w:p>
+      <w:pPr>
+        <w:pStyle w:val="Caption"/>
+        <w:keepNext/>
+      </w:pPr>
+      <w:r>
+        <w:rPr>
+          <w:noProof/>
+          <w:lang w:val="hr-HR" w:eastAsia="hr-HR"/>
+        </w:rPr>
+        <w:drawing>
+          <wp:inline distT="0" distB="0" distL="0" distR="0">
+            <wp:extent cx="5543550" cy="2954396"/>
+            <wp:effectExtent l="19050" t="0" r="0" b="0"/>
+            <wp:docPr id="14" name="Picture 14" descr="C:\Users\Matija\Desktop\slika7.jpg"/>
+            <wp:cNvGraphicFramePr>
+              <a:graphicFrameLocks xmlns:a="http://schemas.openxmlformats.org/drawingml/2006/main" noChangeAspect="1"/>
+            </wp:cNvGraphicFramePr>
+            <a:graphic xmlns:a="http://schemas.openxmlformats.org/drawingml/2006/main">
+              <a:graphicData uri="http://schemas.openxmlformats.org/drawingml/2006/picture">
+                <pic:pic xmlns:pic="http://schemas.openxmlformats.org/drawingml/2006/picture">
+                  <pic:nvPicPr>
+                    <pic:cNvPr id="0" name="Picture 14" descr="C:\Users\Matija\Desktop\slika7.jpg"/>
+                    <pic:cNvPicPr>
+                      <a:picLocks noChangeAspect="1" noChangeArrowheads="1"/>
+                    </pic:cNvPicPr>
+                  </pic:nvPicPr>
+                  <pic:blipFill>
+                    <a:blip r:embed="rId31" cstate="print"/>
+                    <a:srcRect/>
+                    <a:stretch>
+                      <a:fillRect/>
+                    </a:stretch>
+                  </pic:blipFill>
+                  <pic:spPr bwMode="auto">
+                    <a:xfrm>
+                      <a:off x="0" y="0"/>
+                      <a:ext cx="5549126" cy="2957368"/>
+                    </a:xfrm>
+                    <a:prstGeom prst="rect">
+                      <a:avLst/>
+                    </a:prstGeom>
+                    <a:noFill/>
+                    <a:ln w="9525">
+                      <a:noFill/>
+                      <a:miter lim="800000"/>
+                      <a:headEnd/>
+                      <a:tailEnd/>
+                    </a:ln>
+                  </pic:spPr>
+                </pic:pic>
+              </a:graphicData>
+            </a:graphic>
+          </wp:inline>
+        </w:drawing>
+      </w:r>
+    </w:p>
+    <w:p>
+      <w:pPr>
+        <w:pStyle w:val="Caption"/>
+      </w:pPr>
+      <w:bookmarkStart w:id="32" w:name="_Ref389061314"/>
+      <w:r>
+        <w:t xml:space="preserve">Sl. </w:t>
+      </w:r>
+      <w:fldSimple w:instr=" STYLEREF 1 \s ">
+        <w:r>
+          <w:rPr>
+            <w:noProof/>
+          </w:rPr>
+          <w:t>3</w:t>
+        </w:r>
+      </w:fldSimple>
+      <w:r>
+        <w:t>.</w:t>
+      </w:r>
+      <w:fldSimple w:instr=" SEQ Slika \* ARABIC \s 1 ">
+        <w:r>
+          <w:rPr>
+            <w:noProof/>
+          </w:rPr>
+          <w:t>7</w:t>
+        </w:r>
+      </w:fldSimple>
+      <w:bookmarkEnd w:id="32"/>
+      <w:r>
+        <w:t xml:space="preserve"> Dodavanje funkcije</w:t>
+      </w:r>
+    </w:p>
+    <w:p>
+      <w:pPr>
+        <w:pStyle w:val="Caption"/>
+        <w:keepNext/>
+      </w:pPr>
+      <w:r>
+        <w:rPr>
+          <w:noProof/>
+          <w:lang w:val="hr-HR" w:eastAsia="hr-HR"/>
+        </w:rPr>
+        <w:lastRenderedPageBreak/>
+        <w:drawing>
+          <wp:inline distT="0" distB="0" distL="0" distR="0">
+            <wp:extent cx="5760720" cy="3074636"/>
+            <wp:effectExtent l="19050" t="0" r="0" b="0"/>
+            <wp:docPr id="15" name="Picture 15" descr="C:\Users\Matija\Desktop\slika8.jpg"/>
+            <wp:cNvGraphicFramePr>
+              <a:graphicFrameLocks xmlns:a="http://schemas.openxmlformats.org/drawingml/2006/main" noChangeAspect="1"/>
+            </wp:cNvGraphicFramePr>
+            <a:graphic xmlns:a="http://schemas.openxmlformats.org/drawingml/2006/main">
+              <a:graphicData uri="http://schemas.openxmlformats.org/drawingml/2006/picture">
+                <pic:pic xmlns:pic="http://schemas.openxmlformats.org/drawingml/2006/picture">
+                  <pic:nvPicPr>
+                    <pic:cNvPr id="0" name="Picture 15" descr="C:\Users\Matija\Desktop\slika8.jpg"/>
+                    <pic:cNvPicPr>
+                      <a:picLocks noChangeAspect="1" noChangeArrowheads="1"/>
+                    </pic:cNvPicPr>
+                  </pic:nvPicPr>
+                  <pic:blipFill>
+                    <a:blip r:embed="rId32"/>
+                    <a:srcRect/>
+                    <a:stretch>
+                      <a:fillRect/>
+                    </a:stretch>
+                  </pic:blipFill>
+                  <pic:spPr bwMode="auto">
+                    <a:xfrm>
+                      <a:off x="0" y="0"/>
+                      <a:ext cx="5760720" cy="3074636"/>
+                    </a:xfrm>
+                    <a:prstGeom prst="rect">
+                      <a:avLst/>
+                    </a:prstGeom>
+                    <a:noFill/>
+                    <a:ln w="9525">
+                      <a:noFill/>
+                      <a:miter lim="800000"/>
+                      <a:headEnd/>
+                      <a:tailEnd/>
+                    </a:ln>
+                  </pic:spPr>
+                </pic:pic>
+              </a:graphicData>
+            </a:graphic>
+          </wp:inline>
+        </w:drawing>
+      </w:r>
+    </w:p>
+    <w:p>
+      <w:pPr>
+        <w:pStyle w:val="Caption"/>
+      </w:pPr>
+      <w:bookmarkStart w:id="33" w:name="_Ref389061421"/>
+      <w:r>
+        <w:t xml:space="preserve">Sl. </w:t>
+      </w:r>
+      <w:fldSimple w:instr=" STYLEREF 1 \s ">
+        <w:r>
+          <w:rPr>
+            <w:noProof/>
+          </w:rPr>
+          <w:t>3</w:t>
+        </w:r>
+      </w:fldSimple>
+      <w:r>
+        <w:t>.</w:t>
+      </w:r>
+      <w:fldSimple w:instr=" SEQ Slika \* ARABIC \s 1 ">
+        <w:r>
+          <w:rPr>
+            <w:noProof/>
+          </w:rPr>
+          <w:t>8</w:t>
+        </w:r>
+      </w:fldSimple>
+      <w:bookmarkEnd w:id="33"/>
+      <w:r>
+        <w:t xml:space="preserve"> Uspješno dodana funkcija</w:t>
+      </w:r>
+    </w:p>
+    <w:p>
+      <w:pPr>
+        <w:tabs>
+          <w:tab w:val="left" w:pos="7755"/>
+        </w:tabs>
+      </w:pPr>
+      <w:r>
+        <w:tab/>
+      </w:r>
+    </w:p>
+    <w:p>
+      <w:r>
+        <w:t xml:space="preserve">Sučelje dozvoljava i ažuriranje podataka o funkciji putem opcije </w:t>
+      </w:r>
+      <w:r>
+        <w:rPr>
+          <w:i/>
+        </w:rPr>
+        <w:t>Uredi</w:t>
+      </w:r>
+      <w:r>
+        <w:t>. Pritom se prikazuje obrazac kao na slici (</w:t>
+      </w:r>
+      <w:r>
+        <w:fldChar w:fldCharType="begin"/>
+      </w:r>
+      <w:r>
+        <w:instrText xml:space="preserve"> REF _Ref389061580 \h </w:instrText>
+      </w:r>
+      <w:r>
+        <w:fldChar w:fldCharType="separate"/>
+      </w:r>
+      <w:r>
+        <w:t xml:space="preserve">Sl. </w:t>
+      </w:r>
+      <w:r>
+        <w:rPr>
+          <w:noProof/>
+        </w:rPr>
+        <w:t>3</w:t>
+      </w:r>
+      <w:r>
+        <w:t>.</w:t>
+      </w:r>
+      <w:r>
+        <w:rPr>
+          <w:noProof/>
+        </w:rPr>
+        <w:t>9</w:t>
+      </w:r>
+      <w:r>
+        <w:fldChar w:fldCharType="end"/>
+      </w:r>
+      <w:r>
+        <w:t xml:space="preserve">) u kojem </w:t>
+      </w:r>
+      <w:r>
+        <w:t>je moguće promijeniti ime funkcije</w:t>
+      </w:r>
+      <w:r>
+        <w:t>.</w:t>
+      </w:r>
+    </w:p>
+    <w:p>
+      <w:pPr>
+        <w:pStyle w:val="Caption"/>
+        <w:keepNext/>
+      </w:pPr>
+      <w:r>
+        <w:rPr>
+          <w:noProof/>
+          <w:lang w:val="hr-HR" w:eastAsia="hr-HR"/>
+        </w:rPr>
+        <w:drawing>
+          <wp:inline distT="0" distB="0" distL="0" distR="0">
+            <wp:extent cx="5760720" cy="3091530"/>
+            <wp:effectExtent l="19050" t="0" r="0" b="0"/>
+            <wp:docPr id="17" name="Picture 16" descr="C:\Users\Matija\Desktop\alik9.jpg"/>
+            <wp:cNvGraphicFramePr>
+              <a:graphicFrameLocks xmlns:a="http://schemas.openxmlformats.org/drawingml/2006/main" noChangeAspect="1"/>
+            </wp:cNvGraphicFramePr>
+            <a:graphic xmlns:a="http://schemas.openxmlformats.org/drawingml/2006/main">
+              <a:graphicData uri="http://schemas.openxmlformats.org/drawingml/2006/picture">
+                <pic:pic xmlns:pic="http://schemas.openxmlformats.org/drawingml/2006/picture">
+                  <pic:nvPicPr>
+                    <pic:cNvPr id="0" name="Picture 16" descr="C:\Users\Matija\Desktop\alik9.jpg"/>
+                    <pic:cNvPicPr>
+                      <a:picLocks noChangeAspect="1" noChangeArrowheads="1"/>
+                    </pic:cNvPicPr>
+                  </pic:nvPicPr>
+                  <pic:blipFill>
+                    <a:blip r:embed="rId33"/>
+                    <a:srcRect/>
+                    <a:stretch>
+                      <a:fillRect/>
+                    </a:stretch>
+                  </pic:blipFill>
+                  <pic:spPr bwMode="auto">
+                    <a:xfrm>
+                      <a:off x="0" y="0"/>
+                      <a:ext cx="5760720" cy="3091530"/>
+                    </a:xfrm>
+                    <a:prstGeom prst="rect">
+                      <a:avLst/>
+                    </a:prstGeom>
+                    <a:noFill/>
+                    <a:ln w="9525">
+                      <a:noFill/>
+                      <a:miter lim="800000"/>
+                      <a:headEnd/>
+                      <a:tailEnd/>
+                    </a:ln>
+                  </pic:spPr>
+                </pic:pic>
+              </a:graphicData>
+            </a:graphic>
+          </wp:inline>
+        </w:drawing>
+      </w:r>
+    </w:p>
+    <w:p>
+      <w:pPr>
+        <w:pStyle w:val="Caption"/>
+      </w:pPr>
+      <w:bookmarkStart w:id="34" w:name="_Ref389061580"/>
+      <w:r>
+        <w:t xml:space="preserve">Sl. </w:t>
+      </w:r>
+      <w:fldSimple w:instr=" STYLEREF 1 \s ">
+        <w:r>
+          <w:rPr>
+            <w:noProof/>
+          </w:rPr>
+          <w:t>3</w:t>
+        </w:r>
+      </w:fldSimple>
+      <w:r>
+        <w:t>.</w:t>
+      </w:r>
+      <w:fldSimple w:instr=" SEQ Slika \* ARABIC \s 1 ">
+        <w:r>
+          <w:rPr>
+            <w:noProof/>
+          </w:rPr>
+          <w:t>9</w:t>
+        </w:r>
+      </w:fldSimple>
+      <w:bookmarkEnd w:id="34"/>
+      <w:r>
+        <w:t xml:space="preserve"> Mijenjanje podataka o</w:t>
+      </w:r>
+      <w:r>
+        <w:t xml:space="preserve"> funkciji</w:t>
+      </w:r>
+    </w:p>
+    <w:p>
+      <w:pPr>
+        <w:tabs>
+          <w:tab w:val="left" w:pos="7755"/>
+        </w:tabs>
+      </w:pPr>
+    </w:p>
+    <w:p>
+      <w:r>
+        <w:t xml:space="preserve">Ako želite maknuti neku funkciju iz popisa vaših funkcija, odaberite opciju </w:t>
+      </w:r>
+      <w:r>
+        <w:rPr>
+          <w:i/>
+        </w:rPr>
+        <w:t xml:space="preserve">Obriši. </w:t>
+      </w:r>
+      <w:r>
+        <w:t>Sustav će Vas potom pitati da potvrdite svoju odluku.</w:t>
+      </w:r>
+    </w:p>
+    <w:p>
+      <w:pPr>
+        <w:tabs>
+          <w:tab w:val="left" w:pos="7755"/>
+        </w:tabs>
+      </w:pPr>
+    </w:p>
     <w:sectPr>
       <w:pgSz w:w="11906" w:h="16838"/>
       <w:pgMar w:top="1417" w:right="1417" w:bottom="1417" w:left="1417" w:header="708" w:footer="708" w:gutter="0"/>
@@ -2887,7 +4721,7 @@
 
 <file path=word/endnotes.xml><?xml version="1.0" encoding="utf-8"?>
 <w:endnotes xmlns:ve="http://schemas.openxmlformats.org/markup-compatibility/2006" xmlns:o="urn:schemas-microsoft-com:office:office" xmlns:r="http://schemas.openxmlformats.org/officeDocument/2006/relationships" xmlns:m="http://schemas.openxmlformats.org/officeDocument/2006/math" xmlns:v="urn:schemas-microsoft-com:vml" xmlns:wp="http://schemas.openxmlformats.org/drawingml/2006/wordprocessingDrawing" xmlns:w10="urn:schemas-microsoft-com:office:word" xmlns:w="http://schemas.openxmlformats.org/wordprocessingml/2006/main" xmlns:wne="http://schemas.microsoft.com/office/word/2006/wordml">
-  <w:endnote w:type="separator" w:id="-1">
+  <w:endnote w:type="separator" w:id="0">
     <w:p>
       <w:pPr>
         <w:spacing w:after="0" w:line="240" w:lineRule="auto"/>
@@ -2897,7 +4731,7 @@
       </w:r>
     </w:p>
   </w:endnote>
-  <w:endnote w:type="continuationSeparator" w:id="0">
+  <w:endnote w:type="continuationSeparator" w:id="1">
     <w:p>
       <w:pPr>
         <w:spacing w:after="0" w:line="240" w:lineRule="auto"/>
@@ -2947,7 +4781,7 @@
             <w:rPr>
               <w:noProof/>
             </w:rPr>
-            <w:t>11</w:t>
+            <w:t>14</w:t>
           </w:r>
         </w:fldSimple>
       </w:p>
@@ -2963,7 +4797,7 @@
 
 <file path=word/footnotes.xml><?xml version="1.0" encoding="utf-8"?>
 <w:footnotes xmlns:ve="http://schemas.openxmlformats.org/markup-compatibility/2006" xmlns:o="urn:schemas-microsoft-com:office:office" xmlns:r="http://schemas.openxmlformats.org/officeDocument/2006/relationships" xmlns:m="http://schemas.openxmlformats.org/officeDocument/2006/math" xmlns:v="urn:schemas-microsoft-com:vml" xmlns:wp="http://schemas.openxmlformats.org/drawingml/2006/wordprocessingDrawing" xmlns:w10="urn:schemas-microsoft-com:office:word" xmlns:w="http://schemas.openxmlformats.org/wordprocessingml/2006/main" xmlns:wne="http://schemas.microsoft.com/office/word/2006/wordml">
-  <w:footnote w:type="separator" w:id="-1">
+  <w:footnote w:type="separator" w:id="0">
     <w:p>
       <w:pPr>
         <w:spacing w:after="0" w:line="240" w:lineRule="auto"/>
@@ -2973,7 +4807,7 @@
       </w:r>
     </w:p>
   </w:footnote>
-  <w:footnote w:type="continuationSeparator" w:id="0">
+  <w:footnote w:type="continuationSeparator" w:id="1">
     <w:p>
       <w:pPr>
         <w:spacing w:after="0" w:line="240" w:lineRule="auto"/>
@@ -4074,6 +5908,7 @@
   <w:style w:type="character" w:default="1" w:styleId="DefaultParagraphFont">
     <w:name w:val="Default Paragraph Font"/>
     <w:uiPriority w:val="1"/>
+    <w:semiHidden/>
     <w:unhideWhenUsed/>
   </w:style>
   <w:style w:type="table" w:default="1" w:styleId="TableNormal">
@@ -4737,7 +6572,7 @@
 </file>
 
 <file path=customXml/itemProps1.xml><?xml version="1.0" encoding="utf-8"?>
-<ds:datastoreItem xmlns:ds="http://schemas.openxmlformats.org/officeDocument/2006/customXml" ds:itemID="{B834BF99-C674-485D-97DC-A15F93224F63}">
+<ds:datastoreItem xmlns:ds="http://schemas.openxmlformats.org/officeDocument/2006/customXml" ds:itemID="{AD50F8E0-C53C-45AE-9801-CC0D86011C09}">
   <ds:schemaRefs>
     <ds:schemaRef ds:uri="http://schemas.openxmlformats.org/officeDocument/2006/bibliography"/>
   </ds:schemaRefs>

</xml_diff>

<commit_message>
Ispravke oko roka za unos
</commit_message>
<xml_diff>
--- a/user_guide/Korisničke upute.docx
+++ b/user_guide/Korisničke upute.docx
@@ -129,6 +129,7 @@
               <w:color w:val="auto"/>
             </w:rPr>
           </w:pPr>
+          <w:proofErr w:type="spellStart"/>
           <w:r>
             <w:rPr>
               <w:rFonts w:ascii="Arial" w:hAnsi="Arial" w:cs="Arial"/>
@@ -136,6 +137,7 @@
             </w:rPr>
             <w:t>Sadržaj</w:t>
           </w:r>
+          <w:proofErr w:type="spellEnd"/>
         </w:p>
         <w:p>
           <w:pPr>
@@ -1196,7 +1198,6 @@
       </w:r>
       <w:bookmarkEnd w:id="2"/>
     </w:p>
-    <w:p/>
     <w:p>
       <w:pPr>
         <w:keepNext/>
@@ -1275,7 +1276,7 @@
       <w:r>
         <w:rPr>
           <w:noProof/>
-          <w:lang w:val="hr-HR" w:eastAsia="hr-HR"/>
+          <w:lang w:eastAsia="hr-BA"/>
         </w:rPr>
         <w:drawing>
           <wp:inline distT="0" distB="0" distL="0" distR="0">
@@ -1402,7 +1403,7 @@
       <w:r>
         <w:rPr>
           <w:noProof/>
-          <w:lang w:val="hr-HR" w:eastAsia="hr-HR"/>
+          <w:lang w:eastAsia="hr-BA"/>
         </w:rPr>
         <w:lastRenderedPageBreak/>
         <w:drawing>
@@ -1492,7 +1493,7 @@
       <w:r>
         <w:rPr>
           <w:noProof/>
-          <w:lang w:val="hr-HR" w:eastAsia="hr-HR"/>
+          <w:lang w:eastAsia="hr-BA"/>
         </w:rPr>
         <w:drawing>
           <wp:inline distT="0" distB="0" distL="0" distR="0">
@@ -1581,7 +1582,7 @@
       <w:r>
         <w:rPr>
           <w:noProof/>
-          <w:lang w:val="hr-HR" w:eastAsia="hr-HR"/>
+          <w:lang w:eastAsia="hr-BA"/>
         </w:rPr>
         <w:lastRenderedPageBreak/>
         <w:drawing>
@@ -1674,7 +1675,6 @@
       </w:r>
       <w:bookmarkEnd w:id="7"/>
     </w:p>
-    <w:p/>
     <w:p>
       <w:r>
         <w:t xml:space="preserve">Razmotrimo sada opcije, koje stoje na raspolaganju administratoru. Traka s opcija omogućava navigiranje kroz sustav bez obzira koji sadržaj trenutno promatrate. U gornjem lijevom kutu trake nalazi se simbol kuće, koji Vam omogućava povratak na početnu </w:t>
@@ -1870,7 +1870,7 @@
       <w:r>
         <w:rPr>
           <w:noProof/>
-          <w:lang w:val="hr-HR" w:eastAsia="hr-HR"/>
+          <w:lang w:eastAsia="hr-BA"/>
         </w:rPr>
         <w:lastRenderedPageBreak/>
         <w:drawing>
@@ -1960,7 +1960,7 @@
       <w:r>
         <w:rPr>
           <w:noProof/>
-          <w:lang w:val="hr-HR" w:eastAsia="hr-HR"/>
+          <w:lang w:eastAsia="hr-BA"/>
         </w:rPr>
         <w:drawing>
           <wp:inline distT="0" distB="0" distL="0" distR="0">
@@ -2049,7 +2049,7 @@
       <w:r>
         <w:rPr>
           <w:noProof/>
-          <w:lang w:val="hr-HR" w:eastAsia="hr-HR"/>
+          <w:lang w:eastAsia="hr-BA"/>
         </w:rPr>
         <w:lastRenderedPageBreak/>
         <w:drawing>
@@ -2139,7 +2139,7 @@
       <w:r>
         <w:rPr>
           <w:noProof/>
-          <w:lang w:val="hr-HR" w:eastAsia="hr-HR"/>
+          <w:lang w:eastAsia="hr-BA"/>
         </w:rPr>
         <w:drawing>
           <wp:inline distT="0" distB="0" distL="0" distR="0">
@@ -2400,7 +2400,7 @@
       <w:r>
         <w:rPr>
           <w:noProof/>
-          <w:lang w:val="hr-HR" w:eastAsia="hr-HR"/>
+          <w:lang w:eastAsia="hr-BA"/>
         </w:rPr>
         <w:drawing>
           <wp:inline distT="0" distB="0" distL="0" distR="0">
@@ -2489,7 +2489,7 @@
       <w:r>
         <w:rPr>
           <w:noProof/>
-          <w:lang w:val="hr-HR" w:eastAsia="hr-HR"/>
+          <w:lang w:eastAsia="hr-BA"/>
         </w:rPr>
         <w:lastRenderedPageBreak/>
         <w:drawing>
@@ -2579,7 +2579,7 @@
       <w:r>
         <w:rPr>
           <w:noProof/>
-          <w:lang w:val="hr-HR" w:eastAsia="hr-HR"/>
+          <w:lang w:eastAsia="hr-BA"/>
         </w:rPr>
         <w:drawing>
           <wp:inline distT="0" distB="0" distL="0" distR="0">
@@ -2715,7 +2715,7 @@
       <w:r>
         <w:rPr>
           <w:noProof/>
-          <w:lang w:val="hr-HR" w:eastAsia="hr-HR"/>
+          <w:lang w:eastAsia="hr-BA"/>
         </w:rPr>
         <w:lastRenderedPageBreak/>
         <w:drawing>
@@ -2852,7 +2852,7 @@
       <w:r>
         <w:rPr>
           <w:noProof/>
-          <w:lang w:val="hr-HR" w:eastAsia="hr-HR"/>
+          <w:lang w:eastAsia="hr-BA"/>
         </w:rPr>
         <w:drawing>
           <wp:inline distT="0" distB="0" distL="0" distR="0">
@@ -3042,7 +3042,7 @@
       <w:r>
         <w:rPr>
           <w:noProof/>
-          <w:lang w:val="hr-HR" w:eastAsia="hr-HR"/>
+          <w:lang w:eastAsia="hr-BA"/>
         </w:rPr>
         <w:drawing>
           <wp:inline distT="0" distB="0" distL="0" distR="0">
@@ -3131,7 +3131,7 @@
       <w:r>
         <w:rPr>
           <w:noProof/>
-          <w:lang w:val="hr-HR" w:eastAsia="hr-HR"/>
+          <w:lang w:eastAsia="hr-BA"/>
         </w:rPr>
         <w:lastRenderedPageBreak/>
         <w:drawing>
@@ -3402,7 +3402,7 @@
       <w:r>
         <w:rPr>
           <w:noProof/>
-          <w:lang w:val="hr-HR" w:eastAsia="hr-HR"/>
+          <w:lang w:eastAsia="hr-BA"/>
         </w:rPr>
         <w:drawing>
           <wp:inline distT="0" distB="0" distL="0" distR="0">
@@ -3422,7 +3422,7 @@
                     </pic:cNvPicPr>
                   </pic:nvPicPr>
                   <pic:blipFill>
-                    <a:blip r:embed="rId25"/>
+                    <a:blip r:embed="rId25" cstate="print"/>
                     <a:srcRect/>
                     <a:stretch>
                       <a:fillRect/>
@@ -3666,7 +3666,7 @@
       <w:r>
         <w:rPr>
           <w:noProof/>
-          <w:lang w:val="hr-HR" w:eastAsia="hr-HR"/>
+          <w:lang w:eastAsia="hr-BA"/>
         </w:rPr>
         <w:lastRenderedPageBreak/>
         <w:drawing>
@@ -3760,7 +3760,7 @@
       <w:r>
         <w:rPr>
           <w:noProof/>
-          <w:lang w:val="hr-HR" w:eastAsia="hr-HR"/>
+          <w:lang w:eastAsia="hr-BA"/>
         </w:rPr>
         <w:drawing>
           <wp:inline distT="0" distB="0" distL="0" distR="0">
@@ -3780,7 +3780,7 @@
                     </pic:cNvPicPr>
                   </pic:nvPicPr>
                   <pic:blipFill>
-                    <a:blip r:embed="rId27"/>
+                    <a:blip r:embed="rId27" cstate="print"/>
                     <a:srcRect/>
                     <a:stretch>
                       <a:fillRect/>
@@ -3852,7 +3852,7 @@
       <w:r>
         <w:rPr>
           <w:noProof/>
-          <w:lang w:val="hr-HR" w:eastAsia="hr-HR"/>
+          <w:lang w:eastAsia="hr-BA"/>
         </w:rPr>
         <w:lastRenderedPageBreak/>
         <w:drawing>
@@ -3873,7 +3873,7 @@
                     </pic:cNvPicPr>
                   </pic:nvPicPr>
                   <pic:blipFill>
-                    <a:blip r:embed="rId28"/>
+                    <a:blip r:embed="rId28" cstate="print"/>
                     <a:srcRect/>
                     <a:stretch>
                       <a:fillRect/>
@@ -3999,7 +3999,7 @@
       <w:r>
         <w:rPr>
           <w:noProof/>
-          <w:lang w:val="hr-HR" w:eastAsia="hr-HR"/>
+          <w:lang w:eastAsia="hr-BA"/>
         </w:rPr>
         <w:drawing>
           <wp:inline distT="0" distB="0" distL="0" distR="0">
@@ -4019,7 +4019,7 @@
                     </pic:cNvPicPr>
                   </pic:nvPicPr>
                   <pic:blipFill>
-                    <a:blip r:embed="rId29"/>
+                    <a:blip r:embed="rId29" cstate="print"/>
                     <a:srcRect/>
                     <a:stretch>
                       <a:fillRect/>
@@ -4266,7 +4266,7 @@
       <w:r>
         <w:rPr>
           <w:noProof/>
-          <w:lang w:val="hr-HR" w:eastAsia="hr-HR"/>
+          <w:lang w:eastAsia="hr-BA"/>
         </w:rPr>
         <w:drawing>
           <wp:inline distT="0" distB="0" distL="0" distR="0">
@@ -4286,7 +4286,7 @@
                     </pic:cNvPicPr>
                   </pic:nvPicPr>
                   <pic:blipFill>
-                    <a:blip r:embed="rId30"/>
+                    <a:blip r:embed="rId30" cstate="print"/>
                     <a:srcRect/>
                     <a:stretch>
                       <a:fillRect/>
@@ -4355,7 +4355,7 @@
       <w:r>
         <w:rPr>
           <w:noProof/>
-          <w:lang w:val="hr-HR" w:eastAsia="hr-HR"/>
+          <w:lang w:eastAsia="hr-BA"/>
         </w:rPr>
         <w:drawing>
           <wp:inline distT="0" distB="0" distL="0" distR="0">
@@ -4444,7 +4444,7 @@
       <w:r>
         <w:rPr>
           <w:noProof/>
-          <w:lang w:val="hr-HR" w:eastAsia="hr-HR"/>
+          <w:lang w:eastAsia="hr-BA"/>
         </w:rPr>
         <w:lastRenderedPageBreak/>
         <w:drawing>
@@ -4465,7 +4465,7 @@
                     </pic:cNvPicPr>
                   </pic:nvPicPr>
                   <pic:blipFill>
-                    <a:blip r:embed="rId32"/>
+                    <a:blip r:embed="rId32" cstate="print"/>
                     <a:srcRect/>
                     <a:stretch>
                       <a:fillRect/>
@@ -4597,7 +4597,7 @@
       <w:r>
         <w:rPr>
           <w:noProof/>
-          <w:lang w:val="hr-HR" w:eastAsia="hr-HR"/>
+          <w:lang w:eastAsia="hr-BA"/>
         </w:rPr>
         <w:drawing>
           <wp:inline distT="0" distB="0" distL="0" distR="0">
@@ -4617,7 +4617,7 @@
                     </pic:cNvPicPr>
                   </pic:nvPicPr>
                   <pic:blipFill>
-                    <a:blip r:embed="rId33"/>
+                    <a:blip r:embed="rId33" cstate="print"/>
                     <a:srcRect/>
                     <a:stretch>
                       <a:fillRect/>
@@ -4721,7 +4721,7 @@
 
 <file path=word/endnotes.xml><?xml version="1.0" encoding="utf-8"?>
 <w:endnotes xmlns:ve="http://schemas.openxmlformats.org/markup-compatibility/2006" xmlns:o="urn:schemas-microsoft-com:office:office" xmlns:r="http://schemas.openxmlformats.org/officeDocument/2006/relationships" xmlns:m="http://schemas.openxmlformats.org/officeDocument/2006/math" xmlns:v="urn:schemas-microsoft-com:vml" xmlns:wp="http://schemas.openxmlformats.org/drawingml/2006/wordprocessingDrawing" xmlns:w10="urn:schemas-microsoft-com:office:word" xmlns:w="http://schemas.openxmlformats.org/wordprocessingml/2006/main" xmlns:wne="http://schemas.microsoft.com/office/word/2006/wordml">
-  <w:endnote w:type="separator" w:id="0">
+  <w:endnote w:type="separator" w:id="-1">
     <w:p>
       <w:pPr>
         <w:spacing w:after="0" w:line="240" w:lineRule="auto"/>
@@ -4731,7 +4731,7 @@
       </w:r>
     </w:p>
   </w:endnote>
-  <w:endnote w:type="continuationSeparator" w:id="1">
+  <w:endnote w:type="continuationSeparator" w:id="0">
     <w:p>
       <w:pPr>
         <w:spacing w:after="0" w:line="240" w:lineRule="auto"/>
@@ -4781,7 +4781,7 @@
             <w:rPr>
               <w:noProof/>
             </w:rPr>
-            <w:t>14</w:t>
+            <w:t>1</w:t>
           </w:r>
         </w:fldSimple>
       </w:p>
@@ -4797,7 +4797,7 @@
 
 <file path=word/footnotes.xml><?xml version="1.0" encoding="utf-8"?>
 <w:footnotes xmlns:ve="http://schemas.openxmlformats.org/markup-compatibility/2006" xmlns:o="urn:schemas-microsoft-com:office:office" xmlns:r="http://schemas.openxmlformats.org/officeDocument/2006/relationships" xmlns:m="http://schemas.openxmlformats.org/officeDocument/2006/math" xmlns:v="urn:schemas-microsoft-com:vml" xmlns:wp="http://schemas.openxmlformats.org/drawingml/2006/wordprocessingDrawing" xmlns:w10="urn:schemas-microsoft-com:office:word" xmlns:w="http://schemas.openxmlformats.org/wordprocessingml/2006/main" xmlns:wne="http://schemas.microsoft.com/office/word/2006/wordml">
-  <w:footnote w:type="separator" w:id="0">
+  <w:footnote w:type="separator" w:id="-1">
     <w:p>
       <w:pPr>
         <w:spacing w:after="0" w:line="240" w:lineRule="auto"/>
@@ -4807,7 +4807,7 @@
       </w:r>
     </w:p>
   </w:footnote>
-  <w:footnote w:type="continuationSeparator" w:id="1">
+  <w:footnote w:type="continuationSeparator" w:id="0">
     <w:p>
       <w:pPr>
         <w:spacing w:after="0" w:line="240" w:lineRule="auto"/>
@@ -6572,7 +6572,7 @@
 </file>
 
 <file path=customXml/itemProps1.xml><?xml version="1.0" encoding="utf-8"?>
-<ds:datastoreItem xmlns:ds="http://schemas.openxmlformats.org/officeDocument/2006/customXml" ds:itemID="{AD50F8E0-C53C-45AE-9801-CC0D86011C09}">
+<ds:datastoreItem xmlns:ds="http://schemas.openxmlformats.org/officeDocument/2006/customXml" ds:itemID="{4B908457-F57B-48AF-9C11-29AAA1B4024C}">
   <ds:schemaRefs>
     <ds:schemaRef ds:uri="http://schemas.openxmlformats.org/officeDocument/2006/bibliography"/>
   </ds:schemaRefs>

</xml_diff>

<commit_message>
Rad na korisničkim uputama
</commit_message>
<xml_diff>
--- a/user_guide/Korisničke upute.docx
+++ b/user_guide/Korisničke upute.docx
@@ -801,7 +801,7 @@
             <w:noProof/>
             <w:webHidden/>
           </w:rPr>
-          <w:t>12</w:t>
+          <w:t>35</w:t>
         </w:r>
         <w:r>
           <w:rPr>
@@ -885,7 +885,7 @@
             <w:noProof/>
             <w:webHidden/>
           </w:rPr>
-          <w:t>12</w:t>
+          <w:t>35</w:t>
         </w:r>
         <w:r>
           <w:rPr>
@@ -969,7 +969,7 @@
             <w:noProof/>
             <w:webHidden/>
           </w:rPr>
-          <w:t>12</w:t>
+          <w:t>36</w:t>
         </w:r>
         <w:r>
           <w:rPr>
@@ -1053,7 +1053,7 @@
             <w:noProof/>
             <w:webHidden/>
           </w:rPr>
-          <w:t>15</w:t>
+          <w:t>39</w:t>
         </w:r>
         <w:r>
           <w:rPr>
@@ -1308,7 +1308,7 @@
           <w:lang w:val="hr-HR" w:eastAsia="hr-HR"/>
         </w:rPr>
         <w:drawing>
-          <wp:inline distT="0" distB="0" distL="0" distR="0">
+          <wp:inline distT="0" distB="0" distL="0" distR="0" wp14:anchorId="5A532C1D" wp14:editId="43D048FA">
             <wp:extent cx="5762625" cy="3238500"/>
             <wp:effectExtent l="0" t="0" r="9525" b="0"/>
             <wp:docPr id="1" name="Picture 1"/>
@@ -1381,9 +1381,6 @@
         <w:t>2</w:t>
       </w:r>
       <w:r>
-        <w:rPr>
-          <w:noProof/>
-        </w:rPr>
         <w:fldChar w:fldCharType="end"/>
       </w:r>
       <w:r>
@@ -1405,9 +1402,6 @@
         <w:t>1</w:t>
       </w:r>
       <w:r>
-        <w:rPr>
-          <w:noProof/>
-        </w:rPr>
         <w:fldChar w:fldCharType="end"/>
       </w:r>
       <w:bookmarkEnd w:id="3"/>
@@ -1465,7 +1459,7 @@
         </w:rPr>
         <w:lastRenderedPageBreak/>
         <w:drawing>
-          <wp:inline distT="0" distB="0" distL="0" distR="0">
+          <wp:inline distT="0" distB="0" distL="0" distR="0" wp14:anchorId="6252D453" wp14:editId="1EA86585">
             <wp:extent cx="5762625" cy="3238500"/>
             <wp:effectExtent l="0" t="0" r="9525" b="0"/>
             <wp:docPr id="2" name="Picture 4"/>
@@ -1538,9 +1532,6 @@
         <w:t>2</w:t>
       </w:r>
       <w:r>
-        <w:rPr>
-          <w:noProof/>
-        </w:rPr>
         <w:fldChar w:fldCharType="end"/>
       </w:r>
       <w:r>
@@ -1562,9 +1553,6 @@
         <w:t>2</w:t>
       </w:r>
       <w:r>
-        <w:rPr>
-          <w:noProof/>
-        </w:rPr>
         <w:fldChar w:fldCharType="end"/>
       </w:r>
       <w:bookmarkEnd w:id="4"/>
@@ -1583,7 +1571,7 @@
           <w:lang w:val="hr-HR" w:eastAsia="hr-HR"/>
         </w:rPr>
         <w:drawing>
-          <wp:inline distT="0" distB="0" distL="0" distR="0">
+          <wp:inline distT="0" distB="0" distL="0" distR="0" wp14:anchorId="3D4B7256" wp14:editId="126E30FA">
             <wp:extent cx="5762625" cy="3238500"/>
             <wp:effectExtent l="0" t="0" r="9525" b="0"/>
             <wp:docPr id="3" name="Picture 7"/>
@@ -1656,9 +1644,6 @@
         <w:t>2</w:t>
       </w:r>
       <w:r>
-        <w:rPr>
-          <w:noProof/>
-        </w:rPr>
         <w:fldChar w:fldCharType="end"/>
       </w:r>
       <w:r>
@@ -1680,9 +1665,6 @@
         <w:t>3</w:t>
       </w:r>
       <w:r>
-        <w:rPr>
-          <w:noProof/>
-        </w:rPr>
         <w:fldChar w:fldCharType="end"/>
       </w:r>
       <w:bookmarkEnd w:id="5"/>
@@ -1702,7 +1684,7 @@
         </w:rPr>
         <w:lastRenderedPageBreak/>
         <w:drawing>
-          <wp:inline distT="0" distB="0" distL="0" distR="0">
+          <wp:inline distT="0" distB="0" distL="0" distR="0" wp14:anchorId="2859913B" wp14:editId="0F2556EF">
             <wp:extent cx="5762625" cy="3238500"/>
             <wp:effectExtent l="0" t="0" r="9525" b="0"/>
             <wp:docPr id="4" name="Picture 10"/>
@@ -1775,9 +1757,6 @@
         <w:t>2</w:t>
       </w:r>
       <w:r>
-        <w:rPr>
-          <w:noProof/>
-        </w:rPr>
         <w:fldChar w:fldCharType="end"/>
       </w:r>
       <w:r>
@@ -1799,9 +1778,6 @@
         <w:t>4</w:t>
       </w:r>
       <w:r>
-        <w:rPr>
-          <w:noProof/>
-        </w:rPr>
         <w:fldChar w:fldCharType="end"/>
       </w:r>
       <w:bookmarkEnd w:id="6"/>
@@ -2027,7 +2003,7 @@
         </w:rPr>
         <w:lastRenderedPageBreak/>
         <w:drawing>
-          <wp:inline distT="0" distB="0" distL="0" distR="0">
+          <wp:inline distT="0" distB="0" distL="0" distR="0" wp14:anchorId="2684C1C7" wp14:editId="4E0AB68D">
             <wp:extent cx="5762625" cy="3238500"/>
             <wp:effectExtent l="0" t="0" r="9525" b="0"/>
             <wp:docPr id="5" name="Picture 13"/>
@@ -2100,9 +2076,6 @@
         <w:t>2</w:t>
       </w:r>
       <w:r>
-        <w:rPr>
-          <w:noProof/>
-        </w:rPr>
         <w:fldChar w:fldCharType="end"/>
       </w:r>
       <w:r>
@@ -2124,9 +2097,6 @@
         <w:t>5</w:t>
       </w:r>
       <w:r>
-        <w:rPr>
-          <w:noProof/>
-        </w:rPr>
         <w:fldChar w:fldCharType="end"/>
       </w:r>
       <w:bookmarkEnd w:id="8"/>
@@ -2145,7 +2115,7 @@
           <w:lang w:val="hr-HR" w:eastAsia="hr-HR"/>
         </w:rPr>
         <w:drawing>
-          <wp:inline distT="0" distB="0" distL="0" distR="0">
+          <wp:inline distT="0" distB="0" distL="0" distR="0" wp14:anchorId="0C0A0F1A" wp14:editId="78F1FDAE">
             <wp:extent cx="5762625" cy="3238500"/>
             <wp:effectExtent l="0" t="0" r="9525" b="0"/>
             <wp:docPr id="6" name="Picture 16"/>
@@ -2218,9 +2188,6 @@
         <w:t>2</w:t>
       </w:r>
       <w:r>
-        <w:rPr>
-          <w:noProof/>
-        </w:rPr>
         <w:fldChar w:fldCharType="end"/>
       </w:r>
       <w:r>
@@ -2242,9 +2209,6 @@
         <w:t>6</w:t>
       </w:r>
       <w:r>
-        <w:rPr>
-          <w:noProof/>
-        </w:rPr>
         <w:fldChar w:fldCharType="end"/>
       </w:r>
       <w:bookmarkEnd w:id="9"/>
@@ -2264,7 +2228,7 @@
         </w:rPr>
         <w:lastRenderedPageBreak/>
         <w:drawing>
-          <wp:inline distT="0" distB="0" distL="0" distR="0">
+          <wp:inline distT="0" distB="0" distL="0" distR="0" wp14:anchorId="769E06FA" wp14:editId="277E8DF2">
             <wp:extent cx="5762625" cy="3238500"/>
             <wp:effectExtent l="0" t="0" r="9525" b="0"/>
             <wp:docPr id="7" name="Picture 19"/>
@@ -2337,9 +2301,6 @@
         <w:t>2</w:t>
       </w:r>
       <w:r>
-        <w:rPr>
-          <w:noProof/>
-        </w:rPr>
         <w:fldChar w:fldCharType="end"/>
       </w:r>
       <w:r>
@@ -2361,9 +2322,6 @@
         <w:t>7</w:t>
       </w:r>
       <w:r>
-        <w:rPr>
-          <w:noProof/>
-        </w:rPr>
         <w:fldChar w:fldCharType="end"/>
       </w:r>
       <w:bookmarkEnd w:id="10"/>
@@ -2382,7 +2340,7 @@
           <w:lang w:val="hr-HR" w:eastAsia="hr-HR"/>
         </w:rPr>
         <w:drawing>
-          <wp:inline distT="0" distB="0" distL="0" distR="0">
+          <wp:inline distT="0" distB="0" distL="0" distR="0" wp14:anchorId="3D1850C2" wp14:editId="68DF0621">
             <wp:extent cx="5762625" cy="3238500"/>
             <wp:effectExtent l="0" t="0" r="9525" b="0"/>
             <wp:docPr id="8" name="Picture 22"/>
@@ -2455,9 +2413,6 @@
         <w:t>2</w:t>
       </w:r>
       <w:r>
-        <w:rPr>
-          <w:noProof/>
-        </w:rPr>
         <w:fldChar w:fldCharType="end"/>
       </w:r>
       <w:r>
@@ -2479,9 +2434,6 @@
         <w:t>8</w:t>
       </w:r>
       <w:r>
-        <w:rPr>
-          <w:noProof/>
-        </w:rPr>
         <w:fldChar w:fldCharType="end"/>
       </w:r>
       <w:bookmarkEnd w:id="11"/>
@@ -2680,7 +2632,7 @@
           <w:lang w:val="hr-HR" w:eastAsia="hr-HR"/>
         </w:rPr>
         <w:drawing>
-          <wp:inline distT="0" distB="0" distL="0" distR="0">
+          <wp:inline distT="0" distB="0" distL="0" distR="0" wp14:anchorId="4EFB1028" wp14:editId="10A7A527">
             <wp:extent cx="5762625" cy="3238500"/>
             <wp:effectExtent l="0" t="0" r="9525" b="0"/>
             <wp:docPr id="9" name="Picture 25"/>
@@ -2753,9 +2705,6 @@
         <w:t>2</w:t>
       </w:r>
       <w:r>
-        <w:rPr>
-          <w:noProof/>
-        </w:rPr>
         <w:fldChar w:fldCharType="end"/>
       </w:r>
       <w:r>
@@ -2777,9 +2726,6 @@
         <w:t>9</w:t>
       </w:r>
       <w:r>
-        <w:rPr>
-          <w:noProof/>
-        </w:rPr>
         <w:fldChar w:fldCharType="end"/>
       </w:r>
       <w:bookmarkEnd w:id="14"/>
@@ -2799,7 +2745,7 @@
         </w:rPr>
         <w:lastRenderedPageBreak/>
         <w:drawing>
-          <wp:inline distT="0" distB="0" distL="0" distR="0">
+          <wp:inline distT="0" distB="0" distL="0" distR="0" wp14:anchorId="0A777BC0" wp14:editId="24D3192B">
             <wp:extent cx="5762625" cy="3238500"/>
             <wp:effectExtent l="0" t="0" r="9525" b="0"/>
             <wp:docPr id="10" name="Picture 28"/>
@@ -2872,9 +2818,6 @@
         <w:t>2</w:t>
       </w:r>
       <w:r>
-        <w:rPr>
-          <w:noProof/>
-        </w:rPr>
         <w:fldChar w:fldCharType="end"/>
       </w:r>
       <w:r>
@@ -2896,9 +2839,6 @@
         <w:t>10</w:t>
       </w:r>
       <w:r>
-        <w:rPr>
-          <w:noProof/>
-        </w:rPr>
         <w:fldChar w:fldCharType="end"/>
       </w:r>
       <w:bookmarkEnd w:id="15"/>
@@ -2917,7 +2857,7 @@
           <w:lang w:val="hr-HR" w:eastAsia="hr-HR"/>
         </w:rPr>
         <w:drawing>
-          <wp:inline distT="0" distB="0" distL="0" distR="0">
+          <wp:inline distT="0" distB="0" distL="0" distR="0" wp14:anchorId="517944BC" wp14:editId="344ED064">
             <wp:extent cx="5762625" cy="3238500"/>
             <wp:effectExtent l="0" t="0" r="9525" b="0"/>
             <wp:docPr id="11" name="Picture 31"/>
@@ -2990,9 +2930,6 @@
         <w:t>2</w:t>
       </w:r>
       <w:r>
-        <w:rPr>
-          <w:noProof/>
-        </w:rPr>
         <w:fldChar w:fldCharType="end"/>
       </w:r>
       <w:r>
@@ -3014,9 +2951,6 @@
         <w:t>11</w:t>
       </w:r>
       <w:r>
-        <w:rPr>
-          <w:noProof/>
-        </w:rPr>
         <w:fldChar w:fldCharType="end"/>
       </w:r>
       <w:bookmarkEnd w:id="16"/>
@@ -3083,7 +3017,7 @@
         </w:rPr>
         <w:lastRenderedPageBreak/>
         <w:drawing>
-          <wp:inline distT="0" distB="0" distL="0" distR="0">
+          <wp:inline distT="0" distB="0" distL="0" distR="0" wp14:anchorId="4E9D5BFA" wp14:editId="05DE62E3">
             <wp:extent cx="5762625" cy="3238500"/>
             <wp:effectExtent l="0" t="0" r="9525" b="0"/>
             <wp:docPr id="12" name="Picture 34"/>
@@ -3156,9 +3090,6 @@
         <w:t>2</w:t>
       </w:r>
       <w:r>
-        <w:rPr>
-          <w:noProof/>
-        </w:rPr>
         <w:fldChar w:fldCharType="end"/>
       </w:r>
       <w:r>
@@ -3180,9 +3111,6 @@
         <w:t>12</w:t>
       </w:r>
       <w:r>
-        <w:rPr>
-          <w:noProof/>
-        </w:rPr>
         <w:fldChar w:fldCharType="end"/>
       </w:r>
       <w:bookmarkEnd w:id="17"/>
@@ -3248,7 +3176,7 @@
           <w:lang w:val="hr-HR" w:eastAsia="hr-HR"/>
         </w:rPr>
         <w:drawing>
-          <wp:inline distT="0" distB="0" distL="0" distR="0">
+          <wp:inline distT="0" distB="0" distL="0" distR="0" wp14:anchorId="3F844281" wp14:editId="4FF836DD">
             <wp:extent cx="5762625" cy="3238500"/>
             <wp:effectExtent l="0" t="0" r="9525" b="0"/>
             <wp:docPr id="13" name="Picture 37"/>
@@ -3321,9 +3249,6 @@
         <w:t>2</w:t>
       </w:r>
       <w:r>
-        <w:rPr>
-          <w:noProof/>
-        </w:rPr>
         <w:fldChar w:fldCharType="end"/>
       </w:r>
       <w:r>
@@ -3345,9 +3270,6 @@
         <w:t>13</w:t>
       </w:r>
       <w:r>
-        <w:rPr>
-          <w:noProof/>
-        </w:rPr>
         <w:fldChar w:fldCharType="end"/>
       </w:r>
       <w:bookmarkEnd w:id="18"/>
@@ -3467,7 +3389,7 @@
           <w:lang w:val="hr-HR" w:eastAsia="hr-HR"/>
         </w:rPr>
         <w:drawing>
-          <wp:inline distT="0" distB="0" distL="0" distR="0">
+          <wp:inline distT="0" distB="0" distL="0" distR="0" wp14:anchorId="005D9AA0" wp14:editId="2201938A">
             <wp:extent cx="5762625" cy="3238500"/>
             <wp:effectExtent l="0" t="0" r="9525" b="0"/>
             <wp:docPr id="14" name="Picture 40"/>
@@ -3540,9 +3462,6 @@
         <w:t>2</w:t>
       </w:r>
       <w:r>
-        <w:rPr>
-          <w:noProof/>
-        </w:rPr>
         <w:fldChar w:fldCharType="end"/>
       </w:r>
       <w:r>
@@ -3564,9 +3483,6 @@
         <w:t>14</w:t>
       </w:r>
       <w:r>
-        <w:rPr>
-          <w:noProof/>
-        </w:rPr>
         <w:fldChar w:fldCharType="end"/>
       </w:r>
       <w:bookmarkEnd w:id="20"/>
@@ -3586,7 +3502,7 @@
         </w:rPr>
         <w:lastRenderedPageBreak/>
         <w:drawing>
-          <wp:inline distT="0" distB="0" distL="0" distR="0">
+          <wp:inline distT="0" distB="0" distL="0" distR="0" wp14:anchorId="3185DD71" wp14:editId="778D04C6">
             <wp:extent cx="5762625" cy="3238500"/>
             <wp:effectExtent l="0" t="0" r="9525" b="0"/>
             <wp:docPr id="15" name="Picture 43"/>
@@ -3659,9 +3575,6 @@
         <w:t>2</w:t>
       </w:r>
       <w:r>
-        <w:rPr>
-          <w:noProof/>
-        </w:rPr>
         <w:fldChar w:fldCharType="end"/>
       </w:r>
       <w:r>
@@ -3683,9 +3596,6 @@
         <w:t>15</w:t>
       </w:r>
       <w:r>
-        <w:rPr>
-          <w:noProof/>
-        </w:rPr>
         <w:fldChar w:fldCharType="end"/>
       </w:r>
       <w:bookmarkEnd w:id="21"/>
@@ -3906,7 +3816,7 @@
           <w:lang w:val="hr-HR" w:eastAsia="hr-HR"/>
         </w:rPr>
         <w:drawing>
-          <wp:inline distT="0" distB="0" distL="0" distR="0">
+          <wp:inline distT="0" distB="0" distL="0" distR="0" wp14:anchorId="77FD2021" wp14:editId="44C68A19">
             <wp:extent cx="5762625" cy="3028950"/>
             <wp:effectExtent l="0" t="0" r="9525" b="0"/>
             <wp:docPr id="16" name="Picture 8"/>
@@ -3959,8 +3869,8 @@
       <w:pPr>
         <w:pStyle w:val="Caption"/>
       </w:pPr>
-      <w:bookmarkStart w:id="22" w:name="_Ref389327749"/>
-      <w:bookmarkStart w:id="23" w:name="_Ref389327742"/>
+      <w:bookmarkStart w:id="22" w:name="_Ref389327742"/>
+      <w:bookmarkStart w:id="23" w:name="_Ref389327749"/>
       <w:r>
         <w:t xml:space="preserve">Sl. </w:t>
       </w:r>
@@ -3980,9 +3890,6 @@
         <w:t>2</w:t>
       </w:r>
       <w:r>
-        <w:rPr>
-          <w:noProof/>
-        </w:rPr>
         <w:fldChar w:fldCharType="end"/>
       </w:r>
       <w:r>
@@ -4004,22 +3911,19 @@
         <w:t>16</w:t>
       </w:r>
       <w:r>
-        <w:rPr>
-          <w:noProof/>
-        </w:rPr>
-        <w:fldChar w:fldCharType="end"/>
+        <w:fldChar w:fldCharType="end"/>
+      </w:r>
+      <w:bookmarkEnd w:id="23"/>
+      <w:r>
+        <w:t xml:space="preserve"> Upis informacij</w:t>
+      </w:r>
+      <w:r>
+        <w:t>a</w:t>
+      </w:r>
+      <w:r>
+        <w:t xml:space="preserve"> o novoj Elektrijadi</w:t>
       </w:r>
       <w:bookmarkEnd w:id="22"/>
-      <w:r>
-        <w:t xml:space="preserve"> Upis informacij</w:t>
-      </w:r>
-      <w:r>
-        <w:t>a</w:t>
-      </w:r>
-      <w:r>
-        <w:t xml:space="preserve"> o novoj Elektrijadi</w:t>
-      </w:r>
-      <w:bookmarkEnd w:id="23"/>
     </w:p>
     <w:p>
       <w:pPr>
@@ -4033,7 +3937,7 @@
         </w:rPr>
         <w:lastRenderedPageBreak/>
         <w:drawing>
-          <wp:inline distT="0" distB="0" distL="0" distR="0">
+          <wp:inline distT="0" distB="0" distL="0" distR="0" wp14:anchorId="0FACC185" wp14:editId="7188B606">
             <wp:extent cx="5762625" cy="3028950"/>
             <wp:effectExtent l="0" t="0" r="9525" b="0"/>
             <wp:docPr id="17" name="Picture 11"/>
@@ -4106,9 +4010,6 @@
         <w:t>2</w:t>
       </w:r>
       <w:r>
-        <w:rPr>
-          <w:noProof/>
-        </w:rPr>
         <w:fldChar w:fldCharType="end"/>
       </w:r>
       <w:r>
@@ -4130,9 +4031,6 @@
         <w:t>17</w:t>
       </w:r>
       <w:r>
-        <w:rPr>
-          <w:noProof/>
-        </w:rPr>
         <w:fldChar w:fldCharType="end"/>
       </w:r>
       <w:bookmarkEnd w:id="24"/>
@@ -4154,7 +4052,7 @@
           <w:lang w:val="hr-HR" w:eastAsia="hr-HR"/>
         </w:rPr>
         <w:drawing>
-          <wp:inline distT="0" distB="0" distL="0" distR="0">
+          <wp:inline distT="0" distB="0" distL="0" distR="0" wp14:anchorId="24BBF28D" wp14:editId="5954D420">
             <wp:extent cx="5762625" cy="3028950"/>
             <wp:effectExtent l="0" t="0" r="9525" b="0"/>
             <wp:docPr id="18" name="Picture 18"/>
@@ -4227,9 +4125,6 @@
         <w:t>2</w:t>
       </w:r>
       <w:r>
-        <w:rPr>
-          <w:noProof/>
-        </w:rPr>
         <w:fldChar w:fldCharType="end"/>
       </w:r>
       <w:r>
@@ -4251,9 +4146,6 @@
         <w:t>18</w:t>
       </w:r>
       <w:r>
-        <w:rPr>
-          <w:noProof/>
-        </w:rPr>
         <w:fldChar w:fldCharType="end"/>
       </w:r>
       <w:bookmarkEnd w:id="25"/>
@@ -4456,7 +4348,7 @@
           <w:lang w:val="hr-HR" w:eastAsia="hr-HR"/>
         </w:rPr>
         <w:drawing>
-          <wp:inline distT="0" distB="0" distL="0" distR="0">
+          <wp:inline distT="0" distB="0" distL="0" distR="0" wp14:anchorId="265AC5B7" wp14:editId="035FBB27">
             <wp:extent cx="5762625" cy="3028950"/>
             <wp:effectExtent l="0" t="0" r="9525" b="0"/>
             <wp:docPr id="19" name="Picture 20"/>
@@ -4529,9 +4421,6 @@
         <w:t>2</w:t>
       </w:r>
       <w:r>
-        <w:rPr>
-          <w:noProof/>
-        </w:rPr>
         <w:fldChar w:fldCharType="end"/>
       </w:r>
       <w:r>
@@ -4553,9 +4442,6 @@
         <w:t>19</w:t>
       </w:r>
       <w:r>
-        <w:rPr>
-          <w:noProof/>
-        </w:rPr>
         <w:fldChar w:fldCharType="end"/>
       </w:r>
       <w:bookmarkEnd w:id="26"/>
@@ -4597,7 +4483,7 @@
           <w:lang w:val="hr-HR" w:eastAsia="hr-HR"/>
         </w:rPr>
         <w:drawing>
-          <wp:inline distT="0" distB="0" distL="0" distR="0">
+          <wp:inline distT="0" distB="0" distL="0" distR="0" wp14:anchorId="0A9B6717" wp14:editId="06CE9F5F">
             <wp:extent cx="5762625" cy="3028950"/>
             <wp:effectExtent l="0" t="0" r="9525" b="0"/>
             <wp:docPr id="20" name="Picture 21"/>
@@ -4670,9 +4556,6 @@
         <w:t>2</w:t>
       </w:r>
       <w:r>
-        <w:rPr>
-          <w:noProof/>
-        </w:rPr>
         <w:fldChar w:fldCharType="end"/>
       </w:r>
       <w:r>
@@ -4694,9 +4577,6 @@
         <w:t>20</w:t>
       </w:r>
       <w:r>
-        <w:rPr>
-          <w:noProof/>
-        </w:rPr>
         <w:fldChar w:fldCharType="end"/>
       </w:r>
       <w:bookmarkEnd w:id="27"/>
@@ -4718,7 +4598,7 @@
         </w:rPr>
         <w:lastRenderedPageBreak/>
         <w:drawing>
-          <wp:inline distT="0" distB="0" distL="0" distR="0">
+          <wp:inline distT="0" distB="0" distL="0" distR="0" wp14:anchorId="3FC4B3F6" wp14:editId="7838C3E6">
             <wp:extent cx="5762625" cy="3028950"/>
             <wp:effectExtent l="0" t="0" r="9525" b="0"/>
             <wp:docPr id="21" name="Picture 23"/>
@@ -4791,9 +4671,6 @@
         <w:t>2</w:t>
       </w:r>
       <w:r>
-        <w:rPr>
-          <w:noProof/>
-        </w:rPr>
         <w:fldChar w:fldCharType="end"/>
       </w:r>
       <w:r>
@@ -4815,9 +4692,6 @@
         <w:t>21</w:t>
       </w:r>
       <w:r>
-        <w:rPr>
-          <w:noProof/>
-        </w:rPr>
         <w:fldChar w:fldCharType="end"/>
       </w:r>
       <w:bookmarkEnd w:id="28"/>
@@ -5328,7 +5202,7 @@
           <w:lang w:val="hr-HR" w:eastAsia="hr-HR"/>
         </w:rPr>
         <w:drawing>
-          <wp:inline distT="0" distB="0" distL="0" distR="0">
+          <wp:inline distT="0" distB="0" distL="0" distR="0" wp14:anchorId="34C03F19" wp14:editId="4E417554">
             <wp:extent cx="5762625" cy="3076575"/>
             <wp:effectExtent l="0" t="0" r="9525" b="9525"/>
             <wp:docPr id="22" name="Picture 24"/>
@@ -5401,9 +5275,6 @@
         <w:t>2</w:t>
       </w:r>
       <w:r>
-        <w:rPr>
-          <w:noProof/>
-        </w:rPr>
         <w:fldChar w:fldCharType="end"/>
       </w:r>
       <w:r>
@@ -5425,9 +5296,6 @@
         <w:t>22</w:t>
       </w:r>
       <w:r>
-        <w:rPr>
-          <w:noProof/>
-        </w:rPr>
         <w:fldChar w:fldCharType="end"/>
       </w:r>
       <w:bookmarkEnd w:id="29"/>
@@ -5447,7 +5315,7 @@
           <w:lang w:val="hr-HR" w:eastAsia="hr-HR"/>
         </w:rPr>
         <w:drawing>
-          <wp:inline distT="0" distB="0" distL="0" distR="0">
+          <wp:inline distT="0" distB="0" distL="0" distR="0" wp14:anchorId="403EE9CA" wp14:editId="489BAECB">
             <wp:extent cx="5762625" cy="3028950"/>
             <wp:effectExtent l="0" t="0" r="9525" b="0"/>
             <wp:docPr id="23" name="Picture 26"/>
@@ -5520,9 +5388,6 @@
         <w:t>2</w:t>
       </w:r>
       <w:r>
-        <w:rPr>
-          <w:noProof/>
-        </w:rPr>
         <w:fldChar w:fldCharType="end"/>
       </w:r>
       <w:r>
@@ -5544,9 +5409,6 @@
         <w:t>23</w:t>
       </w:r>
       <w:r>
-        <w:rPr>
-          <w:noProof/>
-        </w:rPr>
         <w:fldChar w:fldCharType="end"/>
       </w:r>
       <w:bookmarkEnd w:id="30"/>
@@ -5566,7 +5428,7 @@
         </w:rPr>
         <w:lastRenderedPageBreak/>
         <w:drawing>
-          <wp:inline distT="0" distB="0" distL="0" distR="0">
+          <wp:inline distT="0" distB="0" distL="0" distR="0" wp14:anchorId="178D755E" wp14:editId="28DC65E6">
             <wp:extent cx="5762625" cy="3028950"/>
             <wp:effectExtent l="0" t="0" r="9525" b="0"/>
             <wp:docPr id="24" name="Picture 29"/>
@@ -5639,9 +5501,6 @@
         <w:t>2</w:t>
       </w:r>
       <w:r>
-        <w:rPr>
-          <w:noProof/>
-        </w:rPr>
         <w:fldChar w:fldCharType="end"/>
       </w:r>
       <w:r>
@@ -5663,9 +5522,6 @@
         <w:t>24</w:t>
       </w:r>
       <w:r>
-        <w:rPr>
-          <w:noProof/>
-        </w:rPr>
         <w:fldChar w:fldCharType="end"/>
       </w:r>
       <w:bookmarkEnd w:id="31"/>
@@ -5684,7 +5540,7 @@
           <w:lang w:val="hr-HR" w:eastAsia="hr-HR"/>
         </w:rPr>
         <w:drawing>
-          <wp:inline distT="0" distB="0" distL="0" distR="0">
+          <wp:inline distT="0" distB="0" distL="0" distR="0" wp14:anchorId="2A3DFEB9" wp14:editId="2761D4B4">
             <wp:extent cx="5762625" cy="3028950"/>
             <wp:effectExtent l="0" t="0" r="9525" b="0"/>
             <wp:docPr id="25" name="Picture 30"/>
@@ -5757,9 +5613,6 @@
         <w:t>2</w:t>
       </w:r>
       <w:r>
-        <w:rPr>
-          <w:noProof/>
-        </w:rPr>
         <w:fldChar w:fldCharType="end"/>
       </w:r>
       <w:r>
@@ -5781,9 +5634,6 @@
         <w:t>25</w:t>
       </w:r>
       <w:r>
-        <w:rPr>
-          <w:noProof/>
-        </w:rPr>
         <w:fldChar w:fldCharType="end"/>
       </w:r>
       <w:bookmarkEnd w:id="32"/>
@@ -5803,7 +5653,7 @@
         </w:rPr>
         <w:lastRenderedPageBreak/>
         <w:drawing>
-          <wp:inline distT="0" distB="0" distL="0" distR="0">
+          <wp:inline distT="0" distB="0" distL="0" distR="0" wp14:anchorId="6F29BA88" wp14:editId="2EE5D5A3">
             <wp:extent cx="5762625" cy="3028950"/>
             <wp:effectExtent l="0" t="0" r="9525" b="0"/>
             <wp:docPr id="26" name="Picture 33"/>
@@ -5876,9 +5726,6 @@
         <w:t>2</w:t>
       </w:r>
       <w:r>
-        <w:rPr>
-          <w:noProof/>
-        </w:rPr>
         <w:fldChar w:fldCharType="end"/>
       </w:r>
       <w:r>
@@ -5900,9 +5747,6 @@
         <w:t>26</w:t>
       </w:r>
       <w:r>
-        <w:rPr>
-          <w:noProof/>
-        </w:rPr>
         <w:fldChar w:fldCharType="end"/>
       </w:r>
       <w:bookmarkEnd w:id="33"/>
@@ -5921,7 +5765,7 @@
           <w:lang w:val="hr-HR" w:eastAsia="hr-HR"/>
         </w:rPr>
         <w:drawing>
-          <wp:inline distT="0" distB="0" distL="0" distR="0">
+          <wp:inline distT="0" distB="0" distL="0" distR="0" wp14:anchorId="4241AD26" wp14:editId="6C9C69F6">
             <wp:extent cx="5762625" cy="3028950"/>
             <wp:effectExtent l="0" t="0" r="9525" b="0"/>
             <wp:docPr id="27" name="Picture 32"/>
@@ -5994,9 +5838,6 @@
         <w:t>2</w:t>
       </w:r>
       <w:r>
-        <w:rPr>
-          <w:noProof/>
-        </w:rPr>
         <w:fldChar w:fldCharType="end"/>
       </w:r>
       <w:r>
@@ -6018,9 +5859,6 @@
         <w:t>27</w:t>
       </w:r>
       <w:r>
-        <w:rPr>
-          <w:noProof/>
-        </w:rPr>
         <w:fldChar w:fldCharType="end"/>
       </w:r>
       <w:bookmarkEnd w:id="34"/>
@@ -6137,7 +5975,7 @@
           <w:lang w:val="hr-HR" w:eastAsia="hr-HR"/>
         </w:rPr>
         <w:drawing>
-          <wp:inline distT="0" distB="0" distL="0" distR="0">
+          <wp:inline distT="0" distB="0" distL="0" distR="0" wp14:anchorId="4799F66E" wp14:editId="788FC1BC">
             <wp:extent cx="5762625" cy="3028950"/>
             <wp:effectExtent l="0" t="0" r="9525" b="0"/>
             <wp:docPr id="28" name="Picture 35"/>
@@ -6210,9 +6048,6 @@
         <w:t>2</w:t>
       </w:r>
       <w:r>
-        <w:rPr>
-          <w:noProof/>
-        </w:rPr>
         <w:fldChar w:fldCharType="end"/>
       </w:r>
       <w:r>
@@ -6234,9 +6069,6 @@
         <w:t>28</w:t>
       </w:r>
       <w:r>
-        <w:rPr>
-          <w:noProof/>
-        </w:rPr>
         <w:fldChar w:fldCharType="end"/>
       </w:r>
       <w:bookmarkEnd w:id="35"/>
@@ -6308,7 +6140,7 @@
           <w:lang w:val="hr-HR" w:eastAsia="hr-HR"/>
         </w:rPr>
         <w:drawing>
-          <wp:inline distT="0" distB="0" distL="0" distR="0">
+          <wp:inline distT="0" distB="0" distL="0" distR="0" wp14:anchorId="3E083917" wp14:editId="5C83017E">
             <wp:extent cx="5762625" cy="3095625"/>
             <wp:effectExtent l="0" t="0" r="9525" b="9525"/>
             <wp:docPr id="29" name="Picture 36"/>
@@ -6381,9 +6213,6 @@
         <w:t>2</w:t>
       </w:r>
       <w:r>
-        <w:rPr>
-          <w:noProof/>
-        </w:rPr>
         <w:fldChar w:fldCharType="end"/>
       </w:r>
       <w:r>
@@ -6405,9 +6234,6 @@
         <w:t>29</w:t>
       </w:r>
       <w:r>
-        <w:rPr>
-          <w:noProof/>
-        </w:rPr>
         <w:fldChar w:fldCharType="end"/>
       </w:r>
       <w:bookmarkEnd w:id="36"/>
@@ -6692,7 +6518,7 @@
           <w:lang w:val="hr-HR" w:eastAsia="hr-HR"/>
         </w:rPr>
         <w:drawing>
-          <wp:inline distT="0" distB="0" distL="0" distR="0">
+          <wp:inline distT="0" distB="0" distL="0" distR="0" wp14:anchorId="28DD2C52" wp14:editId="47FA0EB2">
             <wp:extent cx="5762625" cy="2933700"/>
             <wp:effectExtent l="0" t="0" r="9525" b="0"/>
             <wp:docPr id="30" name="Picture 39"/>
@@ -6765,9 +6591,6 @@
         <w:t>2</w:t>
       </w:r>
       <w:r>
-        <w:rPr>
-          <w:noProof/>
-        </w:rPr>
         <w:fldChar w:fldCharType="end"/>
       </w:r>
       <w:r>
@@ -6789,9 +6612,6 @@
         <w:t>30</w:t>
       </w:r>
       <w:r>
-        <w:rPr>
-          <w:noProof/>
-        </w:rPr>
         <w:fldChar w:fldCharType="end"/>
       </w:r>
       <w:bookmarkEnd w:id="37"/>
@@ -6815,7 +6635,7 @@
         </w:rPr>
         <w:lastRenderedPageBreak/>
         <w:drawing>
-          <wp:inline distT="0" distB="0" distL="0" distR="0">
+          <wp:inline distT="0" distB="0" distL="0" distR="0" wp14:anchorId="5F129263" wp14:editId="6686C3FE">
             <wp:extent cx="5762625" cy="3028950"/>
             <wp:effectExtent l="0" t="0" r="9525" b="0"/>
             <wp:docPr id="31" name="Picture 41"/>
@@ -6888,9 +6708,6 @@
         <w:t>2</w:t>
       </w:r>
       <w:r>
-        <w:rPr>
-          <w:noProof/>
-        </w:rPr>
         <w:fldChar w:fldCharType="end"/>
       </w:r>
       <w:r>
@@ -6912,9 +6729,6 @@
         <w:t>31</w:t>
       </w:r>
       <w:r>
-        <w:rPr>
-          <w:noProof/>
-        </w:rPr>
         <w:fldChar w:fldCharType="end"/>
       </w:r>
       <w:bookmarkEnd w:id="38"/>
@@ -6941,7 +6755,7 @@
           <w:lang w:val="hr-HR" w:eastAsia="hr-HR"/>
         </w:rPr>
         <w:drawing>
-          <wp:inline distT="0" distB="0" distL="0" distR="0">
+          <wp:inline distT="0" distB="0" distL="0" distR="0" wp14:anchorId="5B19D3EB" wp14:editId="08E3C6C0">
             <wp:extent cx="5762625" cy="3028950"/>
             <wp:effectExtent l="0" t="0" r="9525" b="0"/>
             <wp:docPr id="32" name="Picture 42"/>
@@ -7014,9 +6828,6 @@
         <w:t>2</w:t>
       </w:r>
       <w:r>
-        <w:rPr>
-          <w:noProof/>
-        </w:rPr>
         <w:fldChar w:fldCharType="end"/>
       </w:r>
       <w:r>
@@ -7038,9 +6849,6 @@
         <w:t>32</w:t>
       </w:r>
       <w:r>
-        <w:rPr>
-          <w:noProof/>
-        </w:rPr>
         <w:fldChar w:fldCharType="end"/>
       </w:r>
       <w:bookmarkEnd w:id="39"/>
@@ -7100,7 +6908,7 @@
         </w:rPr>
         <w:lastRenderedPageBreak/>
         <w:drawing>
-          <wp:inline distT="0" distB="0" distL="0" distR="0">
+          <wp:inline distT="0" distB="0" distL="0" distR="0" wp14:anchorId="254C6834" wp14:editId="7F464C0F">
             <wp:extent cx="5762625" cy="3105150"/>
             <wp:effectExtent l="0" t="0" r="9525" b="0"/>
             <wp:docPr id="33" name="Picture 44"/>
@@ -7173,9 +6981,6 @@
         <w:t>2</w:t>
       </w:r>
       <w:r>
-        <w:rPr>
-          <w:noProof/>
-        </w:rPr>
         <w:fldChar w:fldCharType="end"/>
       </w:r>
       <w:r>
@@ -7197,9 +7002,6 @@
         <w:t>33</w:t>
       </w:r>
       <w:r>
-        <w:rPr>
-          <w:noProof/>
-        </w:rPr>
         <w:fldChar w:fldCharType="end"/>
       </w:r>
       <w:bookmarkEnd w:id="40"/>
@@ -7307,7 +7109,7 @@
           <w:lang w:val="hr-HR" w:eastAsia="hr-HR"/>
         </w:rPr>
         <w:drawing>
-          <wp:inline distT="0" distB="0" distL="0" distR="0">
+          <wp:inline distT="0" distB="0" distL="0" distR="0" wp14:anchorId="46E0CBFE" wp14:editId="38FEA285">
             <wp:extent cx="5762625" cy="3028950"/>
             <wp:effectExtent l="0" t="0" r="9525" b="0"/>
             <wp:docPr id="34" name="Picture 45"/>
@@ -7380,9 +7182,6 @@
         <w:t>2</w:t>
       </w:r>
       <w:r>
-        <w:rPr>
-          <w:noProof/>
-        </w:rPr>
         <w:fldChar w:fldCharType="end"/>
       </w:r>
       <w:r>
@@ -7404,9 +7203,6 @@
         <w:t>34</w:t>
       </w:r>
       <w:r>
-        <w:rPr>
-          <w:noProof/>
-        </w:rPr>
         <w:fldChar w:fldCharType="end"/>
       </w:r>
       <w:bookmarkEnd w:id="41"/>
@@ -7426,7 +7222,7 @@
         </w:rPr>
         <w:lastRenderedPageBreak/>
         <w:drawing>
-          <wp:inline distT="0" distB="0" distL="0" distR="0">
+          <wp:inline distT="0" distB="0" distL="0" distR="0" wp14:anchorId="1BAD9A97" wp14:editId="6E105743">
             <wp:extent cx="5762625" cy="3028950"/>
             <wp:effectExtent l="0" t="0" r="9525" b="0"/>
             <wp:docPr id="35" name="Picture 46"/>
@@ -7499,9 +7295,6 @@
         <w:t>2</w:t>
       </w:r>
       <w:r>
-        <w:rPr>
-          <w:noProof/>
-        </w:rPr>
         <w:fldChar w:fldCharType="end"/>
       </w:r>
       <w:r>
@@ -7523,9 +7316,6 @@
         <w:t>35</w:t>
       </w:r>
       <w:r>
-        <w:rPr>
-          <w:noProof/>
-        </w:rPr>
         <w:fldChar w:fldCharType="end"/>
       </w:r>
       <w:bookmarkEnd w:id="42"/>
@@ -7603,7 +7393,7 @@
           <w:lang w:val="hr-HR" w:eastAsia="hr-HR"/>
         </w:rPr>
         <w:drawing>
-          <wp:inline distT="0" distB="0" distL="0" distR="0">
+          <wp:inline distT="0" distB="0" distL="0" distR="0" wp14:anchorId="03F09F54" wp14:editId="411D01E7">
             <wp:extent cx="5762625" cy="3028950"/>
             <wp:effectExtent l="0" t="0" r="9525" b="0"/>
             <wp:docPr id="36" name="Picture 47"/>
@@ -7676,9 +7466,6 @@
         <w:t>2</w:t>
       </w:r>
       <w:r>
-        <w:rPr>
-          <w:noProof/>
-        </w:rPr>
         <w:fldChar w:fldCharType="end"/>
       </w:r>
       <w:r>
@@ -7700,9 +7487,6 @@
         <w:t>36</w:t>
       </w:r>
       <w:r>
-        <w:rPr>
-          <w:noProof/>
-        </w:rPr>
         <w:fldChar w:fldCharType="end"/>
       </w:r>
       <w:bookmarkEnd w:id="43"/>
@@ -7748,7 +7532,52 @@
         <w:t>Tvrtke i sponzori</w:t>
       </w:r>
       <w:r>
-        <w:t xml:space="preserve"> omogućava unos, pregled i uređivanje podataka o tvrtkama i sponzorima te njihovim kontakt osobama, korištenim uslugama i načinima promocije. Sadrži opcije </w:t>
+        <w:t xml:space="preserve"> </w:t>
+      </w:r>
+      <w:r>
+        <w:t>(</w:t>
+      </w:r>
+      <w:r>
+        <w:fldChar w:fldCharType="begin"/>
+      </w:r>
+      <w:r>
+        <w:instrText xml:space="preserve"> REF _Ref389684337 \h </w:instrText>
+      </w:r>
+      <w:r>
+        <w:fldChar w:fldCharType="separate"/>
+      </w:r>
+      <w:r>
+        <w:t xml:space="preserve">Sl. </w:t>
+      </w:r>
+      <w:r>
+        <w:rPr>
+          <w:noProof/>
+        </w:rPr>
+        <w:t>2</w:t>
+      </w:r>
+      <w:r>
+        <w:t>.</w:t>
+      </w:r>
+      <w:r>
+        <w:rPr>
+          <w:noProof/>
+        </w:rPr>
+        <w:t>37</w:t>
+      </w:r>
+      <w:r>
+        <w:fldChar w:fldCharType="end"/>
+      </w:r>
+      <w:r>
+        <w:t xml:space="preserve">) </w:t>
+      </w:r>
+      <w:r>
+        <w:t xml:space="preserve">omogućava unos, pregled i uređivanje podataka o tvrtkama i sponzorima te njihovim kontakt osobama, korištenim uslugama i načinima promocije. </w:t>
+      </w:r>
+      <w:r>
+        <w:t xml:space="preserve">Osim administratora, ovu karticu i sve njene poglede vidi i član Odbora. </w:t>
+      </w:r>
+      <w:r>
+        <w:t xml:space="preserve">Sadrži opcije </w:t>
       </w:r>
       <w:r>
         <w:rPr>
@@ -7838,15 +7667,580 @@
         <w:ind w:firstLine="0"/>
       </w:pPr>
       <w:r>
-        <w:rPr>
+        <w:pict>
+          <v:shapetype id="_x0000_t75" coordsize="21600,21600" o:spt="75" o:preferrelative="t" path="m@4@5l@4@11@9@11@9@5xe" filled="f" stroked="f">
+            <v:stroke joinstyle="miter"/>
+            <v:formulas>
+              <v:f eqn="if lineDrawn pixelLineWidth 0"/>
+              <v:f eqn="sum @0 1 0"/>
+              <v:f eqn="sum 0 0 @1"/>
+              <v:f eqn="prod @2 1 2"/>
+              <v:f eqn="prod @3 21600 pixelWidth"/>
+              <v:f eqn="prod @3 21600 pixelHeight"/>
+              <v:f eqn="sum @0 0 1"/>
+              <v:f eqn="prod @6 1 2"/>
+              <v:f eqn="prod @7 21600 pixelWidth"/>
+              <v:f eqn="sum @8 21600 0"/>
+              <v:f eqn="prod @7 21600 pixelHeight"/>
+              <v:f eqn="sum @10 21600 0"/>
+            </v:formulas>
+            <v:path o:extrusionok="f" gradientshapeok="t" o:connecttype="rect"/>
+            <o:lock v:ext="edit" aspectratio="t"/>
+          </v:shapetype>
+          <v:shape id="_x0000_i1025" type="#_x0000_t75" style="width:453.75pt;height:244.55pt">
+            <v:imagedata r:id="rId46" o:title="tvrtke-i-sponzori"/>
+          </v:shape>
+        </w:pict>
+      </w:r>
+    </w:p>
+    <w:p>
+      <w:pPr>
+        <w:pStyle w:val="Caption"/>
+      </w:pPr>
+      <w:bookmarkStart w:id="45" w:name="_Ref389684337"/>
+      <w:r>
+        <w:t xml:space="preserve">Sl. </w:t>
+      </w:r>
+      <w:r>
+        <w:fldChar w:fldCharType="begin"/>
+      </w:r>
+      <w:r>
+        <w:instrText xml:space="preserve"> STYLEREF 1 \s </w:instrText>
+      </w:r>
+      <w:r>
+        <w:fldChar w:fldCharType="separate"/>
+      </w:r>
+      <w:r>
+        <w:rPr>
+          <w:noProof/>
+        </w:rPr>
+        <w:t>2</w:t>
+      </w:r>
+      <w:r>
+        <w:fldChar w:fldCharType="end"/>
+      </w:r>
+      <w:r>
+        <w:t>.</w:t>
+      </w:r>
+      <w:r>
+        <w:fldChar w:fldCharType="begin"/>
+      </w:r>
+      <w:r>
+        <w:instrText xml:space="preserve"> SEQ Sl. \* ARABIC \s 1 </w:instrText>
+      </w:r>
+      <w:r>
+        <w:fldChar w:fldCharType="separate"/>
+      </w:r>
+      <w:r>
+        <w:rPr>
+          <w:noProof/>
+        </w:rPr>
+        <w:t>37</w:t>
+      </w:r>
+      <w:r>
+        <w:fldChar w:fldCharType="end"/>
+      </w:r>
+      <w:bookmarkEnd w:id="45"/>
+      <w:r>
+        <w:t xml:space="preserve"> Upravljanje tvrtkama i sponzorima</w:t>
+      </w:r>
+    </w:p>
+    <w:p>
+      <w:pPr>
+        <w:ind w:firstLine="0"/>
+      </w:pPr>
+    </w:p>
+    <w:p>
+      <w:pPr>
+        <w:pStyle w:val="Heading3"/>
+      </w:pPr>
+      <w:bookmarkStart w:id="46" w:name="_Ref389477122"/>
+      <w:r>
+        <w:t>Kontakt osobe</w:t>
+      </w:r>
+      <w:bookmarkEnd w:id="46"/>
+    </w:p>
+    <w:p>
+      <w:r>
+        <w:t xml:space="preserve">Odabirom opcije </w:t>
+      </w:r>
+      <w:r>
+        <w:rPr>
+          <w:i/>
+        </w:rPr>
+        <w:t>Kontakt osobe</w:t>
+      </w:r>
+      <w:r>
+        <w:t xml:space="preserve"> pojavljuje se prozor kao na slici </w:t>
+      </w:r>
+      <w:r>
+        <w:fldChar w:fldCharType="begin"/>
+      </w:r>
+      <w:r>
+        <w:instrText xml:space="preserve"> REF _Ref389684481 \h </w:instrText>
+      </w:r>
+      <w:r>
+        <w:fldChar w:fldCharType="separate"/>
+      </w:r>
+      <w:r>
+        <w:br/>
+        <w:t xml:space="preserve">Sl. </w:t>
+      </w:r>
+      <w:r>
+        <w:rPr>
+          <w:noProof/>
+        </w:rPr>
+        <w:t>2</w:t>
+      </w:r>
+      <w:r>
+        <w:t>.</w:t>
+      </w:r>
+      <w:r>
+        <w:rPr>
+          <w:noProof/>
+        </w:rPr>
+        <w:t>38</w:t>
+      </w:r>
+      <w:r>
+        <w:fldChar w:fldCharType="end"/>
+      </w:r>
+      <w:r>
+        <w:t xml:space="preserve">. </w:t>
+      </w:r>
+      <w:r>
+        <w:t>Kontakt osoba može pripadati nekoj tvrtki</w:t>
+      </w:r>
+      <w:r>
+        <w:t xml:space="preserve">, mediju i/ili sponzoru. U ovom inicijalnom prozoru </w:t>
+      </w:r>
+      <w:r>
+        <w:t>je moguć</w:t>
+      </w:r>
+      <w:r>
+        <w:t>e pretraživati kontakt osobe po imenu i prezimenu, tako da se unese pojam pretrage, ili odabrati neku tvrtku, sponzora i/ili medij za koje se želi vidjeti kontakt osobe</w:t>
+      </w:r>
+      <w:r>
+        <w:t>.</w:t>
+      </w:r>
+      <w:r>
+        <w:t xml:space="preserve"> Ukoliko je pretraga vratila neke rezultate, prikazuje se p</w:t>
+      </w:r>
+      <w:r>
+        <w:t xml:space="preserve">rozor </w:t>
+      </w:r>
+      <w:r>
+        <w:t xml:space="preserve">kao na slici </w:t>
+      </w:r>
+      <w:r>
+        <w:fldChar w:fldCharType="begin"/>
+      </w:r>
+      <w:r>
+        <w:instrText xml:space="preserve"> REF _Ref389685385 \h </w:instrText>
+      </w:r>
+      <w:r>
+        <w:fldChar w:fldCharType="separate"/>
+      </w:r>
+      <w:r>
+        <w:t xml:space="preserve">Sl. </w:t>
+      </w:r>
+      <w:r>
+        <w:rPr>
+          <w:noProof/>
+        </w:rPr>
+        <w:t>2</w:t>
+      </w:r>
+      <w:r>
+        <w:t>.</w:t>
+      </w:r>
+      <w:r>
+        <w:rPr>
+          <w:noProof/>
+        </w:rPr>
+        <w:t>39</w:t>
+      </w:r>
+      <w:r>
+        <w:fldChar w:fldCharType="end"/>
+      </w:r>
+      <w:r>
+        <w:t xml:space="preserve">. U suprotnom se prikazuje poruka </w:t>
+      </w:r>
+      <w:r>
+        <w:t>o grešci</w:t>
+      </w:r>
+      <w:r>
+        <w:t xml:space="preserve">, kao na slici </w:t>
+      </w:r>
+      <w:r>
+        <w:fldChar w:fldCharType="begin"/>
+      </w:r>
+      <w:r>
+        <w:instrText xml:space="preserve"> REF _Ref389685533 \h </w:instrText>
+      </w:r>
+      <w:r>
+        <w:fldChar w:fldCharType="separate"/>
+      </w:r>
+      <w:r>
+        <w:br/>
+        <w:t xml:space="preserve">Sl. </w:t>
+      </w:r>
+      <w:r>
+        <w:rPr>
+          <w:noProof/>
+        </w:rPr>
+        <w:t>2</w:t>
+      </w:r>
+      <w:r>
+        <w:t>.</w:t>
+      </w:r>
+      <w:r>
+        <w:rPr>
+          <w:noProof/>
+        </w:rPr>
+        <w:t>40</w:t>
+      </w:r>
+      <w:r>
+        <w:fldChar w:fldCharType="end"/>
+      </w:r>
+      <w:r>
+        <w:t>.</w:t>
+      </w:r>
+      <w:r>
+        <w:t xml:space="preserve"> Druga opcija je kliknuti na gumb </w:t>
+      </w:r>
+      <w:r>
+        <w:rPr>
+          <w:i/>
+        </w:rPr>
+        <w:t>Prikaži sve kontakt osobe</w:t>
+      </w:r>
+      <w:r>
+        <w:t>, pri čemu se ispisuju sve kontakt osobe koje postoje u sustavu, kao na slici</w:t>
+      </w:r>
+      <w:r>
+        <w:rPr>
+          <w:color w:val="FF0000"/>
+        </w:rPr>
+        <w:t xml:space="preserve"> </w:t>
+      </w:r>
+      <w:r>
+        <w:rPr>
+          <w:color w:val="FF0000"/>
+        </w:rPr>
+        <w:fldChar w:fldCharType="begin"/>
+      </w:r>
+      <w:r>
+        <w:rPr>
+          <w:color w:val="FF0000"/>
+        </w:rPr>
+        <w:instrText xml:space="preserve"> REF _Ref389685545 \h </w:instrText>
+      </w:r>
+      <w:r>
+        <w:rPr>
+          <w:color w:val="FF0000"/>
+        </w:rPr>
+      </w:r>
+      <w:r>
+        <w:rPr>
+          <w:color w:val="FF0000"/>
+        </w:rPr>
+        <w:fldChar w:fldCharType="separate"/>
+      </w:r>
+      <w:r>
+        <w:br/>
+        <w:t xml:space="preserve">Sl. </w:t>
+      </w:r>
+      <w:r>
+        <w:rPr>
+          <w:noProof/>
+        </w:rPr>
+        <w:t>2</w:t>
+      </w:r>
+      <w:r>
+        <w:t>.</w:t>
+      </w:r>
+      <w:r>
+        <w:rPr>
+          <w:noProof/>
+        </w:rPr>
+        <w:t>41</w:t>
+      </w:r>
+      <w:r>
+        <w:rPr>
+          <w:color w:val="FF0000"/>
+        </w:rPr>
+        <w:fldChar w:fldCharType="end"/>
+      </w:r>
+      <w:r>
+        <w:t>.</w:t>
+      </w:r>
+      <w:r>
+        <w:t xml:space="preserve"> Ukoliko nema ni jedne osobe, prikazuje se poruka o grešci kao na slici </w:t>
+      </w:r>
+      <w:r>
+        <w:fldChar w:fldCharType="begin"/>
+      </w:r>
+      <w:r>
+        <w:instrText xml:space="preserve"> REF _Ref389685599 \h </w:instrText>
+      </w:r>
+      <w:r>
+        <w:fldChar w:fldCharType="separate"/>
+      </w:r>
+      <w:r>
+        <w:t xml:space="preserve">Sl. </w:t>
+      </w:r>
+      <w:r>
+        <w:rPr>
+          <w:noProof/>
+        </w:rPr>
+        <w:t>2</w:t>
+      </w:r>
+      <w:r>
+        <w:t>.</w:t>
+      </w:r>
+      <w:r>
+        <w:rPr>
+          <w:noProof/>
+        </w:rPr>
+        <w:t>42</w:t>
+      </w:r>
+      <w:r>
+        <w:fldChar w:fldCharType="end"/>
+      </w:r>
+      <w:r>
+        <w:t>.</w:t>
+      </w:r>
+    </w:p>
+    <w:p>
+      <w:pPr>
+        <w:keepNext/>
+        <w:spacing w:after="0" w:line="240" w:lineRule="auto"/>
+        <w:ind w:firstLine="0"/>
+        <w:jc w:val="left"/>
+      </w:pPr>
+      <w:r>
+        <w:rPr>
+          <w:i/>
+        </w:rPr>
+        <w:lastRenderedPageBreak/>
+        <w:pict>
+          <v:shape id="_x0000_i1026" type="#_x0000_t75" style="width:453.75pt;height:244.55pt">
+            <v:imagedata r:id="rId47" o:title="kontakt-osobe-pretraga"/>
+          </v:shape>
+        </w:pict>
+      </w:r>
+    </w:p>
+    <w:p>
+      <w:pPr>
+        <w:pStyle w:val="Caption"/>
+      </w:pPr>
+      <w:bookmarkStart w:id="47" w:name="_Ref389684481"/>
+      <w:r>
+        <w:br/>
+      </w:r>
+      <w:r>
+        <w:t xml:space="preserve">Sl. </w:t>
+      </w:r>
+      <w:r>
+        <w:fldChar w:fldCharType="begin"/>
+      </w:r>
+      <w:r>
+        <w:instrText xml:space="preserve"> STYLEREF 1 \s </w:instrText>
+      </w:r>
+      <w:r>
+        <w:fldChar w:fldCharType="separate"/>
+      </w:r>
+      <w:r>
+        <w:rPr>
+          <w:noProof/>
+        </w:rPr>
+        <w:t>2</w:t>
+      </w:r>
+      <w:r>
+        <w:fldChar w:fldCharType="end"/>
+      </w:r>
+      <w:r>
+        <w:t>.</w:t>
+      </w:r>
+      <w:r>
+        <w:fldChar w:fldCharType="begin"/>
+      </w:r>
+      <w:r>
+        <w:instrText xml:space="preserve"> SEQ Sl. \* ARABIC \s 1 </w:instrText>
+      </w:r>
+      <w:r>
+        <w:fldChar w:fldCharType="separate"/>
+      </w:r>
+      <w:r>
+        <w:rPr>
+          <w:noProof/>
+        </w:rPr>
+        <w:t>38</w:t>
+      </w:r>
+      <w:r>
+        <w:fldChar w:fldCharType="end"/>
+      </w:r>
+      <w:bookmarkEnd w:id="47"/>
+      <w:r>
+        <w:t xml:space="preserve"> Pretraga kontakt osoba</w:t>
+      </w:r>
+    </w:p>
+    <w:p/>
+    <w:p>
+      <w:pPr>
+        <w:keepNext/>
+        <w:ind w:firstLine="0"/>
+        <w:jc w:val="left"/>
+      </w:pPr>
+      <w:r>
+        <w:pict>
+          <v:shape id="_x0000_i1029" type="#_x0000_t75" style="width:453.75pt;height:244.55pt">
+            <v:imagedata r:id="rId48" o:title="kontakt-osobe-result"/>
+          </v:shape>
+        </w:pict>
+      </w:r>
+    </w:p>
+    <w:p>
+      <w:pPr>
+        <w:pStyle w:val="Caption"/>
+      </w:pPr>
+      <w:bookmarkStart w:id="48" w:name="_Ref389685385"/>
+      <w:r>
+        <w:t xml:space="preserve">Sl. </w:t>
+      </w:r>
+      <w:r>
+        <w:fldChar w:fldCharType="begin"/>
+      </w:r>
+      <w:r>
+        <w:instrText xml:space="preserve"> STYLEREF 1 \s </w:instrText>
+      </w:r>
+      <w:r>
+        <w:fldChar w:fldCharType="separate"/>
+      </w:r>
+      <w:r>
+        <w:rPr>
+          <w:noProof/>
+        </w:rPr>
+        <w:t>2</w:t>
+      </w:r>
+      <w:r>
+        <w:fldChar w:fldCharType="end"/>
+      </w:r>
+      <w:r>
+        <w:t>.</w:t>
+      </w:r>
+      <w:r>
+        <w:fldChar w:fldCharType="begin"/>
+      </w:r>
+      <w:r>
+        <w:instrText xml:space="preserve"> SEQ Sl. \* ARABIC \s 1 </w:instrText>
+      </w:r>
+      <w:r>
+        <w:fldChar w:fldCharType="separate"/>
+      </w:r>
+      <w:r>
+        <w:rPr>
+          <w:noProof/>
+        </w:rPr>
+        <w:t>39</w:t>
+      </w:r>
+      <w:r>
+        <w:fldChar w:fldCharType="end"/>
+      </w:r>
+      <w:bookmarkEnd w:id="48"/>
+      <w:r>
+        <w:t xml:space="preserve"> Rezultati pretrage</w:t>
+      </w:r>
+    </w:p>
+    <w:p>
+      <w:pPr>
+        <w:keepNext/>
+        <w:spacing w:after="0" w:line="240" w:lineRule="auto"/>
+        <w:ind w:firstLine="0"/>
+        <w:jc w:val="left"/>
+      </w:pPr>
+      <w:r>
+        <w:lastRenderedPageBreak/>
+        <w:pict>
+          <v:shape id="_x0000_i1030" type="#_x0000_t75" style="width:453.75pt;height:244.55pt">
+            <v:imagedata r:id="rId49" o:title="kontakt-osobe-nema-pretraga"/>
+          </v:shape>
+        </w:pict>
+      </w:r>
+    </w:p>
+    <w:p>
+      <w:pPr>
+        <w:pStyle w:val="Caption"/>
+      </w:pPr>
+      <w:bookmarkStart w:id="49" w:name="_Ref389685533"/>
+      <w:r>
+        <w:br/>
+      </w:r>
+      <w:r>
+        <w:t xml:space="preserve">Sl. </w:t>
+      </w:r>
+      <w:r>
+        <w:fldChar w:fldCharType="begin"/>
+      </w:r>
+      <w:r>
+        <w:instrText xml:space="preserve"> STYLEREF 1 \s </w:instrText>
+      </w:r>
+      <w:r>
+        <w:fldChar w:fldCharType="separate"/>
+      </w:r>
+      <w:r>
+        <w:rPr>
+          <w:noProof/>
+        </w:rPr>
+        <w:t>2</w:t>
+      </w:r>
+      <w:r>
+        <w:fldChar w:fldCharType="end"/>
+      </w:r>
+      <w:r>
+        <w:t>.</w:t>
+      </w:r>
+      <w:r>
+        <w:fldChar w:fldCharType="begin"/>
+      </w:r>
+      <w:r>
+        <w:instrText xml:space="preserve"> SEQ Sl. \* ARABIC \s 1 </w:instrText>
+      </w:r>
+      <w:r>
+        <w:fldChar w:fldCharType="separate"/>
+      </w:r>
+      <w:r>
+        <w:rPr>
+          <w:noProof/>
+        </w:rPr>
+        <w:t>40</w:t>
+      </w:r>
+      <w:r>
+        <w:fldChar w:fldCharType="end"/>
+      </w:r>
+      <w:bookmarkEnd w:id="49"/>
+      <w:r>
+        <w:t xml:space="preserve"> Nema rezultata pretrage</w:t>
+      </w:r>
+    </w:p>
+    <w:p/>
+    <w:p>
+      <w:pPr>
+        <w:keepNext/>
+        <w:spacing w:after="0" w:line="240" w:lineRule="auto"/>
+        <w:ind w:firstLine="0"/>
+        <w:jc w:val="left"/>
+      </w:pPr>
+      <w:r>
+        <w:rPr>
+          <w:i/>
           <w:noProof/>
           <w:lang w:val="hr-HR" w:eastAsia="hr-HR"/>
         </w:rPr>
         <w:drawing>
-          <wp:inline distT="0" distB="0" distL="0" distR="0" wp14:anchorId="02FCE905" wp14:editId="3B841406">
-            <wp:extent cx="5760720" cy="3107055"/>
-            <wp:effectExtent l="0" t="0" r="0" b="0"/>
-            <wp:docPr id="46" name="Picture 46"/>
+          <wp:inline distT="0" distB="0" distL="0" distR="0" wp14:anchorId="47DE8AA6" wp14:editId="3F79EA75">
+            <wp:extent cx="5762625" cy="3105785"/>
+            <wp:effectExtent l="0" t="0" r="9525" b="0"/>
+            <wp:docPr id="48" name="Picture 48" descr="C:\Users\Randy\AppData\Local\Microsoft\Windows\INetCache\Content.Word\kontakt-osobe-ispis.png"/>
             <wp:cNvGraphicFramePr>
               <a:graphicFrameLocks xmlns:a="http://schemas.openxmlformats.org/drawingml/2006/main" noChangeAspect="1"/>
             </wp:cNvGraphicFramePr>
@@ -7854,29 +8248,36 @@
               <a:graphicData uri="http://schemas.openxmlformats.org/drawingml/2006/picture">
                 <pic:pic xmlns:pic="http://schemas.openxmlformats.org/drawingml/2006/picture">
                   <pic:nvPicPr>
-                    <pic:cNvPr id="46" name="tvrtkeisponzori.png"/>
-                    <pic:cNvPicPr/>
+                    <pic:cNvPr id="0" name="Picture 32" descr="C:\Users\Randy\AppData\Local\Microsoft\Windows\INetCache\Content.Word\kontakt-osobe-ispis.png"/>
+                    <pic:cNvPicPr>
+                      <a:picLocks noChangeAspect="1" noChangeArrowheads="1"/>
+                    </pic:cNvPicPr>
                   </pic:nvPicPr>
                   <pic:blipFill>
-                    <a:blip r:embed="rId46" cstate="print">
+                    <a:blip r:embed="rId50" cstate="print">
                       <a:extLst>
                         <a:ext uri="{28A0092B-C50C-407E-A947-70E740481C1C}">
                           <a14:useLocalDpi xmlns:a14="http://schemas.microsoft.com/office/drawing/2010/main" val="0"/>
                         </a:ext>
                       </a:extLst>
                     </a:blip>
+                    <a:srcRect/>
                     <a:stretch>
                       <a:fillRect/>
                     </a:stretch>
                   </pic:blipFill>
-                  <pic:spPr>
+                  <pic:spPr bwMode="auto">
                     <a:xfrm>
                       <a:off x="0" y="0"/>
-                      <a:ext cx="5760720" cy="3107055"/>
+                      <a:ext cx="5762625" cy="3105785"/>
                     </a:xfrm>
                     <a:prstGeom prst="rect">
                       <a:avLst/>
                     </a:prstGeom>
+                    <a:noFill/>
+                    <a:ln>
+                      <a:noFill/>
+                    </a:ln>
                   </pic:spPr>
                 </pic:pic>
               </a:graphicData>
@@ -7889,68 +8290,249 @@
       <w:pPr>
         <w:pStyle w:val="Caption"/>
       </w:pPr>
-      <w:r>
-        <w:t xml:space="preserve">Sl. 2.8.1 </w:t>
-      </w:r>
-      <w:r>
-        <w:t>Upravljanje tvrtkama i sponzorima</w:t>
-      </w:r>
-    </w:p>
-    <w:p>
-      <w:pPr>
-        <w:pStyle w:val="Heading3"/>
-      </w:pPr>
-      <w:bookmarkStart w:id="45" w:name="_Ref389477122"/>
-      <w:r>
-        <w:t>Kontakt osobe</w:t>
-      </w:r>
-      <w:bookmarkEnd w:id="45"/>
-    </w:p>
-    <w:p>
-      <w:r>
-        <w:t xml:space="preserve">Odabirom opcije </w:t>
-      </w:r>
-      <w:r>
-        <w:rPr>
-          <w:i/>
-        </w:rPr>
-        <w:t>Kontakt osobe</w:t>
-      </w:r>
-      <w:r>
-        <w:t xml:space="preserve"> pojavljuje se prozor kao na slici 2.8.1.1.</w:t>
-      </w:r>
-      <w:r>
-        <w:t xml:space="preserve"> Kontakt osoba može pripadati nekoj tvrtki, mediju i/ili sponzoru. Unutar ove kartice je moguća pretraga kontakt osoba tako da se unese neki pojam pretrage (primjerice ime osobe) ili da se odabere tvrtka, sponzor i/ili medij. Druga opcija je kliknuti na gumb </w:t>
-      </w:r>
-      <w:r>
-        <w:rPr>
-          <w:i/>
-        </w:rPr>
-        <w:t>Prikaži sve kontakt osobe</w:t>
-      </w:r>
-      <w:r>
-        <w:t xml:space="preserve"> </w:t>
-      </w:r>
-      <w:bookmarkStart w:id="46" w:name="_GoBack"/>
-      <w:bookmarkEnd w:id="46"/>
-    </w:p>
+      <w:bookmarkStart w:id="50" w:name="_Ref389685545"/>
+      <w:r>
+        <w:br/>
+      </w:r>
+      <w:r>
+        <w:t xml:space="preserve">Sl. </w:t>
+      </w:r>
+      <w:r>
+        <w:fldChar w:fldCharType="begin"/>
+      </w:r>
+      <w:r>
+        <w:instrText xml:space="preserve"> STYLEREF 1 \s </w:instrText>
+      </w:r>
+      <w:r>
+        <w:fldChar w:fldCharType="separate"/>
+      </w:r>
+      <w:r>
+        <w:rPr>
+          <w:noProof/>
+        </w:rPr>
+        <w:t>2</w:t>
+      </w:r>
+      <w:r>
+        <w:fldChar w:fldCharType="end"/>
+      </w:r>
+      <w:r>
+        <w:t>.</w:t>
+      </w:r>
+      <w:r>
+        <w:fldChar w:fldCharType="begin"/>
+      </w:r>
+      <w:r>
+        <w:instrText xml:space="preserve"> SEQ Sl. \* ARABIC \s 1 </w:instrText>
+      </w:r>
+      <w:r>
+        <w:fldChar w:fldCharType="separate"/>
+      </w:r>
+      <w:r>
+        <w:rPr>
+          <w:noProof/>
+        </w:rPr>
+        <w:t>41</w:t>
+      </w:r>
+      <w:r>
+        <w:fldChar w:fldCharType="end"/>
+      </w:r>
+      <w:bookmarkEnd w:id="50"/>
+      <w:r>
+        <w:t xml:space="preserve"> Prikaz svih kontakt osoba</w:t>
+      </w:r>
+    </w:p>
+    <w:p/>
+    <w:p/>
     <w:p>
       <w:pPr>
         <w:keepNext/>
         <w:ind w:firstLine="0"/>
-        <w:jc w:val="center"/>
-      </w:pPr>
-      <w:r>
-        <w:rPr>
+      </w:pPr>
+      <w:r>
+        <w:lastRenderedPageBreak/>
+        <w:pict>
+          <v:shape id="_x0000_i1031" type="#_x0000_t75" style="width:453.75pt;height:244.55pt">
+            <v:imagedata r:id="rId51" o:title="kontakt-osobe-nema"/>
+          </v:shape>
+        </w:pict>
+      </w:r>
+    </w:p>
+    <w:p>
+      <w:pPr>
+        <w:pStyle w:val="Caption"/>
+      </w:pPr>
+      <w:bookmarkStart w:id="51" w:name="_Ref389685599"/>
+      <w:r>
+        <w:t xml:space="preserve">Sl. </w:t>
+      </w:r>
+      <w:r>
+        <w:fldChar w:fldCharType="begin"/>
+      </w:r>
+      <w:r>
+        <w:instrText xml:space="preserve"> STYLEREF 1 \s </w:instrText>
+      </w:r>
+      <w:r>
+        <w:fldChar w:fldCharType="separate"/>
+      </w:r>
+      <w:r>
+        <w:rPr>
+          <w:noProof/>
+        </w:rPr>
+        <w:t>2</w:t>
+      </w:r>
+      <w:r>
+        <w:fldChar w:fldCharType="end"/>
+      </w:r>
+      <w:r>
+        <w:t>.</w:t>
+      </w:r>
+      <w:r>
+        <w:fldChar w:fldCharType="begin"/>
+      </w:r>
+      <w:r>
+        <w:instrText xml:space="preserve"> SEQ Sl. \* ARABIC \s 1 </w:instrText>
+      </w:r>
+      <w:r>
+        <w:fldChar w:fldCharType="separate"/>
+      </w:r>
+      <w:r>
+        <w:rPr>
+          <w:noProof/>
+        </w:rPr>
+        <w:t>42</w:t>
+      </w:r>
+      <w:r>
+        <w:fldChar w:fldCharType="end"/>
+      </w:r>
+      <w:bookmarkEnd w:id="51"/>
+      <w:r>
+        <w:t xml:space="preserve"> Nema kontakt osoba</w:t>
+      </w:r>
+    </w:p>
+    <w:p/>
+    <w:p>
+      <w:r>
+        <w:t xml:space="preserve">Dodavanje kontakt osobe je moguće klikom na gumb </w:t>
+      </w:r>
+      <w:r>
+        <w:rPr>
+          <w:i/>
+        </w:rPr>
+        <w:t>Dodaj kontakt osobu</w:t>
+      </w:r>
+      <w:r>
+        <w:t xml:space="preserve"> koji se nalazi na pogledima koje prikazuju kontakt osobe (kao rezultat pretrage, ili sve kontakt osobe), kao i na pogledu za pretraživanje kontakt osoba. Pojavljuje se obrazac, kao na slici</w:t>
+      </w:r>
+      <w:r>
+        <w:rPr>
+          <w:color w:val="FF0000"/>
+        </w:rPr>
+        <w:t xml:space="preserve"> </w:t>
+      </w:r>
+      <w:r>
+        <w:rPr>
+          <w:color w:val="FF0000"/>
+        </w:rPr>
+        <w:fldChar w:fldCharType="begin"/>
+      </w:r>
+      <w:r>
+        <w:rPr>
+          <w:color w:val="FF0000"/>
+        </w:rPr>
+        <w:instrText xml:space="preserve"> REF _Ref389685765 \h </w:instrText>
+      </w:r>
+      <w:r>
+        <w:rPr>
+          <w:color w:val="FF0000"/>
+        </w:rPr>
+      </w:r>
+      <w:r>
+        <w:rPr>
+          <w:color w:val="FF0000"/>
+        </w:rPr>
+        <w:fldChar w:fldCharType="separate"/>
+      </w:r>
+      <w:r>
+        <w:br/>
+        <w:t xml:space="preserve">Sl. </w:t>
+      </w:r>
+      <w:r>
+        <w:rPr>
+          <w:noProof/>
+        </w:rPr>
+        <w:t>2</w:t>
+      </w:r>
+      <w:r>
+        <w:t>.</w:t>
+      </w:r>
+      <w:r>
+        <w:rPr>
+          <w:noProof/>
+        </w:rPr>
+        <w:t>43</w:t>
+      </w:r>
+      <w:r>
+        <w:rPr>
+          <w:color w:val="FF0000"/>
+        </w:rPr>
+        <w:fldChar w:fldCharType="end"/>
+      </w:r>
+      <w:r>
+        <w:t>, u koji je potrebno unijeti tražene podatke. Ime i prezime su obavezna polja, te je isto tako obavezno odabrati barem jednu tvrtku, sponzora ili medij. Obrazac korisniku omogućava unos više brojeva mobitela i e-mail adresa. U slučaju neispravnog unosa, pored određenih polja će se prikazati poruka o grešci (</w:t>
+      </w:r>
+      <w:r>
+        <w:fldChar w:fldCharType="begin"/>
+      </w:r>
+      <w:r>
+        <w:instrText xml:space="preserve"> REF _Ref389685848 \h </w:instrText>
+      </w:r>
+      <w:r>
+        <w:fldChar w:fldCharType="separate"/>
+      </w:r>
+      <w:r>
+        <w:t xml:space="preserve">Sl. </w:t>
+      </w:r>
+      <w:r>
+        <w:rPr>
+          <w:noProof/>
+        </w:rPr>
+        <w:t>2</w:t>
+      </w:r>
+      <w:r>
+        <w:t>.</w:t>
+      </w:r>
+      <w:r>
+        <w:rPr>
+          <w:noProof/>
+        </w:rPr>
+        <w:t>44</w:t>
+      </w:r>
+      <w:r>
+        <w:fldChar w:fldCharType="end"/>
+      </w:r>
+      <w:r>
+        <w:t>) prije slanja podataka na server. U suprotnom, sustav korisnika vraća na naslovnu stranicu i prikazuje poruku o uspjehu.</w:t>
+      </w:r>
+    </w:p>
+    <w:p>
+      <w:pPr>
+        <w:keepNext/>
+        <w:spacing w:after="0" w:line="240" w:lineRule="auto"/>
+        <w:ind w:firstLine="0"/>
+        <w:jc w:val="left"/>
+      </w:pPr>
+      <w:r>
+        <w:rPr>
+          <w:i/>
           <w:noProof/>
           <w:lang w:val="hr-HR" w:eastAsia="hr-HR"/>
         </w:rPr>
         <w:lastRenderedPageBreak/>
         <w:drawing>
-          <wp:inline distT="0" distB="0" distL="0" distR="0" wp14:anchorId="2894F9A4" wp14:editId="7639C9FD">
-            <wp:extent cx="5760720" cy="3112770"/>
-            <wp:effectExtent l="0" t="0" r="0" b="0"/>
-            <wp:docPr id="47" name="Picture 47"/>
+          <wp:inline distT="0" distB="0" distL="0" distR="0">
+            <wp:extent cx="5762625" cy="3105785"/>
+            <wp:effectExtent l="0" t="0" r="9525" b="0"/>
+            <wp:docPr id="50" name="Picture 50" descr="C:\Users\Randy\AppData\Local\Microsoft\Windows\INetCache\Content.Word\dodaj-kontakt-osobu.png"/>
             <wp:cNvGraphicFramePr>
               <a:graphicFrameLocks xmlns:a="http://schemas.openxmlformats.org/drawingml/2006/main" noChangeAspect="1"/>
             </wp:cNvGraphicFramePr>
@@ -7958,29 +8540,36 @@
               <a:graphicData uri="http://schemas.openxmlformats.org/drawingml/2006/picture">
                 <pic:pic xmlns:pic="http://schemas.openxmlformats.org/drawingml/2006/picture">
                   <pic:nvPicPr>
-                    <pic:cNvPr id="47" name="kontakt-osobe.png"/>
-                    <pic:cNvPicPr/>
+                    <pic:cNvPr id="0" name="Picture 88" descr="C:\Users\Randy\AppData\Local\Microsoft\Windows\INetCache\Content.Word\dodaj-kontakt-osobu.png"/>
+                    <pic:cNvPicPr>
+                      <a:picLocks noChangeAspect="1" noChangeArrowheads="1"/>
+                    </pic:cNvPicPr>
                   </pic:nvPicPr>
                   <pic:blipFill>
-                    <a:blip r:embed="rId47" cstate="print">
+                    <a:blip r:embed="rId52" cstate="print">
                       <a:extLst>
                         <a:ext uri="{28A0092B-C50C-407E-A947-70E740481C1C}">
                           <a14:useLocalDpi xmlns:a14="http://schemas.microsoft.com/office/drawing/2010/main" val="0"/>
                         </a:ext>
                       </a:extLst>
                     </a:blip>
+                    <a:srcRect/>
                     <a:stretch>
                       <a:fillRect/>
                     </a:stretch>
                   </pic:blipFill>
-                  <pic:spPr>
+                  <pic:spPr bwMode="auto">
                     <a:xfrm>
                       <a:off x="0" y="0"/>
-                      <a:ext cx="5760720" cy="3112770"/>
+                      <a:ext cx="5762625" cy="3105785"/>
                     </a:xfrm>
                     <a:prstGeom prst="rect">
                       <a:avLst/>
                     </a:prstGeom>
+                    <a:noFill/>
+                    <a:ln>
+                      <a:noFill/>
+                    </a:ln>
                   </pic:spPr>
                 </pic:pic>
               </a:graphicData>
@@ -7992,18 +8581,397 @@
     <w:p>
       <w:pPr>
         <w:pStyle w:val="Caption"/>
+      </w:pPr>
+      <w:bookmarkStart w:id="52" w:name="_Ref389685765"/>
+      <w:r>
+        <w:br/>
+      </w:r>
+      <w:r>
+        <w:t xml:space="preserve">Sl. </w:t>
+      </w:r>
+      <w:r>
+        <w:fldChar w:fldCharType="begin"/>
+      </w:r>
+      <w:r>
+        <w:instrText xml:space="preserve"> STYLEREF 1 \s </w:instrText>
+      </w:r>
+      <w:r>
+        <w:fldChar w:fldCharType="separate"/>
+      </w:r>
+      <w:r>
+        <w:rPr>
+          <w:noProof/>
+        </w:rPr>
+        <w:t>2</w:t>
+      </w:r>
+      <w:r>
+        <w:fldChar w:fldCharType="end"/>
+      </w:r>
+      <w:r>
+        <w:t>.</w:t>
+      </w:r>
+      <w:r>
+        <w:fldChar w:fldCharType="begin"/>
+      </w:r>
+      <w:r>
+        <w:instrText xml:space="preserve"> SEQ Sl. \* ARABIC \s 1 </w:instrText>
+      </w:r>
+      <w:r>
+        <w:fldChar w:fldCharType="separate"/>
+      </w:r>
+      <w:r>
+        <w:rPr>
+          <w:noProof/>
+        </w:rPr>
+        <w:t>43</w:t>
+      </w:r>
+      <w:r>
+        <w:fldChar w:fldCharType="end"/>
+      </w:r>
+      <w:bookmarkEnd w:id="52"/>
+      <w:r>
+        <w:t xml:space="preserve"> Dodavanje kontakt osobe</w:t>
+      </w:r>
+    </w:p>
+    <w:p/>
+    <w:p>
+      <w:pPr>
+        <w:keepNext/>
+        <w:ind w:firstLine="0"/>
+      </w:pPr>
+      <w:r>
+        <w:rPr>
+          <w:noProof/>
+          <w:lang w:val="hr-HR" w:eastAsia="hr-HR"/>
+        </w:rPr>
+        <w:drawing>
+          <wp:inline distT="0" distB="0" distL="0" distR="0">
+            <wp:extent cx="5762625" cy="3105785"/>
+            <wp:effectExtent l="0" t="0" r="9525" b="0"/>
+            <wp:docPr id="51" name="Picture 51" descr="C:\Users\Randy\AppData\Local\Microsoft\Windows\INetCache\Content.Word\kontakt-osobe-neispravanunos.png"/>
+            <wp:cNvGraphicFramePr>
+              <a:graphicFrameLocks xmlns:a="http://schemas.openxmlformats.org/drawingml/2006/main" noChangeAspect="1"/>
+            </wp:cNvGraphicFramePr>
+            <a:graphic xmlns:a="http://schemas.openxmlformats.org/drawingml/2006/main">
+              <a:graphicData uri="http://schemas.openxmlformats.org/drawingml/2006/picture">
+                <pic:pic xmlns:pic="http://schemas.openxmlformats.org/drawingml/2006/picture">
+                  <pic:nvPicPr>
+                    <pic:cNvPr id="0" name="Picture 90" descr="C:\Users\Randy\AppData\Local\Microsoft\Windows\INetCache\Content.Word\kontakt-osobe-neispravanunos.png"/>
+                    <pic:cNvPicPr>
+                      <a:picLocks noChangeAspect="1" noChangeArrowheads="1"/>
+                    </pic:cNvPicPr>
+                  </pic:nvPicPr>
+                  <pic:blipFill>
+                    <a:blip r:embed="rId53" cstate="print">
+                      <a:extLst>
+                        <a:ext uri="{28A0092B-C50C-407E-A947-70E740481C1C}">
+                          <a14:useLocalDpi xmlns:a14="http://schemas.microsoft.com/office/drawing/2010/main" val="0"/>
+                        </a:ext>
+                      </a:extLst>
+                    </a:blip>
+                    <a:srcRect/>
+                    <a:stretch>
+                      <a:fillRect/>
+                    </a:stretch>
+                  </pic:blipFill>
+                  <pic:spPr bwMode="auto">
+                    <a:xfrm>
+                      <a:off x="0" y="0"/>
+                      <a:ext cx="5762625" cy="3105785"/>
+                    </a:xfrm>
+                    <a:prstGeom prst="rect">
+                      <a:avLst/>
+                    </a:prstGeom>
+                    <a:noFill/>
+                    <a:ln>
+                      <a:noFill/>
+                    </a:ln>
+                  </pic:spPr>
+                </pic:pic>
+              </a:graphicData>
+            </a:graphic>
+          </wp:inline>
+        </w:drawing>
+      </w:r>
+    </w:p>
+    <w:p>
+      <w:pPr>
+        <w:pStyle w:val="Caption"/>
+      </w:pPr>
+      <w:bookmarkStart w:id="53" w:name="_Ref389685848"/>
+      <w:r>
+        <w:t xml:space="preserve">Sl. </w:t>
+      </w:r>
+      <w:r>
+        <w:fldChar w:fldCharType="begin"/>
+      </w:r>
+      <w:r>
+        <w:instrText xml:space="preserve"> STYLEREF 1 \s </w:instrText>
+      </w:r>
+      <w:r>
+        <w:fldChar w:fldCharType="separate"/>
+      </w:r>
+      <w:r>
+        <w:rPr>
+          <w:noProof/>
+        </w:rPr>
+        <w:t>2</w:t>
+      </w:r>
+      <w:r>
+        <w:fldChar w:fldCharType="end"/>
+      </w:r>
+      <w:r>
+        <w:t>.</w:t>
+      </w:r>
+      <w:r>
+        <w:fldChar w:fldCharType="begin"/>
+      </w:r>
+      <w:r>
+        <w:instrText xml:space="preserve"> SEQ Sl. \* ARABIC \s 1 </w:instrText>
+      </w:r>
+      <w:r>
+        <w:fldChar w:fldCharType="separate"/>
+      </w:r>
+      <w:r>
+        <w:rPr>
+          <w:noProof/>
+        </w:rPr>
+        <w:t>44</w:t>
+      </w:r>
+      <w:r>
+        <w:fldChar w:fldCharType="end"/>
+      </w:r>
+      <w:bookmarkEnd w:id="53"/>
+      <w:r>
+        <w:t xml:space="preserve"> Neispravan unos podataka</w:t>
+      </w:r>
+    </w:p>
+    <w:p/>
+    <w:p>
+      <w:r>
+        <w:t xml:space="preserve">U prozoru koji prikazuje kontakt osobe postoje tri opcije za svaki zapis: </w:t>
+      </w:r>
+      <w:r>
         <w:rPr>
           <w:i/>
         </w:rPr>
-      </w:pPr>
-      <w:r>
-        <w:t xml:space="preserve">Sl. 2.8.1.1 Prozor pogleda </w:t>
+        <w:t>Prikaži detalje</w:t>
+      </w:r>
+      <w:r>
+        <w:t xml:space="preserve">, </w:t>
       </w:r>
       <w:r>
         <w:rPr>
           <w:i/>
         </w:rPr>
-        <w:t>Kontakt osobe</w:t>
+        <w:t>Uredi</w:t>
+      </w:r>
+      <w:r>
+        <w:t xml:space="preserve"> i </w:t>
+      </w:r>
+      <w:r>
+        <w:rPr>
+          <w:i/>
+        </w:rPr>
+        <w:t>Obriši</w:t>
+      </w:r>
+      <w:r>
+        <w:t xml:space="preserve">. Klikom na </w:t>
+      </w:r>
+      <w:r>
+        <w:rPr>
+          <w:i/>
+        </w:rPr>
+        <w:t>Prikaži detalje</w:t>
+      </w:r>
+      <w:r>
+        <w:t xml:space="preserve"> se pojavljuje prozor kao na</w:t>
+      </w:r>
+      <w:r>
+        <w:rPr>
+          <w:color w:val="FF0000"/>
+        </w:rPr>
+        <w:t xml:space="preserve"> </w:t>
+      </w:r>
+      <w:r>
+        <w:rPr>
+          <w:color w:val="FF0000"/>
+        </w:rPr>
+        <w:fldChar w:fldCharType="begin"/>
+      </w:r>
+      <w:r>
+        <w:rPr>
+          <w:color w:val="FF0000"/>
+        </w:rPr>
+        <w:instrText xml:space="preserve"> REF _Ref389688561 \h </w:instrText>
+      </w:r>
+      <w:r>
+        <w:rPr>
+          <w:color w:val="FF0000"/>
+        </w:rPr>
+      </w:r>
+      <w:r>
+        <w:rPr>
+          <w:color w:val="FF0000"/>
+        </w:rPr>
+        <w:fldChar w:fldCharType="separate"/>
+      </w:r>
+      <w:r>
+        <w:br/>
+        <w:t xml:space="preserve">Sl. </w:t>
+      </w:r>
+      <w:r>
+        <w:rPr>
+          <w:noProof/>
+        </w:rPr>
+        <w:t>2</w:t>
+      </w:r>
+      <w:r>
+        <w:t>.</w:t>
+      </w:r>
+      <w:r>
+        <w:rPr>
+          <w:noProof/>
+        </w:rPr>
+        <w:t>45</w:t>
+      </w:r>
+      <w:r>
+        <w:rPr>
+          <w:color w:val="FF0000"/>
+        </w:rPr>
+        <w:fldChar w:fldCharType="end"/>
+      </w:r>
+      <w:r>
+        <w:t xml:space="preserve">. Klikom na </w:t>
+      </w:r>
+      <w:r>
+        <w:rPr>
+          <w:i/>
+        </w:rPr>
+        <w:t>Uredi</w:t>
+      </w:r>
+      <w:r>
+        <w:t xml:space="preserve"> prikazuje se obrazac kao na</w:t>
+      </w:r>
+      <w:r>
+        <w:rPr>
+          <w:color w:val="FF0000"/>
+        </w:rPr>
+        <w:t xml:space="preserve"> </w:t>
+      </w:r>
+      <w:r>
+        <w:rPr>
+          <w:color w:val="FF0000"/>
+        </w:rPr>
+        <w:fldChar w:fldCharType="begin"/>
+      </w:r>
+      <w:r>
+        <w:rPr>
+          <w:color w:val="FF0000"/>
+        </w:rPr>
+        <w:instrText xml:space="preserve"> REF _Ref389685765 \h </w:instrText>
+      </w:r>
+      <w:r>
+        <w:rPr>
+          <w:color w:val="FF0000"/>
+        </w:rPr>
+      </w:r>
+      <w:r>
+        <w:rPr>
+          <w:color w:val="FF0000"/>
+        </w:rPr>
+        <w:fldChar w:fldCharType="separate"/>
+      </w:r>
+      <w:r>
+        <w:br/>
+        <w:t xml:space="preserve">Sl. </w:t>
+      </w:r>
+      <w:r>
+        <w:rPr>
+          <w:noProof/>
+        </w:rPr>
+        <w:t>2</w:t>
+      </w:r>
+      <w:r>
+        <w:t>.</w:t>
+      </w:r>
+      <w:r>
+        <w:rPr>
+          <w:noProof/>
+        </w:rPr>
+        <w:t>43</w:t>
+      </w:r>
+      <w:r>
+        <w:rPr>
+          <w:color w:val="FF0000"/>
+        </w:rPr>
+        <w:fldChar w:fldCharType="end"/>
+      </w:r>
+      <w:r>
+        <w:t xml:space="preserve">, ali sa popunjenim podacima koje je moguće izmijeniti. Kao i kod dodavanja, </w:t>
+      </w:r>
+      <w:r>
+        <w:lastRenderedPageBreak/>
+        <w:t>u slučaju neispravnog unosa se prikazuje poruka o grešci pored polja ili nakon slanja podataka, a u slučaju uspješne izmjene korisnik se vraća na prozor s kontakt osobama, uz poruku o uspjehu.</w:t>
+      </w:r>
+      <w:r>
+        <w:t xml:space="preserve"> Klikom na </w:t>
+      </w:r>
+      <w:r>
+        <w:rPr>
+          <w:i/>
+        </w:rPr>
+        <w:t>Obriši</w:t>
+      </w:r>
+      <w:r>
+        <w:t xml:space="preserve"> se prikazuje prozor koji zahtjeva potvrdu od korisnika (</w:t>
+      </w:r>
+      <w:r>
+        <w:rPr>
+          <w:color w:val="FF0000"/>
+        </w:rPr>
+        <w:fldChar w:fldCharType="begin"/>
+      </w:r>
+      <w:r>
+        <w:instrText xml:space="preserve"> REF _Ref389688852 \h </w:instrText>
+      </w:r>
+      <w:r>
+        <w:rPr>
+          <w:color w:val="FF0000"/>
+        </w:rPr>
+      </w:r>
+      <w:r>
+        <w:rPr>
+          <w:color w:val="FF0000"/>
+        </w:rPr>
+        <w:fldChar w:fldCharType="separate"/>
+      </w:r>
+      <w:r>
+        <w:t xml:space="preserve">Sl. </w:t>
+      </w:r>
+      <w:r>
+        <w:rPr>
+          <w:noProof/>
+        </w:rPr>
+        <w:t>2</w:t>
+      </w:r>
+      <w:r>
+        <w:t>.</w:t>
+      </w:r>
+      <w:r>
+        <w:rPr>
+          <w:noProof/>
+        </w:rPr>
+        <w:t>46</w:t>
+      </w:r>
+      <w:r>
+        <w:rPr>
+          <w:color w:val="FF0000"/>
+        </w:rPr>
+        <w:fldChar w:fldCharType="end"/>
+      </w:r>
+      <w:r>
+        <w:t>).</w:t>
       </w:r>
     </w:p>
     <w:p>
@@ -8012,48 +8980,1788 @@
         <w:ind w:firstLine="0"/>
         <w:jc w:val="left"/>
         <w:rPr>
-          <w:b/>
-          <w:bCs/>
           <w:i/>
-          <w:sz w:val="18"/>
-          <w:szCs w:val="18"/>
-        </w:rPr>
+        </w:rPr>
+      </w:pPr>
+    </w:p>
+    <w:p>
+      <w:pPr>
+        <w:keepNext/>
+        <w:spacing w:after="0" w:line="240" w:lineRule="auto"/>
+        <w:ind w:firstLine="0"/>
+        <w:jc w:val="left"/>
       </w:pPr>
       <w:r>
         <w:rPr>
           <w:i/>
         </w:rPr>
-        <w:br w:type="page"/>
-      </w:r>
-    </w:p>
+        <w:pict>
+          <v:shape id="_x0000_i1027" type="#_x0000_t75" style="width:453.75pt;height:244.55pt">
+            <v:imagedata r:id="rId54" o:title="kontakt-osobe-detalji"/>
+          </v:shape>
+        </w:pict>
+      </w:r>
+    </w:p>
+    <w:p>
+      <w:pPr>
+        <w:pStyle w:val="Caption"/>
+        <w:rPr>
+          <w:i/>
+        </w:rPr>
+      </w:pPr>
+      <w:bookmarkStart w:id="54" w:name="_Ref389688561"/>
+      <w:r>
+        <w:br/>
+      </w:r>
+      <w:r>
+        <w:t xml:space="preserve">Sl. </w:t>
+      </w:r>
+      <w:r>
+        <w:fldChar w:fldCharType="begin"/>
+      </w:r>
+      <w:r>
+        <w:instrText xml:space="preserve"> STYLEREF 1 \s </w:instrText>
+      </w:r>
+      <w:r>
+        <w:fldChar w:fldCharType="separate"/>
+      </w:r>
+      <w:r>
+        <w:rPr>
+          <w:noProof/>
+        </w:rPr>
+        <w:t>2</w:t>
+      </w:r>
+      <w:r>
+        <w:fldChar w:fldCharType="end"/>
+      </w:r>
+      <w:r>
+        <w:t>.</w:t>
+      </w:r>
+      <w:r>
+        <w:fldChar w:fldCharType="begin"/>
+      </w:r>
+      <w:r>
+        <w:instrText xml:space="preserve"> SEQ Sl. \* ARABIC \s 1 </w:instrText>
+      </w:r>
+      <w:r>
+        <w:fldChar w:fldCharType="separate"/>
+      </w:r>
+      <w:r>
+        <w:rPr>
+          <w:noProof/>
+        </w:rPr>
+        <w:t>45</w:t>
+      </w:r>
+      <w:r>
+        <w:fldChar w:fldCharType="end"/>
+      </w:r>
+      <w:bookmarkEnd w:id="54"/>
+      <w:r>
+        <w:t xml:space="preserve"> Prikaz detalja kontakt osobe</w:t>
+      </w:r>
+    </w:p>
+    <w:p>
+      <w:pPr>
+        <w:spacing w:after="0" w:line="240" w:lineRule="auto"/>
+        <w:ind w:firstLine="0"/>
+        <w:jc w:val="left"/>
+        <w:rPr>
+          <w:i/>
+        </w:rPr>
+      </w:pPr>
+    </w:p>
+    <w:p>
+      <w:pPr>
+        <w:keepNext/>
+        <w:spacing w:after="0" w:line="240" w:lineRule="auto"/>
+        <w:ind w:firstLine="0"/>
+        <w:jc w:val="left"/>
+      </w:pPr>
+      <w:r>
+        <w:rPr>
+          <w:i/>
+        </w:rPr>
+        <w:pict>
+          <v:shape id="_x0000_i1028" type="#_x0000_t75" style="width:453.75pt;height:244.55pt">
+            <v:imagedata r:id="rId55" o:title="koristene-usluge-brisanje"/>
+          </v:shape>
+        </w:pict>
+      </w:r>
+    </w:p>
+    <w:p>
+      <w:pPr>
+        <w:pStyle w:val="Caption"/>
+        <w:rPr>
+          <w:i/>
+        </w:rPr>
+      </w:pPr>
+      <w:r>
+        <w:br/>
+      </w:r>
+      <w:bookmarkStart w:id="55" w:name="_Ref389688852"/>
+      <w:r>
+        <w:t xml:space="preserve">Sl. </w:t>
+      </w:r>
+      <w:r>
+        <w:fldChar w:fldCharType="begin"/>
+      </w:r>
+      <w:r>
+        <w:instrText xml:space="preserve"> STYLEREF 1 \s </w:instrText>
+      </w:r>
+      <w:r>
+        <w:fldChar w:fldCharType="separate"/>
+      </w:r>
+      <w:r>
+        <w:rPr>
+          <w:noProof/>
+        </w:rPr>
+        <w:t>2</w:t>
+      </w:r>
+      <w:r>
+        <w:fldChar w:fldCharType="end"/>
+      </w:r>
+      <w:r>
+        <w:t>.</w:t>
+      </w:r>
+      <w:r>
+        <w:fldChar w:fldCharType="begin"/>
+      </w:r>
+      <w:r>
+        <w:instrText xml:space="preserve"> SEQ Sl. \* ARABIC \s 1 </w:instrText>
+      </w:r>
+      <w:r>
+        <w:fldChar w:fldCharType="separate"/>
+      </w:r>
+      <w:r>
+        <w:rPr>
+          <w:noProof/>
+        </w:rPr>
+        <w:t>46</w:t>
+      </w:r>
+      <w:r>
+        <w:fldChar w:fldCharType="end"/>
+      </w:r>
+      <w:bookmarkEnd w:id="55"/>
+      <w:r>
+        <w:t xml:space="preserve"> Potvrda o brisanju kontakt osobe</w:t>
+      </w:r>
+    </w:p>
+    <w:p>
+      <w:pPr>
+        <w:spacing w:after="0" w:line="240" w:lineRule="auto"/>
+        <w:ind w:firstLine="0"/>
+        <w:jc w:val="left"/>
+        <w:rPr>
+          <w:i/>
+        </w:rPr>
+      </w:pPr>
+    </w:p>
+    <w:p>
+      <w:pPr>
+        <w:pStyle w:val="Heading3"/>
+      </w:pPr>
+      <w:r>
+        <w:lastRenderedPageBreak/>
+        <w:t>Tvrtke</w:t>
+      </w:r>
+    </w:p>
+    <w:p>
+      <w:pPr>
+        <w:jc w:val="left"/>
+      </w:pPr>
+      <w:r>
+        <w:t xml:space="preserve">Odabirom opcije </w:t>
+      </w:r>
+      <w:r>
+        <w:rPr>
+          <w:i/>
+        </w:rPr>
+        <w:t>Tvrtke</w:t>
+      </w:r>
+      <w:r>
+        <w:t xml:space="preserve"> </w:t>
+      </w:r>
+      <w:r>
+        <w:t>se, ukoliko postoje tvrtke u bazi podataka, pojavljuje p</w:t>
+      </w:r>
+      <w:r>
+        <w:t xml:space="preserve">rozor kao na slici </w:t>
+      </w:r>
+      <w:r>
+        <w:fldChar w:fldCharType="begin"/>
+      </w:r>
+      <w:r>
+        <w:instrText xml:space="preserve"> REF _Ref389689054 \h </w:instrText>
+      </w:r>
+      <w:r>
+        <w:fldChar w:fldCharType="separate"/>
+      </w:r>
+      <w:r>
+        <w:t xml:space="preserve">Sl. </w:t>
+      </w:r>
+      <w:r>
+        <w:rPr>
+          <w:noProof/>
+        </w:rPr>
+        <w:t>2</w:t>
+      </w:r>
+      <w:r>
+        <w:t>.</w:t>
+      </w:r>
+      <w:r>
+        <w:rPr>
+          <w:noProof/>
+        </w:rPr>
+        <w:t>47</w:t>
+      </w:r>
+      <w:r>
+        <w:fldChar w:fldCharType="end"/>
+      </w:r>
+      <w:r>
+        <w:fldChar w:fldCharType="begin"/>
+      </w:r>
+      <w:r>
+        <w:instrText xml:space="preserve"> REF _Ref389684481 \h </w:instrText>
+      </w:r>
+      <w:r>
+        <w:fldChar w:fldCharType="separate"/>
+      </w:r>
+      <w:r>
+        <w:br/>
+        <w:t xml:space="preserve">Sl. </w:t>
+      </w:r>
+      <w:r>
+        <w:rPr>
+          <w:noProof/>
+        </w:rPr>
+        <w:t>2</w:t>
+      </w:r>
+      <w:r>
+        <w:t>.</w:t>
+      </w:r>
+      <w:r>
+        <w:rPr>
+          <w:noProof/>
+        </w:rPr>
+        <w:t>38</w:t>
+      </w:r>
+      <w:r>
+        <w:fldChar w:fldCharType="end"/>
+      </w:r>
+      <w:r>
+        <w:t xml:space="preserve">, a ukoliko nema ni jedne tvrtke, pojavljuje se poruka s greškom, kao na slici </w:t>
+      </w:r>
+      <w:r>
+        <w:fldChar w:fldCharType="begin"/>
+      </w:r>
+      <w:r>
+        <w:instrText xml:space="preserve"> REF _Ref389689120 \h </w:instrText>
+      </w:r>
+      <w:r>
+        <w:fldChar w:fldCharType="separate"/>
+      </w:r>
+      <w:r>
+        <w:t xml:space="preserve">Sl. </w:t>
+      </w:r>
+      <w:r>
+        <w:rPr>
+          <w:noProof/>
+        </w:rPr>
+        <w:t>2</w:t>
+      </w:r>
+      <w:r>
+        <w:t>.</w:t>
+      </w:r>
+      <w:r>
+        <w:rPr>
+          <w:noProof/>
+        </w:rPr>
+        <w:t>48</w:t>
+      </w:r>
+      <w:r>
+        <w:fldChar w:fldCharType="end"/>
+      </w:r>
+      <w:r>
+        <w:t>.</w:t>
+      </w:r>
+    </w:p>
+    <w:p>
+      <w:pPr>
+        <w:keepNext/>
+        <w:ind w:firstLine="0"/>
+        <w:jc w:val="left"/>
+      </w:pPr>
+      <w:r>
+        <w:pict>
+          <v:shape id="_x0000_i1032" type="#_x0000_t75" style="width:453.75pt;height:244.55pt">
+            <v:imagedata r:id="rId56" o:title="tvrtke-popis"/>
+          </v:shape>
+        </w:pict>
+      </w:r>
+    </w:p>
+    <w:p>
+      <w:pPr>
+        <w:pStyle w:val="Caption"/>
+      </w:pPr>
+      <w:bookmarkStart w:id="56" w:name="_Ref389689054"/>
+      <w:r>
+        <w:t xml:space="preserve">Sl. </w:t>
+      </w:r>
+      <w:r>
+        <w:fldChar w:fldCharType="begin"/>
+      </w:r>
+      <w:r>
+        <w:instrText xml:space="preserve"> STYLEREF 1 \s </w:instrText>
+      </w:r>
+      <w:r>
+        <w:fldChar w:fldCharType="separate"/>
+      </w:r>
+      <w:r>
+        <w:rPr>
+          <w:noProof/>
+        </w:rPr>
+        <w:t>2</w:t>
+      </w:r>
+      <w:r>
+        <w:fldChar w:fldCharType="end"/>
+      </w:r>
+      <w:r>
+        <w:t>.</w:t>
+      </w:r>
+      <w:r>
+        <w:fldChar w:fldCharType="begin"/>
+      </w:r>
+      <w:r>
+        <w:instrText xml:space="preserve"> SEQ Sl. \* ARABIC \s 1 </w:instrText>
+      </w:r>
+      <w:r>
+        <w:fldChar w:fldCharType="separate"/>
+      </w:r>
+      <w:r>
+        <w:rPr>
+          <w:noProof/>
+        </w:rPr>
+        <w:t>47</w:t>
+      </w:r>
+      <w:r>
+        <w:fldChar w:fldCharType="end"/>
+      </w:r>
+      <w:bookmarkEnd w:id="56"/>
+      <w:r>
+        <w:t xml:space="preserve"> Prozor s popisom tvrtki</w:t>
+      </w:r>
+    </w:p>
+    <w:p>
+      <w:pPr>
+        <w:ind w:firstLine="0"/>
+      </w:pPr>
+    </w:p>
+    <w:p>
+      <w:pPr>
+        <w:keepNext/>
+        <w:ind w:firstLine="0"/>
+      </w:pPr>
+      <w:r>
+        <w:pict>
+          <v:shape id="_x0000_i1033" type="#_x0000_t75" style="width:453.75pt;height:243.85pt">
+            <v:imagedata r:id="rId57" o:title="usluge-tvrtki-nema"/>
+          </v:shape>
+        </w:pict>
+      </w:r>
+    </w:p>
+    <w:p>
+      <w:pPr>
+        <w:pStyle w:val="Caption"/>
+      </w:pPr>
+      <w:bookmarkStart w:id="57" w:name="_Ref389689120"/>
+      <w:r>
+        <w:t xml:space="preserve">Sl. </w:t>
+      </w:r>
+      <w:r>
+        <w:fldChar w:fldCharType="begin"/>
+      </w:r>
+      <w:r>
+        <w:instrText xml:space="preserve"> STYLEREF 1 \s </w:instrText>
+      </w:r>
+      <w:r>
+        <w:fldChar w:fldCharType="separate"/>
+      </w:r>
+      <w:r>
+        <w:rPr>
+          <w:noProof/>
+        </w:rPr>
+        <w:t>2</w:t>
+      </w:r>
+      <w:r>
+        <w:fldChar w:fldCharType="end"/>
+      </w:r>
+      <w:r>
+        <w:t>.</w:t>
+      </w:r>
+      <w:r>
+        <w:fldChar w:fldCharType="begin"/>
+      </w:r>
+      <w:r>
+        <w:instrText xml:space="preserve"> SEQ Sl. \* ARABIC \s 1 </w:instrText>
+      </w:r>
+      <w:r>
+        <w:fldChar w:fldCharType="separate"/>
+      </w:r>
+      <w:r>
+        <w:rPr>
+          <w:noProof/>
+        </w:rPr>
+        <w:t>48</w:t>
+      </w:r>
+      <w:r>
+        <w:fldChar w:fldCharType="end"/>
+      </w:r>
+      <w:bookmarkEnd w:id="57"/>
+      <w:r>
+        <w:t xml:space="preserve"> Nema tvrtka u bazi podataka</w:t>
+      </w:r>
+    </w:p>
+    <w:p>
+      <w:r>
+        <w:lastRenderedPageBreak/>
+        <w:t xml:space="preserve">Klikom na </w:t>
+      </w:r>
+      <w:r>
+        <w:rPr>
+          <w:i/>
+        </w:rPr>
+        <w:t>Dodaj novu tvrtku</w:t>
+      </w:r>
+      <w:r>
+        <w:t xml:space="preserve"> tablice pojavljuje se obrazac za unos nove tvrtke, kao na slici </w:t>
+      </w:r>
+      <w:r>
+        <w:fldChar w:fldCharType="begin"/>
+      </w:r>
+      <w:r>
+        <w:instrText xml:space="preserve"> REF _Ref389689520 \h </w:instrText>
+      </w:r>
+      <w:r>
+        <w:fldChar w:fldCharType="separate"/>
+      </w:r>
+      <w:r>
+        <w:t xml:space="preserve">Sl. </w:t>
+      </w:r>
+      <w:r>
+        <w:rPr>
+          <w:noProof/>
+        </w:rPr>
+        <w:t>2</w:t>
+      </w:r>
+      <w:r>
+        <w:t>.</w:t>
+      </w:r>
+      <w:r>
+        <w:rPr>
+          <w:noProof/>
+        </w:rPr>
+        <w:t>49</w:t>
+      </w:r>
+      <w:r>
+        <w:fldChar w:fldCharType="end"/>
+      </w:r>
+      <w:r>
+        <w:t>. Potrebno je upisati ime i adresu tvrtke.</w:t>
+      </w:r>
+      <w:r>
+        <w:t xml:space="preserve"> Ukoliko je uspješno dodana nova tvrtka, prikazuje se poruka o uspjehu kao na slici </w:t>
+      </w:r>
+      <w:r>
+        <w:fldChar w:fldCharType="begin"/>
+      </w:r>
+      <w:r>
+        <w:instrText xml:space="preserve"> REF _Ref389689589 \h </w:instrText>
+      </w:r>
+      <w:r>
+        <w:fldChar w:fldCharType="separate"/>
+      </w:r>
+      <w:r>
+        <w:t xml:space="preserve">Sl. </w:t>
+      </w:r>
+      <w:r>
+        <w:rPr>
+          <w:noProof/>
+        </w:rPr>
+        <w:t>2</w:t>
+      </w:r>
+      <w:r>
+        <w:t>.</w:t>
+      </w:r>
+      <w:r>
+        <w:rPr>
+          <w:noProof/>
+        </w:rPr>
+        <w:t>50</w:t>
+      </w:r>
+      <w:r>
+        <w:fldChar w:fldCharType="end"/>
+      </w:r>
+      <w:r>
+        <w:t>. U suprotnom se na isti način ispisuje poruka o grešci.</w:t>
+      </w:r>
+    </w:p>
+    <w:p>
+      <w:pPr>
+        <w:keepNext/>
+        <w:ind w:firstLine="0"/>
+      </w:pPr>
+      <w:r>
+        <w:pict>
+          <v:shape id="_x0000_i1034" type="#_x0000_t75" style="width:453.75pt;height:243.85pt">
+            <v:imagedata r:id="rId58" o:title="tvrtke-dodavanje"/>
+          </v:shape>
+        </w:pict>
+      </w:r>
+    </w:p>
+    <w:p>
+      <w:pPr>
+        <w:pStyle w:val="Caption"/>
+      </w:pPr>
+      <w:bookmarkStart w:id="58" w:name="_Ref389689520"/>
+      <w:r>
+        <w:t xml:space="preserve">Sl. </w:t>
+      </w:r>
+      <w:r>
+        <w:fldChar w:fldCharType="begin"/>
+      </w:r>
+      <w:r>
+        <w:instrText xml:space="preserve"> STYLEREF 1 \s </w:instrText>
+      </w:r>
+      <w:r>
+        <w:fldChar w:fldCharType="separate"/>
+      </w:r>
+      <w:r>
+        <w:rPr>
+          <w:noProof/>
+        </w:rPr>
+        <w:t>2</w:t>
+      </w:r>
+      <w:r>
+        <w:fldChar w:fldCharType="end"/>
+      </w:r>
+      <w:r>
+        <w:t>.</w:t>
+      </w:r>
+      <w:r>
+        <w:fldChar w:fldCharType="begin"/>
+      </w:r>
+      <w:r>
+        <w:instrText xml:space="preserve"> SEQ Sl. \* ARABIC \s 1 </w:instrText>
+      </w:r>
+      <w:r>
+        <w:fldChar w:fldCharType="separate"/>
+      </w:r>
+      <w:r>
+        <w:rPr>
+          <w:noProof/>
+        </w:rPr>
+        <w:t>49</w:t>
+      </w:r>
+      <w:r>
+        <w:fldChar w:fldCharType="end"/>
+      </w:r>
+      <w:bookmarkEnd w:id="58"/>
+      <w:r>
+        <w:t xml:space="preserve"> Dodavanje nove tvrtke</w:t>
+      </w:r>
+    </w:p>
+    <w:p/>
+    <w:p>
+      <w:pPr>
+        <w:keepNext/>
+        <w:ind w:firstLine="0"/>
+      </w:pPr>
+      <w:r>
+        <w:pict>
+          <v:shape id="_x0000_i1035" type="#_x0000_t75" style="width:453.75pt;height:244.55pt">
+            <v:imagedata r:id="rId59" o:title="tvrtke-uspjeh"/>
+          </v:shape>
+        </w:pict>
+      </w:r>
+    </w:p>
+    <w:p>
+      <w:pPr>
+        <w:pStyle w:val="Caption"/>
+      </w:pPr>
+      <w:bookmarkStart w:id="59" w:name="_Ref389689589"/>
+      <w:r>
+        <w:t xml:space="preserve">Sl. </w:t>
+      </w:r>
+      <w:r>
+        <w:fldChar w:fldCharType="begin"/>
+      </w:r>
+      <w:r>
+        <w:instrText xml:space="preserve"> STYLEREF 1 \s </w:instrText>
+      </w:r>
+      <w:r>
+        <w:fldChar w:fldCharType="separate"/>
+      </w:r>
+      <w:r>
+        <w:rPr>
+          <w:noProof/>
+        </w:rPr>
+        <w:t>2</w:t>
+      </w:r>
+      <w:r>
+        <w:fldChar w:fldCharType="end"/>
+      </w:r>
+      <w:r>
+        <w:t>.</w:t>
+      </w:r>
+      <w:r>
+        <w:fldChar w:fldCharType="begin"/>
+      </w:r>
+      <w:r>
+        <w:instrText xml:space="preserve"> SEQ Sl. \* ARABIC \s 1 </w:instrText>
+      </w:r>
+      <w:r>
+        <w:fldChar w:fldCharType="separate"/>
+      </w:r>
+      <w:r>
+        <w:rPr>
+          <w:noProof/>
+        </w:rPr>
+        <w:t>50</w:t>
+      </w:r>
+      <w:r>
+        <w:fldChar w:fldCharType="end"/>
+      </w:r>
+      <w:bookmarkEnd w:id="59"/>
+      <w:r>
+        <w:t xml:space="preserve"> Uspješno dodana nova tvrtka</w:t>
+      </w:r>
+    </w:p>
+    <w:p>
+      <w:r>
+        <w:lastRenderedPageBreak/>
+        <w:t xml:space="preserve">Klikom na </w:t>
+      </w:r>
+      <w:r>
+        <w:rPr>
+          <w:i/>
+        </w:rPr>
+        <w:t>Uredi</w:t>
+      </w:r>
+      <w:r>
+        <w:t xml:space="preserve"> se na mjestu zapisa o toj tvrtki pojavljuje obrazac za izmjenu podataka o tvrtki, kao na slici</w:t>
+      </w:r>
+      <w:r>
+        <w:t>. Analogno kao i kod dodavanja, ukoliko su podaci uspješno izmijenjeni, pojavljuje se poruka o uspjehu a u suprotnom, poruka o grešci.</w:t>
+      </w:r>
+    </w:p>
+    <w:p/>
+    <w:p>
+      <w:pPr>
+        <w:keepNext/>
+        <w:ind w:firstLine="0"/>
+      </w:pPr>
+      <w:r>
+        <w:pict>
+          <v:shape id="_x0000_i1036" type="#_x0000_t75" style="width:453.75pt;height:244.55pt">
+            <v:imagedata r:id="rId60" o:title="tvrtke-uredi"/>
+          </v:shape>
+        </w:pict>
+      </w:r>
+    </w:p>
+    <w:p>
+      <w:pPr>
+        <w:pStyle w:val="Caption"/>
+      </w:pPr>
+      <w:r>
+        <w:t xml:space="preserve">Sl. </w:t>
+      </w:r>
+      <w:r>
+        <w:fldChar w:fldCharType="begin"/>
+      </w:r>
+      <w:r>
+        <w:instrText xml:space="preserve"> STYLEREF 1 \s </w:instrText>
+      </w:r>
+      <w:r>
+        <w:fldChar w:fldCharType="separate"/>
+      </w:r>
+      <w:r>
+        <w:rPr>
+          <w:noProof/>
+        </w:rPr>
+        <w:t>2</w:t>
+      </w:r>
+      <w:r>
+        <w:fldChar w:fldCharType="end"/>
+      </w:r>
+      <w:r>
+        <w:t>.</w:t>
+      </w:r>
+      <w:r>
+        <w:fldChar w:fldCharType="begin"/>
+      </w:r>
+      <w:r>
+        <w:instrText xml:space="preserve"> SEQ Sl. \* ARABIC \s 1 </w:instrText>
+      </w:r>
+      <w:r>
+        <w:fldChar w:fldCharType="separate"/>
+      </w:r>
+      <w:r>
+        <w:rPr>
+          <w:noProof/>
+        </w:rPr>
+        <w:t>51</w:t>
+      </w:r>
+      <w:r>
+        <w:fldChar w:fldCharType="end"/>
+      </w:r>
+      <w:r>
+        <w:t xml:space="preserve"> Izmjeni podatke o tvrtki</w:t>
+      </w:r>
+    </w:p>
+    <w:p/>
+    <w:p>
+      <w:r>
+        <w:t xml:space="preserve">Klikom na </w:t>
+      </w:r>
+      <w:r>
+        <w:rPr>
+          <w:i/>
+        </w:rPr>
+        <w:t>Obriši</w:t>
+      </w:r>
+      <w:r>
+        <w:t xml:space="preserve"> se pojavljuje prozor s potvrdom koji traži od korisnika da potvrdi brisanje, kao na slici </w:t>
+      </w:r>
+      <w:r>
+        <w:fldChar w:fldCharType="begin"/>
+      </w:r>
+      <w:r>
+        <w:instrText xml:space="preserve"> REF _Ref389690440 \h </w:instrText>
+      </w:r>
+      <w:r>
+        <w:fldChar w:fldCharType="separate"/>
+      </w:r>
+      <w:r>
+        <w:t xml:space="preserve">Sl. </w:t>
+      </w:r>
+      <w:r>
+        <w:rPr>
+          <w:noProof/>
+        </w:rPr>
+        <w:t>2</w:t>
+      </w:r>
+      <w:r>
+        <w:t>.</w:t>
+      </w:r>
+      <w:r>
+        <w:rPr>
+          <w:noProof/>
+        </w:rPr>
+        <w:t>52</w:t>
+      </w:r>
+      <w:r>
+        <w:fldChar w:fldCharType="end"/>
+      </w:r>
+      <w:r>
+        <w:t>.</w:t>
+      </w:r>
+    </w:p>
+    <w:p>
+      <w:pPr>
+        <w:keepNext/>
+        <w:ind w:firstLine="0"/>
+      </w:pPr>
+      <w:r>
+        <w:lastRenderedPageBreak/>
+        <w:pict>
+          <v:shape id="_x0000_i1040" type="#_x0000_t75" style="width:453.75pt;height:243.85pt">
+            <v:imagedata r:id="rId61" o:title="tvrtke-brisanje"/>
+          </v:shape>
+        </w:pict>
+      </w:r>
+    </w:p>
+    <w:p>
+      <w:pPr>
+        <w:pStyle w:val="Caption"/>
+      </w:pPr>
+      <w:bookmarkStart w:id="60" w:name="_Ref389690440"/>
+      <w:r>
+        <w:t xml:space="preserve">Sl. </w:t>
+      </w:r>
+      <w:r>
+        <w:fldChar w:fldCharType="begin"/>
+      </w:r>
+      <w:r>
+        <w:instrText xml:space="preserve"> STYLEREF 1 \s </w:instrText>
+      </w:r>
+      <w:r>
+        <w:fldChar w:fldCharType="separate"/>
+      </w:r>
+      <w:r>
+        <w:rPr>
+          <w:noProof/>
+        </w:rPr>
+        <w:t>2</w:t>
+      </w:r>
+      <w:r>
+        <w:fldChar w:fldCharType="end"/>
+      </w:r>
+      <w:r>
+        <w:t>.</w:t>
+      </w:r>
+      <w:r>
+        <w:fldChar w:fldCharType="begin"/>
+      </w:r>
+      <w:r>
+        <w:instrText xml:space="preserve"> SEQ Sl. \* ARABIC \s 1 </w:instrText>
+      </w:r>
+      <w:r>
+        <w:fldChar w:fldCharType="separate"/>
+      </w:r>
+      <w:r>
+        <w:rPr>
+          <w:noProof/>
+        </w:rPr>
+        <w:t>52</w:t>
+      </w:r>
+      <w:r>
+        <w:fldChar w:fldCharType="end"/>
+      </w:r>
+      <w:bookmarkEnd w:id="60"/>
+      <w:r>
+        <w:t xml:space="preserve"> Potvrda brisanja tvrtke</w:t>
+      </w:r>
+    </w:p>
+    <w:p/>
+    <w:p>
+      <w:r>
+        <w:t xml:space="preserve">Klikom na </w:t>
+      </w:r>
+      <w:r>
+        <w:rPr>
+          <w:i/>
+        </w:rPr>
+        <w:t xml:space="preserve">Pridruži </w:t>
+      </w:r>
+      <w:proofErr w:type="spellStart"/>
+      <w:r>
+        <w:rPr>
+          <w:i/>
+        </w:rPr>
+        <w:t>elektrijadi</w:t>
+      </w:r>
+      <w:proofErr w:type="spellEnd"/>
+      <w:r>
+        <w:t xml:space="preserve"> se pojavljuje obrazac za pridruživanje tvrtke ovogodišnjoj </w:t>
+      </w:r>
+      <w:proofErr w:type="spellStart"/>
+      <w:r>
+        <w:t>elektrijadi</w:t>
+      </w:r>
+      <w:proofErr w:type="spellEnd"/>
+      <w:r>
+        <w:t xml:space="preserve">, kao na slici </w:t>
+      </w:r>
+      <w:r>
+        <w:fldChar w:fldCharType="begin"/>
+      </w:r>
+      <w:r>
+        <w:instrText xml:space="preserve"> REF _Ref389689863 \h </w:instrText>
+      </w:r>
+      <w:r>
+        <w:fldChar w:fldCharType="separate"/>
+      </w:r>
+      <w:r>
+        <w:t xml:space="preserve">Sl. </w:t>
+      </w:r>
+      <w:r>
+        <w:rPr>
+          <w:noProof/>
+        </w:rPr>
+        <w:t>2</w:t>
+      </w:r>
+      <w:r>
+        <w:t>.</w:t>
+      </w:r>
+      <w:r>
+        <w:rPr>
+          <w:noProof/>
+        </w:rPr>
+        <w:t>53</w:t>
+      </w:r>
+      <w:r>
+        <w:fldChar w:fldCharType="end"/>
+      </w:r>
+      <w:r>
+        <w:t xml:space="preserve">. </w:t>
+      </w:r>
+      <w:r>
+        <w:t xml:space="preserve">Polja </w:t>
+      </w:r>
+      <w:r>
+        <w:rPr>
+          <w:i/>
+        </w:rPr>
+        <w:t>Ime tvrtke</w:t>
+      </w:r>
+      <w:r>
+        <w:t xml:space="preserve"> i </w:t>
+      </w:r>
+      <w:r>
+        <w:rPr>
+          <w:i/>
+        </w:rPr>
+        <w:t>Adresa tvrtke</w:t>
+      </w:r>
+      <w:r>
+        <w:t xml:space="preserve"> se ne mogu mijenjati, odnosno isključena su, budući da smo već odabrali koju tvrtku želimo pridružiti </w:t>
+      </w:r>
+      <w:proofErr w:type="spellStart"/>
+      <w:r>
+        <w:t>elektrijadi</w:t>
+      </w:r>
+      <w:proofErr w:type="spellEnd"/>
+      <w:r>
+        <w:t>. Potrebno je odabrati uslugu i unijeti iznos računa te odabrati valutu. Tu su još i dva neobavezna polja za unos načina plaćanja te eventualne napomene.</w:t>
+      </w:r>
+      <w:r>
+        <w:t xml:space="preserve"> </w:t>
+      </w:r>
+      <w:r>
+        <w:t xml:space="preserve">Ukoliko se ne unese podatak u jedno od obaveznih polja, ili se unese podatak u pogrešnom obliku, pojavljuju se greške pored određenih polja kao na slici </w:t>
+      </w:r>
+      <w:r>
+        <w:fldChar w:fldCharType="begin"/>
+      </w:r>
+      <w:r>
+        <w:instrText xml:space="preserve"> REF _Ref389690120 \h </w:instrText>
+      </w:r>
+      <w:r>
+        <w:fldChar w:fldCharType="separate"/>
+      </w:r>
+      <w:r>
+        <w:t xml:space="preserve">Sl. </w:t>
+      </w:r>
+      <w:r>
+        <w:rPr>
+          <w:noProof/>
+        </w:rPr>
+        <w:t>2</w:t>
+      </w:r>
+      <w:r>
+        <w:t>.</w:t>
+      </w:r>
+      <w:r>
+        <w:rPr>
+          <w:noProof/>
+        </w:rPr>
+        <w:t>54</w:t>
+      </w:r>
+      <w:r>
+        <w:fldChar w:fldCharType="end"/>
+      </w:r>
+      <w:r>
+        <w:t>.</w:t>
+      </w:r>
+      <w:r>
+        <w:t xml:space="preserve"> Ukoliko je tvrtka uspješno pridružena ovogodišnjoj </w:t>
+      </w:r>
+      <w:proofErr w:type="spellStart"/>
+      <w:r>
+        <w:t>elektr</w:t>
+      </w:r>
+      <w:r>
+        <w:t>ijadi</w:t>
+      </w:r>
+      <w:proofErr w:type="spellEnd"/>
+      <w:r>
+        <w:t>, sustav vraća korisnika na naslovnu stranicu i ispisuje poruku o uspjehu (</w:t>
+      </w:r>
+      <w:r>
+        <w:fldChar w:fldCharType="begin"/>
+      </w:r>
+      <w:r>
+        <w:instrText xml:space="preserve"> REF _Ref389690345 \h </w:instrText>
+      </w:r>
+      <w:r>
+        <w:fldChar w:fldCharType="separate"/>
+      </w:r>
+      <w:r>
+        <w:t xml:space="preserve">Sl. </w:t>
+      </w:r>
+      <w:r>
+        <w:rPr>
+          <w:noProof/>
+        </w:rPr>
+        <w:t>2</w:t>
+      </w:r>
+      <w:r>
+        <w:t>.</w:t>
+      </w:r>
+      <w:r>
+        <w:rPr>
+          <w:noProof/>
+        </w:rPr>
+        <w:t>55</w:t>
+      </w:r>
+      <w:r>
+        <w:fldChar w:fldCharType="end"/>
+      </w:r>
+      <w:r>
+        <w:t>).</w:t>
+      </w:r>
+    </w:p>
+    <w:p>
+      <w:pPr>
+        <w:keepNext/>
+        <w:ind w:firstLine="0"/>
+      </w:pPr>
+      <w:r>
+        <w:lastRenderedPageBreak/>
+        <w:pict>
+          <v:shape id="_x0000_i1037" type="#_x0000_t75" style="width:453.75pt;height:244.55pt">
+            <v:imagedata r:id="rId62" o:title="tvrtke-pridruzi-elektrijadi"/>
+          </v:shape>
+        </w:pict>
+      </w:r>
+    </w:p>
+    <w:p>
+      <w:pPr>
+        <w:pStyle w:val="Caption"/>
+      </w:pPr>
+      <w:bookmarkStart w:id="61" w:name="_Ref389689863"/>
+      <w:r>
+        <w:t xml:space="preserve">Sl. </w:t>
+      </w:r>
+      <w:r>
+        <w:fldChar w:fldCharType="begin"/>
+      </w:r>
+      <w:r>
+        <w:instrText xml:space="preserve"> STYLEREF 1 \s </w:instrText>
+      </w:r>
+      <w:r>
+        <w:fldChar w:fldCharType="separate"/>
+      </w:r>
+      <w:r>
+        <w:rPr>
+          <w:noProof/>
+        </w:rPr>
+        <w:t>2</w:t>
+      </w:r>
+      <w:r>
+        <w:fldChar w:fldCharType="end"/>
+      </w:r>
+      <w:r>
+        <w:t>.</w:t>
+      </w:r>
+      <w:r>
+        <w:fldChar w:fldCharType="begin"/>
+      </w:r>
+      <w:r>
+        <w:instrText xml:space="preserve"> SEQ Sl. \* ARABIC \s 1 </w:instrText>
+      </w:r>
+      <w:r>
+        <w:fldChar w:fldCharType="separate"/>
+      </w:r>
+      <w:r>
+        <w:rPr>
+          <w:noProof/>
+        </w:rPr>
+        <w:t>53</w:t>
+      </w:r>
+      <w:r>
+        <w:fldChar w:fldCharType="end"/>
+      </w:r>
+      <w:bookmarkEnd w:id="61"/>
+      <w:r>
+        <w:t xml:space="preserve"> Pridruživanje tvrtke ovogodišnjoj </w:t>
+      </w:r>
+      <w:proofErr w:type="spellStart"/>
+      <w:r>
+        <w:t>elektrijadi</w:t>
+      </w:r>
+      <w:proofErr w:type="spellEnd"/>
+    </w:p>
+    <w:p>
+      <w:pPr>
+        <w:ind w:firstLine="0"/>
+      </w:pPr>
+    </w:p>
+    <w:p>
+      <w:pPr>
+        <w:keepNext/>
+        <w:ind w:firstLine="0"/>
+      </w:pPr>
+      <w:r>
+        <w:pict>
+          <v:shape id="_x0000_i1038" type="#_x0000_t75" style="width:453.75pt;height:244.55pt">
+            <v:imagedata r:id="rId63" o:title="tvrtke-pridruzi-elektrijadi-validator"/>
+          </v:shape>
+        </w:pict>
+      </w:r>
+    </w:p>
+    <w:p>
+      <w:pPr>
+        <w:pStyle w:val="Caption"/>
+      </w:pPr>
+      <w:bookmarkStart w:id="62" w:name="_Ref389690120"/>
+      <w:r>
+        <w:t xml:space="preserve">Sl. </w:t>
+      </w:r>
+      <w:r>
+        <w:fldChar w:fldCharType="begin"/>
+      </w:r>
+      <w:r>
+        <w:instrText xml:space="preserve"> STYLEREF 1 \s </w:instrText>
+      </w:r>
+      <w:r>
+        <w:fldChar w:fldCharType="separate"/>
+      </w:r>
+      <w:r>
+        <w:rPr>
+          <w:noProof/>
+        </w:rPr>
+        <w:t>2</w:t>
+      </w:r>
+      <w:r>
+        <w:fldChar w:fldCharType="end"/>
+      </w:r>
+      <w:r>
+        <w:t>.</w:t>
+      </w:r>
+      <w:r>
+        <w:fldChar w:fldCharType="begin"/>
+      </w:r>
+      <w:r>
+        <w:instrText xml:space="preserve"> SEQ Sl. \* ARABIC \s 1 </w:instrText>
+      </w:r>
+      <w:r>
+        <w:fldChar w:fldCharType="separate"/>
+      </w:r>
+      <w:r>
+        <w:rPr>
+          <w:noProof/>
+        </w:rPr>
+        <w:t>54</w:t>
+      </w:r>
+      <w:r>
+        <w:fldChar w:fldCharType="end"/>
+      </w:r>
+      <w:bookmarkEnd w:id="62"/>
+      <w:r>
+        <w:t xml:space="preserve"> Neispravan unos podataka</w:t>
+      </w:r>
+      <w:r>
+        <w:t xml:space="preserve"> o korištenoj usluzi tvrtke</w:t>
+      </w:r>
+    </w:p>
+    <w:p>
+      <w:pPr>
+        <w:ind w:firstLine="0"/>
+      </w:pPr>
+    </w:p>
+    <w:p>
+      <w:pPr>
+        <w:keepNext/>
+        <w:ind w:firstLine="0"/>
+      </w:pPr>
+      <w:r>
+        <w:lastRenderedPageBreak/>
+        <w:pict>
+          <v:shape id="_x0000_i1039" type="#_x0000_t75" style="width:453.75pt;height:243.85pt">
+            <v:imagedata r:id="rId64" o:title="tvrtke-pridruzi-elektrijadi-uspjeh"/>
+          </v:shape>
+        </w:pict>
+      </w:r>
+    </w:p>
+    <w:p>
+      <w:pPr>
+        <w:pStyle w:val="Caption"/>
+      </w:pPr>
+      <w:bookmarkStart w:id="63" w:name="_Ref389690345"/>
+      <w:r>
+        <w:t xml:space="preserve">Sl. </w:t>
+      </w:r>
+      <w:r>
+        <w:fldChar w:fldCharType="begin"/>
+      </w:r>
+      <w:r>
+        <w:instrText xml:space="preserve"> STYLEREF 1 \s </w:instrText>
+      </w:r>
+      <w:r>
+        <w:fldChar w:fldCharType="separate"/>
+      </w:r>
+      <w:r>
+        <w:rPr>
+          <w:noProof/>
+        </w:rPr>
+        <w:t>2</w:t>
+      </w:r>
+      <w:r>
+        <w:fldChar w:fldCharType="end"/>
+      </w:r>
+      <w:r>
+        <w:t>.</w:t>
+      </w:r>
+      <w:r>
+        <w:fldChar w:fldCharType="begin"/>
+      </w:r>
+      <w:r>
+        <w:instrText xml:space="preserve"> SEQ Sl. \* ARABIC \s 1 </w:instrText>
+      </w:r>
+      <w:r>
+        <w:fldChar w:fldCharType="separate"/>
+      </w:r>
+      <w:r>
+        <w:rPr>
+          <w:noProof/>
+        </w:rPr>
+        <w:t>55</w:t>
+      </w:r>
+      <w:r>
+        <w:fldChar w:fldCharType="end"/>
+      </w:r>
+      <w:bookmarkEnd w:id="63"/>
+      <w:r>
+        <w:t xml:space="preserve"> Uspješno pridruživanje tvrtke ovogodišnjoj </w:t>
+      </w:r>
+      <w:proofErr w:type="spellStart"/>
+      <w:r>
+        <w:t>elektrijadi</w:t>
+      </w:r>
+      <w:proofErr w:type="spellEnd"/>
+    </w:p>
+    <w:p>
+      <w:pPr>
+        <w:ind w:firstLine="0"/>
+      </w:pPr>
+    </w:p>
+    <w:p>
+      <w:pPr>
+        <w:pStyle w:val="Heading3"/>
+      </w:pPr>
+      <w:r>
+        <w:t>Korištene usluge tvrtki</w:t>
+      </w:r>
+    </w:p>
+    <w:p>
+      <w:r>
+        <w:t xml:space="preserve">Odabirom opcije </w:t>
+      </w:r>
+      <w:r>
+        <w:rPr>
+          <w:i/>
+        </w:rPr>
+        <w:t>Korištene usluge tvrtki</w:t>
+      </w:r>
+      <w:r>
+        <w:t xml:space="preserve"> se inicijalno pojavljuje prozor kao na slici </w:t>
+      </w:r>
+      <w:r>
+        <w:fldChar w:fldCharType="begin"/>
+      </w:r>
+      <w:r>
+        <w:instrText xml:space="preserve"> REF _Ref389690944 \h </w:instrText>
+      </w:r>
+      <w:r>
+        <w:fldChar w:fldCharType="separate"/>
+      </w:r>
+      <w:r>
+        <w:t xml:space="preserve">Sl. </w:t>
+      </w:r>
+      <w:r>
+        <w:rPr>
+          <w:noProof/>
+        </w:rPr>
+        <w:t>2</w:t>
+      </w:r>
+      <w:r>
+        <w:t>.</w:t>
+      </w:r>
+      <w:r>
+        <w:rPr>
+          <w:noProof/>
+        </w:rPr>
+        <w:t>56</w:t>
+      </w:r>
+      <w:r>
+        <w:fldChar w:fldCharType="end"/>
+      </w:r>
+      <w:r>
+        <w:t xml:space="preserve">. Moguć je izvoz ovog popisa u PDF, XLS ili XLSX format te uređivanje i brisanje pojedine usluge. Klikom na </w:t>
+      </w:r>
+      <w:r>
+        <w:rPr>
+          <w:i/>
+        </w:rPr>
+        <w:t>Uredi</w:t>
+      </w:r>
+      <w:r>
+        <w:t xml:space="preserve"> se pojavljuje prozor kao na slici</w:t>
+      </w:r>
+      <w:r>
+        <w:t xml:space="preserve"> </w:t>
+      </w:r>
+      <w:r>
+        <w:fldChar w:fldCharType="begin"/>
+      </w:r>
+      <w:r>
+        <w:instrText xml:space="preserve"> REF _Ref389691240 \h </w:instrText>
+      </w:r>
+      <w:r>
+        <w:fldChar w:fldCharType="separate"/>
+      </w:r>
+      <w:r>
+        <w:t xml:space="preserve">Sl. </w:t>
+      </w:r>
+      <w:r>
+        <w:rPr>
+          <w:noProof/>
+        </w:rPr>
+        <w:t>2</w:t>
+      </w:r>
+      <w:r>
+        <w:t>.</w:t>
+      </w:r>
+      <w:r>
+        <w:rPr>
+          <w:noProof/>
+        </w:rPr>
+        <w:t>57</w:t>
+      </w:r>
+      <w:r>
+        <w:fldChar w:fldCharType="end"/>
+      </w:r>
+      <w:r>
+        <w:t xml:space="preserve">.  Analogno kao i kod pridruživanja tvrtke </w:t>
+      </w:r>
+      <w:proofErr w:type="spellStart"/>
+      <w:r>
+        <w:t>elektrijadi</w:t>
+      </w:r>
+      <w:proofErr w:type="spellEnd"/>
+      <w:r>
+        <w:t xml:space="preserve">, polja za unos imena i adrese tvrtke su onemogućena, polja za odabir usluge i unos iznosa računa su obavezna a ostala polja neobavezna. U slučaju neispravnog unosa, javlja se greška kao na slici </w:t>
+      </w:r>
+      <w:r>
+        <w:fldChar w:fldCharType="begin"/>
+      </w:r>
+      <w:r>
+        <w:instrText xml:space="preserve"> REF _Ref389690120 \h </w:instrText>
+      </w:r>
+      <w:r>
+        <w:fldChar w:fldCharType="separate"/>
+      </w:r>
+      <w:r>
+        <w:t xml:space="preserve">Sl. </w:t>
+      </w:r>
+      <w:r>
+        <w:rPr>
+          <w:noProof/>
+        </w:rPr>
+        <w:t>2</w:t>
+      </w:r>
+      <w:r>
+        <w:t>.</w:t>
+      </w:r>
+      <w:r>
+        <w:rPr>
+          <w:noProof/>
+        </w:rPr>
+        <w:t>54</w:t>
+      </w:r>
+      <w:r>
+        <w:fldChar w:fldCharType="end"/>
+      </w:r>
+      <w:r>
+        <w:t>. Kod uspješne izmjene, sustav vraća korisnika na popis korištenih usluga uz poruku o uspjehu (</w:t>
+      </w:r>
+      <w:r>
+        <w:fldChar w:fldCharType="begin"/>
+      </w:r>
+      <w:r>
+        <w:instrText xml:space="preserve"> REF _Ref389691436 \h </w:instrText>
+      </w:r>
+      <w:r>
+        <w:fldChar w:fldCharType="separate"/>
+      </w:r>
+      <w:r>
+        <w:t xml:space="preserve">Sl. </w:t>
+      </w:r>
+      <w:r>
+        <w:rPr>
+          <w:noProof/>
+        </w:rPr>
+        <w:t>2</w:t>
+      </w:r>
+      <w:r>
+        <w:t>.</w:t>
+      </w:r>
+      <w:r>
+        <w:rPr>
+          <w:noProof/>
+        </w:rPr>
+        <w:t>58</w:t>
+      </w:r>
+      <w:r>
+        <w:fldChar w:fldCharType="end"/>
+      </w:r>
+      <w:r>
+        <w:t>).</w:t>
+      </w:r>
+    </w:p>
+    <w:p>
+      <w:r>
+        <w:t xml:space="preserve">Klikom na </w:t>
+      </w:r>
+      <w:r>
+        <w:rPr>
+          <w:i/>
+        </w:rPr>
+        <w:t>Obriši</w:t>
+      </w:r>
+      <w:r>
+        <w:t xml:space="preserve"> se pojavljuje prozor s potvrdom brisanja, kao na slici </w:t>
+      </w:r>
+      <w:r>
+        <w:fldChar w:fldCharType="begin"/>
+      </w:r>
+      <w:r>
+        <w:instrText xml:space="preserve"> REF _Ref389691558 \h </w:instrText>
+      </w:r>
+      <w:r>
+        <w:fldChar w:fldCharType="separate"/>
+      </w:r>
+      <w:r>
+        <w:t xml:space="preserve">Sl. </w:t>
+      </w:r>
+      <w:r>
+        <w:rPr>
+          <w:noProof/>
+        </w:rPr>
+        <w:t>2</w:t>
+      </w:r>
+      <w:r>
+        <w:t>.</w:t>
+      </w:r>
+      <w:r>
+        <w:rPr>
+          <w:noProof/>
+        </w:rPr>
+        <w:t>59</w:t>
+      </w:r>
+      <w:r>
+        <w:fldChar w:fldCharType="end"/>
+      </w:r>
+      <w:bookmarkStart w:id="64" w:name="_GoBack"/>
+      <w:bookmarkEnd w:id="64"/>
+      <w:r>
+        <w:t>.</w:t>
+      </w:r>
+    </w:p>
+    <w:p>
+      <w:pPr>
+        <w:keepNext/>
+        <w:ind w:firstLine="0"/>
+      </w:pPr>
+      <w:r>
+        <w:lastRenderedPageBreak/>
+        <w:pict>
+          <v:shape id="_x0000_i1041" type="#_x0000_t75" style="width:453.75pt;height:243.85pt">
+            <v:imagedata r:id="rId65" o:title="koristene-usluge-tvrtki"/>
+          </v:shape>
+        </w:pict>
+      </w:r>
+    </w:p>
+    <w:p>
+      <w:pPr>
+        <w:pStyle w:val="Caption"/>
+      </w:pPr>
+      <w:bookmarkStart w:id="65" w:name="_Ref389690944"/>
+      <w:r>
+        <w:t xml:space="preserve">Sl. </w:t>
+      </w:r>
+      <w:r>
+        <w:fldChar w:fldCharType="begin"/>
+      </w:r>
+      <w:r>
+        <w:instrText xml:space="preserve"> STYLEREF 1 \s </w:instrText>
+      </w:r>
+      <w:r>
+        <w:fldChar w:fldCharType="separate"/>
+      </w:r>
+      <w:r>
+        <w:rPr>
+          <w:noProof/>
+        </w:rPr>
+        <w:t>2</w:t>
+      </w:r>
+      <w:r>
+        <w:fldChar w:fldCharType="end"/>
+      </w:r>
+      <w:r>
+        <w:t>.</w:t>
+      </w:r>
+      <w:r>
+        <w:fldChar w:fldCharType="begin"/>
+      </w:r>
+      <w:r>
+        <w:instrText xml:space="preserve"> SEQ Sl. \* ARABIC \s 1 </w:instrText>
+      </w:r>
+      <w:r>
+        <w:fldChar w:fldCharType="separate"/>
+      </w:r>
+      <w:r>
+        <w:rPr>
+          <w:noProof/>
+        </w:rPr>
+        <w:t>56</w:t>
+      </w:r>
+      <w:r>
+        <w:fldChar w:fldCharType="end"/>
+      </w:r>
+      <w:bookmarkEnd w:id="65"/>
+      <w:r>
+        <w:t xml:space="preserve"> Prozor s korištenim uslugama tvrtki</w:t>
+      </w:r>
+    </w:p>
+    <w:p>
+      <w:pPr>
+        <w:ind w:firstLine="0"/>
+      </w:pPr>
+    </w:p>
+    <w:p>
+      <w:pPr>
+        <w:keepNext/>
+        <w:ind w:firstLine="0"/>
+      </w:pPr>
+      <w:r>
+        <w:pict>
+          <v:shape id="_x0000_i1042" type="#_x0000_t75" style="width:453.75pt;height:244.55pt">
+            <v:imagedata r:id="rId66" o:title="koristene-usluge-uredivanje"/>
+          </v:shape>
+        </w:pict>
+      </w:r>
+    </w:p>
+    <w:p>
+      <w:pPr>
+        <w:pStyle w:val="Caption"/>
+      </w:pPr>
+      <w:bookmarkStart w:id="66" w:name="_Ref389691240"/>
+      <w:r>
+        <w:t xml:space="preserve">Sl. </w:t>
+      </w:r>
+      <w:r>
+        <w:fldChar w:fldCharType="begin"/>
+      </w:r>
+      <w:r>
+        <w:instrText xml:space="preserve"> STYLEREF 1 \s </w:instrText>
+      </w:r>
+      <w:r>
+        <w:fldChar w:fldCharType="separate"/>
+      </w:r>
+      <w:r>
+        <w:rPr>
+          <w:noProof/>
+        </w:rPr>
+        <w:t>2</w:t>
+      </w:r>
+      <w:r>
+        <w:fldChar w:fldCharType="end"/>
+      </w:r>
+      <w:r>
+        <w:t>.</w:t>
+      </w:r>
+      <w:r>
+        <w:fldChar w:fldCharType="begin"/>
+      </w:r>
+      <w:r>
+        <w:instrText xml:space="preserve"> SEQ Sl. \* ARABIC \s 1 </w:instrText>
+      </w:r>
+      <w:r>
+        <w:fldChar w:fldCharType="separate"/>
+      </w:r>
+      <w:r>
+        <w:rPr>
+          <w:noProof/>
+        </w:rPr>
+        <w:t>57</w:t>
+      </w:r>
+      <w:r>
+        <w:fldChar w:fldCharType="end"/>
+      </w:r>
+      <w:bookmarkEnd w:id="66"/>
+      <w:r>
+        <w:t xml:space="preserve"> Uređivanje korištene usluge</w:t>
+      </w:r>
+    </w:p>
+    <w:p>
+      <w:pPr>
+        <w:ind w:firstLine="0"/>
+      </w:pPr>
+    </w:p>
+    <w:p>
+      <w:pPr>
+        <w:keepNext/>
+        <w:ind w:firstLine="0"/>
+      </w:pPr>
+      <w:r>
+        <w:lastRenderedPageBreak/>
+        <w:pict>
+          <v:shape id="_x0000_i1043" type="#_x0000_t75" style="width:453.75pt;height:243.85pt">
+            <v:imagedata r:id="rId67" o:title="koristene-usluge-uspjeh"/>
+          </v:shape>
+        </w:pict>
+      </w:r>
+    </w:p>
+    <w:p>
+      <w:pPr>
+        <w:pStyle w:val="Caption"/>
+      </w:pPr>
+      <w:bookmarkStart w:id="67" w:name="_Ref389691436"/>
+      <w:r>
+        <w:t xml:space="preserve">Sl. </w:t>
+      </w:r>
+      <w:r>
+        <w:fldChar w:fldCharType="begin"/>
+      </w:r>
+      <w:r>
+        <w:instrText xml:space="preserve"> STYLEREF 1 \s </w:instrText>
+      </w:r>
+      <w:r>
+        <w:fldChar w:fldCharType="separate"/>
+      </w:r>
+      <w:r>
+        <w:rPr>
+          <w:noProof/>
+        </w:rPr>
+        <w:t>2</w:t>
+      </w:r>
+      <w:r>
+        <w:fldChar w:fldCharType="end"/>
+      </w:r>
+      <w:r>
+        <w:t>.</w:t>
+      </w:r>
+      <w:r>
+        <w:fldChar w:fldCharType="begin"/>
+      </w:r>
+      <w:r>
+        <w:instrText xml:space="preserve"> SEQ Sl. \* ARABIC \s 1 </w:instrText>
+      </w:r>
+      <w:r>
+        <w:fldChar w:fldCharType="separate"/>
+      </w:r>
+      <w:r>
+        <w:rPr>
+          <w:noProof/>
+        </w:rPr>
+        <w:t>58</w:t>
+      </w:r>
+      <w:r>
+        <w:fldChar w:fldCharType="end"/>
+      </w:r>
+      <w:bookmarkEnd w:id="67"/>
+      <w:r>
+        <w:t xml:space="preserve"> Uspješna izmjena korištene usluge tvrtke</w:t>
+      </w:r>
+    </w:p>
+    <w:p>
+      <w:pPr>
+        <w:ind w:firstLine="0"/>
+      </w:pPr>
+    </w:p>
+    <w:p>
+      <w:pPr>
+        <w:keepNext/>
+        <w:ind w:firstLine="0"/>
+      </w:pPr>
+      <w:r>
+        <w:pict>
+          <v:shape id="_x0000_i1044" type="#_x0000_t75" style="width:453.75pt;height:244.55pt">
+            <v:imagedata r:id="rId55" o:title="koristene-usluge-brisanje"/>
+          </v:shape>
+        </w:pict>
+      </w:r>
+    </w:p>
+    <w:p>
+      <w:pPr>
+        <w:pStyle w:val="Caption"/>
+      </w:pPr>
+      <w:bookmarkStart w:id="68" w:name="_Ref389691558"/>
+      <w:r>
+        <w:t xml:space="preserve">Sl. </w:t>
+      </w:r>
+      <w:r>
+        <w:fldChar w:fldCharType="begin"/>
+      </w:r>
+      <w:r>
+        <w:instrText xml:space="preserve"> STYLEREF 1 \s </w:instrText>
+      </w:r>
+      <w:r>
+        <w:fldChar w:fldCharType="separate"/>
+      </w:r>
+      <w:r>
+        <w:rPr>
+          <w:noProof/>
+        </w:rPr>
+        <w:t>2</w:t>
+      </w:r>
+      <w:r>
+        <w:fldChar w:fldCharType="end"/>
+      </w:r>
+      <w:r>
+        <w:t>.</w:t>
+      </w:r>
+      <w:r>
+        <w:fldChar w:fldCharType="begin"/>
+      </w:r>
+      <w:r>
+        <w:instrText xml:space="preserve"> SEQ Sl. \* ARABIC \s 1 </w:instrText>
+      </w:r>
+      <w:r>
+        <w:fldChar w:fldCharType="separate"/>
+      </w:r>
+      <w:r>
+        <w:rPr>
+          <w:noProof/>
+        </w:rPr>
+        <w:t>59</w:t>
+      </w:r>
+      <w:r>
+        <w:fldChar w:fldCharType="end"/>
+      </w:r>
+      <w:bookmarkEnd w:id="68"/>
+      <w:r>
+        <w:t xml:space="preserve"> Potvrda brisanja korištene usluge</w:t>
+      </w:r>
+    </w:p>
+    <w:p/>
     <w:p>
       <w:pPr>
         <w:pStyle w:val="Heading1"/>
       </w:pPr>
+      <w:bookmarkStart w:id="69" w:name="_Toc389062174"/>
+      <w:r>
+        <w:t>OZSN</w:t>
+      </w:r>
+      <w:bookmarkEnd w:id="69"/>
+    </w:p>
+    <w:p>
+      <w:pPr>
+        <w:ind w:firstLine="0"/>
+      </w:pPr>
+    </w:p>
+    <w:p>
+      <w:pPr>
+        <w:pStyle w:val="Heading2"/>
+      </w:pPr>
+      <w:bookmarkStart w:id="70" w:name="_Toc389062175"/>
       <w:r>
         <w:lastRenderedPageBreak/>
-        <w:t xml:space="preserve"> </w:t>
-      </w:r>
-      <w:bookmarkStart w:id="47" w:name="_Toc389062174"/>
-      <w:r>
-        <w:t>OZSN</w:t>
-      </w:r>
-      <w:bookmarkEnd w:id="47"/>
-    </w:p>
-    <w:p>
-      <w:pPr>
-        <w:ind w:firstLine="0"/>
-      </w:pPr>
-    </w:p>
-    <w:p>
-      <w:pPr>
-        <w:pStyle w:val="Heading2"/>
-      </w:pPr>
-      <w:bookmarkStart w:id="48" w:name="_Toc389062175"/>
-      <w:r>
         <w:t>O meni</w:t>
       </w:r>
-      <w:bookmarkEnd w:id="48"/>
+      <w:bookmarkEnd w:id="70"/>
       <w:r>
         <w:t xml:space="preserve"> </w:t>
       </w:r>
@@ -8207,7 +10915,7 @@
           <w:lang w:val="hr-HR" w:eastAsia="hr-HR"/>
         </w:rPr>
         <w:drawing>
-          <wp:inline distT="0" distB="0" distL="0" distR="0">
+          <wp:inline distT="0" distB="0" distL="0" distR="0" wp14:anchorId="052ED668" wp14:editId="70E414D1">
             <wp:extent cx="5657850" cy="3019425"/>
             <wp:effectExtent l="0" t="0" r="0" b="9525"/>
             <wp:docPr id="37" name="Picture 1" descr="Description: C:\Users\Matija\Desktop\slika1.jpg"/>
@@ -8224,7 +10932,7 @@
                     </pic:cNvPicPr>
                   </pic:nvPicPr>
                   <pic:blipFill>
-                    <a:blip r:embed="rId48" cstate="print">
+                    <a:blip r:embed="rId68" cstate="print">
                       <a:extLst>
                         <a:ext uri="{28A0092B-C50C-407E-A947-70E740481C1C}">
                           <a14:useLocalDpi xmlns:a14="http://schemas.microsoft.com/office/drawing/2010/main" val="0"/>
@@ -8263,7 +10971,7 @@
           <w:i/>
         </w:rPr>
       </w:pPr>
-      <w:bookmarkStart w:id="49" w:name="_Ref389058758"/>
+      <w:bookmarkStart w:id="71" w:name="_Ref389058758"/>
       <w:r>
         <w:t>Sl</w:t>
       </w:r>
@@ -8289,9 +10997,6 @@
         <w:t>3</w:t>
       </w:r>
       <w:r>
-        <w:rPr>
-          <w:noProof/>
-        </w:rPr>
         <w:fldChar w:fldCharType="end"/>
       </w:r>
       <w:r>
@@ -8313,12 +11018,9 @@
         <w:t>1</w:t>
       </w:r>
       <w:r>
-        <w:rPr>
-          <w:noProof/>
-        </w:rPr>
-        <w:fldChar w:fldCharType="end"/>
-      </w:r>
-      <w:bookmarkEnd w:id="49"/>
+        <w:fldChar w:fldCharType="end"/>
+      </w:r>
+      <w:bookmarkEnd w:id="71"/>
       <w:r>
         <w:t xml:space="preserve"> Kartica </w:t>
       </w:r>
@@ -8334,11 +11036,11 @@
       <w:pPr>
         <w:pStyle w:val="Heading3"/>
       </w:pPr>
-      <w:bookmarkStart w:id="50" w:name="_Toc389062176"/>
+      <w:bookmarkStart w:id="72" w:name="_Toc389062176"/>
       <w:r>
         <w:t>Moje udruge</w:t>
       </w:r>
-      <w:bookmarkEnd w:id="50"/>
+      <w:bookmarkEnd w:id="72"/>
     </w:p>
     <w:p>
       <w:r>
@@ -8501,7 +11203,7 @@
         </w:rPr>
         <w:lastRenderedPageBreak/>
         <w:drawing>
-          <wp:inline distT="0" distB="0" distL="0" distR="0">
+          <wp:inline distT="0" distB="0" distL="0" distR="0" wp14:anchorId="78FF893D" wp14:editId="7E40D7FA">
             <wp:extent cx="5572125" cy="2962275"/>
             <wp:effectExtent l="0" t="0" r="9525" b="9525"/>
             <wp:docPr id="38" name="Picture 2" descr="Description: C:\Users\Matija\Desktop\slika2.jpg"/>
@@ -8518,7 +11220,7 @@
                     </pic:cNvPicPr>
                   </pic:nvPicPr>
                   <pic:blipFill>
-                    <a:blip r:embed="rId49">
+                    <a:blip r:embed="rId69">
                       <a:extLst>
                         <a:ext uri="{28A0092B-C50C-407E-A947-70E740481C1C}">
                           <a14:useLocalDpi xmlns:a14="http://schemas.microsoft.com/office/drawing/2010/main" val="0"/>
@@ -8554,7 +11256,7 @@
       <w:pPr>
         <w:pStyle w:val="Caption"/>
       </w:pPr>
-      <w:bookmarkStart w:id="51" w:name="_Ref389059764"/>
+      <w:bookmarkStart w:id="73" w:name="_Ref389059764"/>
       <w:r>
         <w:t>Sl.</w:t>
       </w:r>
@@ -8577,9 +11279,6 @@
         <w:t>3</w:t>
       </w:r>
       <w:r>
-        <w:rPr>
-          <w:noProof/>
-        </w:rPr>
         <w:fldChar w:fldCharType="end"/>
       </w:r>
       <w:r>
@@ -8601,12 +11300,9 @@
         <w:t>2</w:t>
       </w:r>
       <w:r>
-        <w:rPr>
-          <w:noProof/>
-        </w:rPr>
-        <w:fldChar w:fldCharType="end"/>
-      </w:r>
-      <w:bookmarkEnd w:id="51"/>
+        <w:fldChar w:fldCharType="end"/>
+      </w:r>
+      <w:bookmarkEnd w:id="73"/>
       <w:r>
         <w:t xml:space="preserve"> Pregled udruga</w:t>
       </w:r>
@@ -8623,7 +11319,7 @@
           <w:lang w:val="hr-HR" w:eastAsia="hr-HR"/>
         </w:rPr>
         <w:drawing>
-          <wp:inline distT="0" distB="0" distL="0" distR="0">
+          <wp:inline distT="0" distB="0" distL="0" distR="0" wp14:anchorId="18AA848A" wp14:editId="60AB5934">
             <wp:extent cx="5753100" cy="3048000"/>
             <wp:effectExtent l="0" t="0" r="0" b="0"/>
             <wp:docPr id="39" name="Picture 3" descr="Description: C:\Users\Matija\Desktop\slika3.jpg"/>
@@ -8640,7 +11336,7 @@
                     </pic:cNvPicPr>
                   </pic:nvPicPr>
                   <pic:blipFill>
-                    <a:blip r:embed="rId50">
+                    <a:blip r:embed="rId70">
                       <a:extLst>
                         <a:ext uri="{28A0092B-C50C-407E-A947-70E740481C1C}">
                           <a14:useLocalDpi xmlns:a14="http://schemas.microsoft.com/office/drawing/2010/main" val="0"/>
@@ -8676,7 +11372,7 @@
       <w:pPr>
         <w:pStyle w:val="Caption"/>
       </w:pPr>
-      <w:bookmarkStart w:id="52" w:name="_Ref389059894"/>
+      <w:bookmarkStart w:id="74" w:name="_Ref389059894"/>
       <w:r>
         <w:t>Sl.</w:t>
       </w:r>
@@ -8699,9 +11395,6 @@
         <w:t>3</w:t>
       </w:r>
       <w:r>
-        <w:rPr>
-          <w:noProof/>
-        </w:rPr>
         <w:fldChar w:fldCharType="end"/>
       </w:r>
       <w:r>
@@ -8723,12 +11416,9 @@
         <w:t>3</w:t>
       </w:r>
       <w:r>
-        <w:rPr>
-          <w:noProof/>
-        </w:rPr>
-        <w:fldChar w:fldCharType="end"/>
-      </w:r>
-      <w:bookmarkEnd w:id="52"/>
+        <w:fldChar w:fldCharType="end"/>
+      </w:r>
+      <w:bookmarkEnd w:id="74"/>
       <w:r>
         <w:t xml:space="preserve"> Dodavanje udruge</w:t>
       </w:r>
@@ -8745,7 +11435,7 @@
         </w:rPr>
         <w:lastRenderedPageBreak/>
         <w:drawing>
-          <wp:inline distT="0" distB="0" distL="0" distR="0">
+          <wp:inline distT="0" distB="0" distL="0" distR="0" wp14:anchorId="288A0D23" wp14:editId="5326CB1C">
             <wp:extent cx="5753100" cy="3076575"/>
             <wp:effectExtent l="0" t="0" r="0" b="9525"/>
             <wp:docPr id="40" name="Picture 4" descr="Description: C:\Users\Matija\Desktop\slika4.jpg"/>
@@ -8762,7 +11452,7 @@
                     </pic:cNvPicPr>
                   </pic:nvPicPr>
                   <pic:blipFill>
-                    <a:blip r:embed="rId51">
+                    <a:blip r:embed="rId71">
                       <a:extLst>
                         <a:ext uri="{28A0092B-C50C-407E-A947-70E740481C1C}">
                           <a14:useLocalDpi xmlns:a14="http://schemas.microsoft.com/office/drawing/2010/main" val="0"/>
@@ -8798,7 +11488,7 @@
       <w:pPr>
         <w:pStyle w:val="Caption"/>
       </w:pPr>
-      <w:bookmarkStart w:id="53" w:name="_Ref389059931"/>
+      <w:bookmarkStart w:id="75" w:name="_Ref389059931"/>
       <w:r>
         <w:t>Sl.</w:t>
       </w:r>
@@ -8821,9 +11511,6 @@
         <w:t>3</w:t>
       </w:r>
       <w:r>
-        <w:rPr>
-          <w:noProof/>
-        </w:rPr>
         <w:fldChar w:fldCharType="end"/>
       </w:r>
       <w:r>
@@ -8845,12 +11532,9 @@
         <w:t>4</w:t>
       </w:r>
       <w:r>
-        <w:rPr>
-          <w:noProof/>
-        </w:rPr>
-        <w:fldChar w:fldCharType="end"/>
-      </w:r>
-      <w:bookmarkEnd w:id="53"/>
+        <w:fldChar w:fldCharType="end"/>
+      </w:r>
+      <w:bookmarkEnd w:id="75"/>
       <w:r>
         <w:t xml:space="preserve"> Uspješno dodana udruga</w:t>
       </w:r>
@@ -8920,7 +11604,7 @@
           <w:lang w:val="hr-HR" w:eastAsia="hr-HR"/>
         </w:rPr>
         <w:drawing>
-          <wp:inline distT="0" distB="0" distL="0" distR="0">
+          <wp:inline distT="0" distB="0" distL="0" distR="0" wp14:anchorId="124AD162" wp14:editId="5B4F58C5">
             <wp:extent cx="5762625" cy="3076575"/>
             <wp:effectExtent l="0" t="0" r="9525" b="9525"/>
             <wp:docPr id="41" name="Picture 6" descr="Description: C:\Users\Matija\Desktop\slika5.jpg"/>
@@ -8937,7 +11621,7 @@
                     </pic:cNvPicPr>
                   </pic:nvPicPr>
                   <pic:blipFill>
-                    <a:blip r:embed="rId52">
+                    <a:blip r:embed="rId72">
                       <a:extLst>
                         <a:ext uri="{28A0092B-C50C-407E-A947-70E740481C1C}">
                           <a14:useLocalDpi xmlns:a14="http://schemas.microsoft.com/office/drawing/2010/main" val="0"/>
@@ -8973,7 +11657,7 @@
       <w:pPr>
         <w:pStyle w:val="Caption"/>
       </w:pPr>
-      <w:bookmarkStart w:id="54" w:name="_Ref389060433"/>
+      <w:bookmarkStart w:id="76" w:name="_Ref389060433"/>
       <w:r>
         <w:t xml:space="preserve">Sl. </w:t>
       </w:r>
@@ -8993,9 +11677,6 @@
         <w:t>3</w:t>
       </w:r>
       <w:r>
-        <w:rPr>
-          <w:noProof/>
-        </w:rPr>
         <w:fldChar w:fldCharType="end"/>
       </w:r>
       <w:r>
@@ -9017,12 +11698,9 @@
         <w:t>5</w:t>
       </w:r>
       <w:r>
-        <w:rPr>
-          <w:noProof/>
-        </w:rPr>
-        <w:fldChar w:fldCharType="end"/>
-      </w:r>
-      <w:bookmarkEnd w:id="54"/>
+        <w:fldChar w:fldCharType="end"/>
+      </w:r>
+      <w:bookmarkEnd w:id="76"/>
       <w:r>
         <w:t xml:space="preserve"> Mijenjanje podataka o udruzi</w:t>
       </w:r>
@@ -9046,12 +11724,12 @@
       <w:pPr>
         <w:pStyle w:val="Heading3"/>
       </w:pPr>
-      <w:bookmarkStart w:id="55" w:name="_Toc389062177"/>
+      <w:bookmarkStart w:id="77" w:name="_Toc389062177"/>
       <w:r>
         <w:lastRenderedPageBreak/>
         <w:t>Moje funkcije</w:t>
       </w:r>
-      <w:bookmarkEnd w:id="55"/>
+      <w:bookmarkEnd w:id="77"/>
     </w:p>
     <w:p>
       <w:r>
@@ -9224,7 +11902,7 @@
           <w:lang w:val="hr-HR" w:eastAsia="hr-HR"/>
         </w:rPr>
         <w:drawing>
-          <wp:inline distT="0" distB="0" distL="0" distR="0">
+          <wp:inline distT="0" distB="0" distL="0" distR="0" wp14:anchorId="0E0D51F0" wp14:editId="300D2BE5">
             <wp:extent cx="5762625" cy="3076575"/>
             <wp:effectExtent l="0" t="0" r="9525" b="9525"/>
             <wp:docPr id="42" name="Picture 13" descr="Description: C:\Users\Matija\Desktop\slika6.jpg"/>
@@ -9241,7 +11919,7 @@
                     </pic:cNvPicPr>
                   </pic:nvPicPr>
                   <pic:blipFill>
-                    <a:blip r:embed="rId53">
+                    <a:blip r:embed="rId73">
                       <a:extLst>
                         <a:ext uri="{28A0092B-C50C-407E-A947-70E740481C1C}">
                           <a14:useLocalDpi xmlns:a14="http://schemas.microsoft.com/office/drawing/2010/main" val="0"/>
@@ -9277,7 +11955,7 @@
       <w:pPr>
         <w:pStyle w:val="Caption"/>
       </w:pPr>
-      <w:bookmarkStart w:id="56" w:name="_Ref389060887"/>
+      <w:bookmarkStart w:id="78" w:name="_Ref389060887"/>
       <w:r>
         <w:t xml:space="preserve">Sl. </w:t>
       </w:r>
@@ -9297,9 +11975,6 @@
         <w:t>3</w:t>
       </w:r>
       <w:r>
-        <w:rPr>
-          <w:noProof/>
-        </w:rPr>
         <w:fldChar w:fldCharType="end"/>
       </w:r>
       <w:r>
@@ -9321,12 +11996,9 @@
         <w:t>6</w:t>
       </w:r>
       <w:r>
-        <w:rPr>
-          <w:noProof/>
-        </w:rPr>
-        <w:fldChar w:fldCharType="end"/>
-      </w:r>
-      <w:bookmarkEnd w:id="56"/>
+        <w:fldChar w:fldCharType="end"/>
+      </w:r>
+      <w:bookmarkEnd w:id="78"/>
       <w:r>
         <w:t xml:space="preserve"> Pregled funkcija</w:t>
       </w:r>
@@ -9342,7 +12014,7 @@
           <w:lang w:val="hr-HR" w:eastAsia="hr-HR"/>
         </w:rPr>
         <w:drawing>
-          <wp:inline distT="0" distB="0" distL="0" distR="0">
+          <wp:inline distT="0" distB="0" distL="0" distR="0" wp14:anchorId="0459C384" wp14:editId="02AE51D5">
             <wp:extent cx="5543550" cy="2952750"/>
             <wp:effectExtent l="0" t="0" r="0" b="0"/>
             <wp:docPr id="43" name="Picture 14" descr="Description: C:\Users\Matija\Desktop\slika7.jpg"/>
@@ -9359,7 +12031,7 @@
                     </pic:cNvPicPr>
                   </pic:nvPicPr>
                   <pic:blipFill>
-                    <a:blip r:embed="rId54">
+                    <a:blip r:embed="rId74">
                       <a:extLst>
                         <a:ext uri="{28A0092B-C50C-407E-A947-70E740481C1C}">
                           <a14:useLocalDpi xmlns:a14="http://schemas.microsoft.com/office/drawing/2010/main" val="0"/>
@@ -9395,7 +12067,7 @@
       <w:pPr>
         <w:pStyle w:val="Caption"/>
       </w:pPr>
-      <w:bookmarkStart w:id="57" w:name="_Ref389061314"/>
+      <w:bookmarkStart w:id="79" w:name="_Ref389061314"/>
       <w:r>
         <w:t xml:space="preserve">Sl. </w:t>
       </w:r>
@@ -9415,9 +12087,6 @@
         <w:t>3</w:t>
       </w:r>
       <w:r>
-        <w:rPr>
-          <w:noProof/>
-        </w:rPr>
         <w:fldChar w:fldCharType="end"/>
       </w:r>
       <w:r>
@@ -9439,12 +12108,9 @@
         <w:t>7</w:t>
       </w:r>
       <w:r>
-        <w:rPr>
-          <w:noProof/>
-        </w:rPr>
-        <w:fldChar w:fldCharType="end"/>
-      </w:r>
-      <w:bookmarkEnd w:id="57"/>
+        <w:fldChar w:fldCharType="end"/>
+      </w:r>
+      <w:bookmarkEnd w:id="79"/>
       <w:r>
         <w:t xml:space="preserve"> Dodavanje funkcije</w:t>
       </w:r>
@@ -9461,7 +12127,7 @@
         </w:rPr>
         <w:lastRenderedPageBreak/>
         <w:drawing>
-          <wp:inline distT="0" distB="0" distL="0" distR="0">
+          <wp:inline distT="0" distB="0" distL="0" distR="0" wp14:anchorId="748618AA" wp14:editId="576D2C1E">
             <wp:extent cx="5753100" cy="3076575"/>
             <wp:effectExtent l="0" t="0" r="0" b="9525"/>
             <wp:docPr id="44" name="Picture 15" descr="Description: C:\Users\Matija\Desktop\slika8.jpg"/>
@@ -9478,7 +12144,7 @@
                     </pic:cNvPicPr>
                   </pic:nvPicPr>
                   <pic:blipFill>
-                    <a:blip r:embed="rId55">
+                    <a:blip r:embed="rId75">
                       <a:extLst>
                         <a:ext uri="{28A0092B-C50C-407E-A947-70E740481C1C}">
                           <a14:useLocalDpi xmlns:a14="http://schemas.microsoft.com/office/drawing/2010/main" val="0"/>
@@ -9514,7 +12180,7 @@
       <w:pPr>
         <w:pStyle w:val="Caption"/>
       </w:pPr>
-      <w:bookmarkStart w:id="58" w:name="_Ref389061421"/>
+      <w:bookmarkStart w:id="80" w:name="_Ref389061421"/>
       <w:r>
         <w:t xml:space="preserve">Sl. </w:t>
       </w:r>
@@ -9534,9 +12200,6 @@
         <w:t>3</w:t>
       </w:r>
       <w:r>
-        <w:rPr>
-          <w:noProof/>
-        </w:rPr>
         <w:fldChar w:fldCharType="end"/>
       </w:r>
       <w:r>
@@ -9558,12 +12221,9 @@
         <w:t>8</w:t>
       </w:r>
       <w:r>
-        <w:rPr>
-          <w:noProof/>
-        </w:rPr>
-        <w:fldChar w:fldCharType="end"/>
-      </w:r>
-      <w:bookmarkEnd w:id="58"/>
+        <w:fldChar w:fldCharType="end"/>
+      </w:r>
+      <w:bookmarkEnd w:id="80"/>
       <w:r>
         <w:t xml:space="preserve"> Uspješno dodana funkcija</w:t>
       </w:r>
@@ -9642,7 +12302,7 @@
           <w:lang w:val="hr-HR" w:eastAsia="hr-HR"/>
         </w:rPr>
         <w:drawing>
-          <wp:inline distT="0" distB="0" distL="0" distR="0">
+          <wp:inline distT="0" distB="0" distL="0" distR="0" wp14:anchorId="12425D22" wp14:editId="16FB99DA">
             <wp:extent cx="5753100" cy="3086100"/>
             <wp:effectExtent l="0" t="0" r="0" b="0"/>
             <wp:docPr id="45" name="Picture 16" descr="Description: C:\Users\Matija\Desktop\alik9.jpg"/>
@@ -9659,7 +12319,7 @@
                     </pic:cNvPicPr>
                   </pic:nvPicPr>
                   <pic:blipFill>
-                    <a:blip r:embed="rId56">
+                    <a:blip r:embed="rId76">
                       <a:extLst>
                         <a:ext uri="{28A0092B-C50C-407E-A947-70E740481C1C}">
                           <a14:useLocalDpi xmlns:a14="http://schemas.microsoft.com/office/drawing/2010/main" val="0"/>
@@ -9695,7 +12355,7 @@
       <w:pPr>
         <w:pStyle w:val="Caption"/>
       </w:pPr>
-      <w:bookmarkStart w:id="59" w:name="_Ref389061580"/>
+      <w:bookmarkStart w:id="81" w:name="_Ref389061580"/>
       <w:r>
         <w:t xml:space="preserve">Sl. </w:t>
       </w:r>
@@ -9715,9 +12375,6 @@
         <w:t>3</w:t>
       </w:r>
       <w:r>
-        <w:rPr>
-          <w:noProof/>
-        </w:rPr>
         <w:fldChar w:fldCharType="end"/>
       </w:r>
       <w:r>
@@ -9739,12 +12396,9 @@
         <w:t>9</w:t>
       </w:r>
       <w:r>
-        <w:rPr>
-          <w:noProof/>
-        </w:rPr>
-        <w:fldChar w:fldCharType="end"/>
-      </w:r>
-      <w:bookmarkEnd w:id="59"/>
+        <w:fldChar w:fldCharType="end"/>
+      </w:r>
+      <w:bookmarkEnd w:id="81"/>
       <w:r>
         <w:t xml:space="preserve"> Mijenjanje podataka o</w:t>
       </w:r>
@@ -9851,7 +12505,7 @@
       <w:rPr>
         <w:noProof/>
       </w:rPr>
-      <w:t>26</w:t>
+      <w:t>38</w:t>
     </w:r>
     <w:r>
       <w:rPr>
@@ -10568,6 +13222,36 @@
   </w:num>
   <w:num w:numId="8">
     <w:abstractNumId w:val="5"/>
+  </w:num>
+  <w:num w:numId="9">
+    <w:abstractNumId w:val="5"/>
+    <w:lvlOverride w:ilvl="0">
+      <w:startOverride w:val="1"/>
+    </w:lvlOverride>
+    <w:lvlOverride w:ilvl="1">
+      <w:startOverride w:val="1"/>
+    </w:lvlOverride>
+    <w:lvlOverride w:ilvl="2">
+      <w:startOverride w:val="1"/>
+    </w:lvlOverride>
+    <w:lvlOverride w:ilvl="3">
+      <w:startOverride w:val="1"/>
+    </w:lvlOverride>
+    <w:lvlOverride w:ilvl="4">
+      <w:startOverride w:val="1"/>
+    </w:lvlOverride>
+    <w:lvlOverride w:ilvl="5">
+      <w:startOverride w:val="1"/>
+    </w:lvlOverride>
+    <w:lvlOverride w:ilvl="6">
+      <w:startOverride w:val="1"/>
+    </w:lvlOverride>
+    <w:lvlOverride w:ilvl="7">
+      <w:startOverride w:val="1"/>
+    </w:lvlOverride>
+    <w:lvlOverride w:ilvl="8">
+      <w:startOverride w:val="1"/>
+    </w:lvlOverride>
   </w:num>
 </w:numbering>
 </file>
@@ -11862,7 +14546,7 @@
 </file>
 
 <file path=customXml/itemProps1.xml><?xml version="1.0" encoding="utf-8"?>
-<ds:datastoreItem xmlns:ds="http://schemas.openxmlformats.org/officeDocument/2006/customXml" ds:itemID="{1C3BC3AB-E5E1-4BA8-B51C-160A98BB3EA6}">
+<ds:datastoreItem xmlns:ds="http://schemas.openxmlformats.org/officeDocument/2006/customXml" ds:itemID="{6EA5EDE8-C553-4FC5-B5B7-4A691A82AF9A}">
   <ds:schemaRefs>
     <ds:schemaRef ds:uri="http://schemas.openxmlformats.org/officeDocument/2006/bibliography"/>
   </ds:schemaRefs>

</xml_diff>